<commit_message>
update daftar isi - format uda oke -  no hlm blm  cocok
</commit_message>
<xml_diff>
--- a/TA final/LENGKAP.docx
+++ b/TA final/LENGKAP.docx
@@ -3101,23 +3101,2254 @@
     </w:p>
     <w:p>
       <w:pPr>
-        <w:rPr>
-          <w:rFonts w:ascii="Times New Roman" w:eastAsia="Times New Roman" w:hAnsi="Times New Roman" w:cs="Times New Roman"/>
+        <w:spacing w:after="0" w:line="360" w:lineRule="auto"/>
+        <w:jc w:val="both"/>
+        <w:rPr>
           <w:b/>
           <w:color w:val="000000"/>
           <w:sz w:val="28"/>
           <w:szCs w:val="28"/>
         </w:rPr>
       </w:pPr>
-      <w:r>
-        <w:rPr>
+    </w:p>
+    <w:p>
+      <w:pPr>
+        <w:tabs>
+          <w:tab w:val="right" w:leader="dot" w:pos="8222"/>
+        </w:tabs>
+        <w:spacing w:after="0" w:line="360" w:lineRule="auto"/>
+        <w:jc w:val="both"/>
+        <w:rPr>
+          <w:rFonts w:ascii="Times New Roman" w:eastAsia="Times New Roman" w:hAnsi="Times New Roman" w:cs="Times New Roman"/>
+          <w:color w:val="000000"/>
+          <w:sz w:val="24"/>
+          <w:szCs w:val="24"/>
+          <w:lang w:val="id-ID"/>
+        </w:rPr>
+      </w:pPr>
+      <w:r>
+        <w:rPr>
+          <w:rFonts w:ascii="Times New Roman" w:eastAsia="Times New Roman" w:hAnsi="Times New Roman" w:cs="Times New Roman"/>
+          <w:color w:val="000000"/>
+          <w:sz w:val="24"/>
+          <w:szCs w:val="24"/>
+          <w:lang w:val="id-ID"/>
+        </w:rPr>
+        <w:t xml:space="preserve">Abstrak </w:t>
+      </w:r>
+      <w:r>
+        <w:rPr>
+          <w:rFonts w:ascii="Times New Roman" w:eastAsia="Times New Roman" w:hAnsi="Times New Roman" w:cs="Times New Roman"/>
+          <w:color w:val="000000"/>
+          <w:sz w:val="24"/>
+          <w:szCs w:val="24"/>
+          <w:lang w:val="id-ID"/>
+        </w:rPr>
+        <w:tab/>
+        <w:t>i</w:t>
+      </w:r>
+    </w:p>
+    <w:p>
+      <w:pPr>
+        <w:tabs>
+          <w:tab w:val="left" w:pos="1134"/>
+          <w:tab w:val="right" w:leader="dot" w:pos="8222"/>
+        </w:tabs>
+        <w:spacing w:after="0" w:line="360" w:lineRule="auto"/>
+        <w:jc w:val="both"/>
+        <w:rPr>
+          <w:rFonts w:ascii="Times New Roman" w:eastAsia="Times New Roman" w:hAnsi="Times New Roman" w:cs="Times New Roman"/>
+          <w:color w:val="000000"/>
+          <w:sz w:val="24"/>
+          <w:szCs w:val="24"/>
+          <w:lang w:val="id-ID"/>
+        </w:rPr>
+      </w:pPr>
+      <w:r>
+        <w:rPr>
+          <w:rFonts w:ascii="Times New Roman" w:eastAsia="Times New Roman" w:hAnsi="Times New Roman" w:cs="Times New Roman"/>
+          <w:color w:val="000000"/>
+          <w:sz w:val="24"/>
+          <w:szCs w:val="24"/>
+          <w:lang w:val="id-ID"/>
+        </w:rPr>
+        <w:t xml:space="preserve">Kata Pengantar </w:t>
+      </w:r>
+      <w:r>
+        <w:rPr>
+          <w:rFonts w:ascii="Times New Roman" w:eastAsia="Times New Roman" w:hAnsi="Times New Roman" w:cs="Times New Roman"/>
+          <w:color w:val="000000"/>
+          <w:sz w:val="24"/>
+          <w:szCs w:val="24"/>
+          <w:lang w:val="id-ID"/>
+        </w:rPr>
+        <w:tab/>
+        <w:t>ii</w:t>
+      </w:r>
+    </w:p>
+    <w:p>
+      <w:pPr>
+        <w:tabs>
+          <w:tab w:val="right" w:leader="dot" w:pos="8222"/>
+        </w:tabs>
+        <w:spacing w:after="0" w:line="360" w:lineRule="auto"/>
+        <w:jc w:val="both"/>
+        <w:rPr>
+          <w:rFonts w:ascii="Times New Roman" w:eastAsia="Times New Roman" w:hAnsi="Times New Roman" w:cs="Times New Roman"/>
+          <w:color w:val="000000"/>
+          <w:sz w:val="24"/>
+          <w:szCs w:val="24"/>
+          <w:lang w:val="id-ID"/>
+        </w:rPr>
+      </w:pPr>
+      <w:r>
+        <w:rPr>
+          <w:rFonts w:ascii="Times New Roman" w:eastAsia="Times New Roman" w:hAnsi="Times New Roman" w:cs="Times New Roman"/>
+          <w:color w:val="000000"/>
+          <w:sz w:val="24"/>
+          <w:szCs w:val="24"/>
+          <w:lang w:val="id-ID"/>
+        </w:rPr>
+        <w:t xml:space="preserve">Daftar Isi </w:t>
+      </w:r>
+      <w:r>
+        <w:rPr>
+          <w:rFonts w:ascii="Times New Roman" w:eastAsia="Times New Roman" w:hAnsi="Times New Roman" w:cs="Times New Roman"/>
+          <w:color w:val="000000"/>
+          <w:sz w:val="24"/>
+          <w:szCs w:val="24"/>
+          <w:lang w:val="id-ID"/>
+        </w:rPr>
+        <w:tab/>
+        <w:t>iv</w:t>
+      </w:r>
+    </w:p>
+    <w:p>
+      <w:pPr>
+        <w:tabs>
+          <w:tab w:val="left" w:pos="1134"/>
+          <w:tab w:val="right" w:leader="dot" w:pos="8222"/>
+        </w:tabs>
+        <w:spacing w:after="0" w:line="360" w:lineRule="auto"/>
+        <w:jc w:val="both"/>
+        <w:rPr>
+          <w:rFonts w:ascii="Times New Roman" w:eastAsia="Times New Roman" w:hAnsi="Times New Roman" w:cs="Times New Roman"/>
+          <w:color w:val="000000"/>
+          <w:sz w:val="24"/>
+          <w:szCs w:val="24"/>
+          <w:lang w:val="id-ID"/>
+        </w:rPr>
+      </w:pPr>
+      <w:r>
+        <w:rPr>
+          <w:rFonts w:ascii="Times New Roman" w:eastAsia="Times New Roman" w:hAnsi="Times New Roman" w:cs="Times New Roman"/>
+          <w:color w:val="000000"/>
+          <w:sz w:val="24"/>
+          <w:szCs w:val="24"/>
+          <w:lang w:val="id-ID"/>
+        </w:rPr>
+        <w:t xml:space="preserve">Daftar Gambar </w:t>
+      </w:r>
+      <w:r>
+        <w:rPr>
+          <w:rFonts w:ascii="Times New Roman" w:eastAsia="Times New Roman" w:hAnsi="Times New Roman" w:cs="Times New Roman"/>
+          <w:color w:val="000000"/>
+          <w:sz w:val="24"/>
+          <w:szCs w:val="24"/>
+          <w:lang w:val="id-ID"/>
+        </w:rPr>
+        <w:tab/>
+        <w:t>v</w:t>
+      </w:r>
+    </w:p>
+    <w:p>
+      <w:pPr>
+        <w:tabs>
+          <w:tab w:val="left" w:pos="1134"/>
+          <w:tab w:val="right" w:leader="dot" w:pos="8222"/>
+        </w:tabs>
+        <w:spacing w:after="0" w:line="360" w:lineRule="auto"/>
+        <w:jc w:val="both"/>
+        <w:rPr>
+          <w:rFonts w:ascii="Times New Roman" w:eastAsia="Times New Roman" w:hAnsi="Times New Roman" w:cs="Times New Roman"/>
+          <w:color w:val="000000"/>
+          <w:sz w:val="24"/>
+          <w:szCs w:val="24"/>
+          <w:lang w:val="id-ID"/>
+        </w:rPr>
+      </w:pPr>
+      <w:r>
+        <w:rPr>
+          <w:rFonts w:ascii="Times New Roman" w:eastAsia="Times New Roman" w:hAnsi="Times New Roman" w:cs="Times New Roman"/>
+          <w:color w:val="000000"/>
+          <w:sz w:val="24"/>
+          <w:szCs w:val="24"/>
+          <w:lang w:val="id-ID"/>
+        </w:rPr>
+        <w:t xml:space="preserve">Daftar Tabel </w:t>
+      </w:r>
+      <w:r>
+        <w:rPr>
+          <w:rFonts w:ascii="Times New Roman" w:eastAsia="Times New Roman" w:hAnsi="Times New Roman" w:cs="Times New Roman"/>
+          <w:color w:val="000000"/>
+          <w:sz w:val="24"/>
+          <w:szCs w:val="24"/>
+          <w:lang w:val="id-ID"/>
+        </w:rPr>
+        <w:tab/>
+        <w:t>vi</w:t>
+      </w:r>
+    </w:p>
+    <w:p>
+      <w:pPr>
+        <w:tabs>
+          <w:tab w:val="left" w:pos="1134"/>
+          <w:tab w:val="right" w:leader="dot" w:pos="8222"/>
+        </w:tabs>
+        <w:spacing w:after="0" w:line="360" w:lineRule="auto"/>
+        <w:jc w:val="both"/>
+        <w:rPr>
+          <w:rFonts w:ascii="Times New Roman" w:eastAsia="Times New Roman" w:hAnsi="Times New Roman" w:cs="Times New Roman"/>
+          <w:color w:val="000000"/>
+          <w:sz w:val="24"/>
+          <w:szCs w:val="24"/>
+          <w:lang w:val="id-ID"/>
+        </w:rPr>
+      </w:pPr>
+      <w:r>
+        <w:rPr>
+          <w:rFonts w:ascii="Times New Roman" w:eastAsia="Times New Roman" w:hAnsi="Times New Roman" w:cs="Times New Roman"/>
+          <w:color w:val="000000"/>
+          <w:sz w:val="24"/>
+          <w:szCs w:val="24"/>
+          <w:lang w:val="id-ID"/>
+        </w:rPr>
+        <w:t xml:space="preserve">Daftar Lampiran </w:t>
+      </w:r>
+      <w:r>
+        <w:rPr>
+          <w:rFonts w:ascii="Times New Roman" w:eastAsia="Times New Roman" w:hAnsi="Times New Roman" w:cs="Times New Roman"/>
+          <w:color w:val="000000"/>
+          <w:sz w:val="24"/>
+          <w:szCs w:val="24"/>
+          <w:lang w:val="id-ID"/>
+        </w:rPr>
+        <w:tab/>
+        <w:t>vii</w:t>
+      </w:r>
+    </w:p>
+    <w:p>
+      <w:pPr>
+        <w:tabs>
+          <w:tab w:val="left" w:pos="851"/>
+          <w:tab w:val="right" w:leader="dot" w:pos="8222"/>
+        </w:tabs>
+        <w:spacing w:after="0" w:line="360" w:lineRule="auto"/>
+        <w:jc w:val="both"/>
+        <w:rPr>
+          <w:rFonts w:ascii="Times New Roman" w:eastAsia="Times New Roman" w:hAnsi="Times New Roman" w:cs="Times New Roman"/>
+          <w:color w:val="000000"/>
+          <w:sz w:val="24"/>
+          <w:szCs w:val="24"/>
+          <w:lang w:val="id-ID"/>
+        </w:rPr>
+      </w:pPr>
+      <w:r>
+        <w:rPr>
+          <w:rFonts w:ascii="Times New Roman" w:eastAsia="Times New Roman" w:hAnsi="Times New Roman" w:cs="Times New Roman"/>
+          <w:color w:val="000000"/>
+          <w:sz w:val="24"/>
+          <w:szCs w:val="24"/>
+          <w:lang w:val="id-ID"/>
+        </w:rPr>
+        <w:t>Bab I.</w:t>
+      </w:r>
+      <w:r>
+        <w:rPr>
+          <w:rFonts w:ascii="Times New Roman" w:eastAsia="Times New Roman" w:hAnsi="Times New Roman" w:cs="Times New Roman"/>
+          <w:color w:val="000000"/>
+          <w:sz w:val="24"/>
+          <w:szCs w:val="24"/>
+          <w:lang w:val="id-ID"/>
+        </w:rPr>
+        <w:tab/>
+      </w:r>
+      <w:r>
+        <w:rPr>
+          <w:rFonts w:ascii="Times New Roman" w:eastAsia="Times New Roman" w:hAnsi="Times New Roman" w:cs="Times New Roman"/>
+          <w:color w:val="000000"/>
+          <w:sz w:val="24"/>
+          <w:szCs w:val="24"/>
+          <w:lang w:val="id-ID"/>
+        </w:rPr>
+        <w:t>Pendahuluan</w:t>
+      </w:r>
+      <w:r>
+        <w:rPr>
+          <w:rFonts w:ascii="Times New Roman" w:eastAsia="Times New Roman" w:hAnsi="Times New Roman" w:cs="Times New Roman"/>
+          <w:color w:val="000000"/>
+          <w:sz w:val="24"/>
+          <w:szCs w:val="24"/>
+          <w:lang w:val="id-ID"/>
+        </w:rPr>
+        <w:tab/>
+        <w:t>1</w:t>
+      </w:r>
+    </w:p>
+    <w:p>
+      <w:pPr>
+        <w:tabs>
+          <w:tab w:val="left" w:pos="851"/>
+          <w:tab w:val="left" w:pos="1418"/>
+          <w:tab w:val="left" w:pos="1985"/>
+          <w:tab w:val="right" w:leader="dot" w:pos="8222"/>
+        </w:tabs>
+        <w:spacing w:after="0" w:line="360" w:lineRule="auto"/>
+        <w:jc w:val="both"/>
+        <w:rPr>
+          <w:rFonts w:ascii="Times New Roman" w:eastAsia="Times New Roman" w:hAnsi="Times New Roman" w:cs="Times New Roman"/>
+          <w:color w:val="000000"/>
+          <w:sz w:val="24"/>
+          <w:szCs w:val="24"/>
+          <w:lang w:val="id-ID"/>
+        </w:rPr>
+      </w:pPr>
+      <w:r>
+        <w:rPr>
+          <w:rFonts w:ascii="Times New Roman" w:eastAsia="Times New Roman" w:hAnsi="Times New Roman" w:cs="Times New Roman"/>
+          <w:color w:val="000000"/>
+          <w:sz w:val="24"/>
+          <w:szCs w:val="24"/>
+          <w:lang w:val="id-ID"/>
+        </w:rPr>
+        <w:tab/>
+        <w:t>1.1</w:t>
+      </w:r>
+      <w:r>
+        <w:rPr>
+          <w:rFonts w:ascii="Times New Roman" w:eastAsia="Times New Roman" w:hAnsi="Times New Roman" w:cs="Times New Roman"/>
+          <w:color w:val="000000"/>
+          <w:sz w:val="24"/>
+          <w:szCs w:val="24"/>
+          <w:lang w:val="id-ID"/>
+        </w:rPr>
+        <w:tab/>
+        <w:t>Latar Belakang</w:t>
+      </w:r>
+      <w:r>
+        <w:rPr>
+          <w:rFonts w:ascii="Times New Roman" w:eastAsia="Times New Roman" w:hAnsi="Times New Roman" w:cs="Times New Roman"/>
+          <w:color w:val="000000"/>
+          <w:sz w:val="24"/>
+          <w:szCs w:val="24"/>
+          <w:lang w:val="id-ID"/>
+        </w:rPr>
+        <w:tab/>
+        <w:t>1</w:t>
+      </w:r>
+    </w:p>
+    <w:p>
+      <w:pPr>
+        <w:tabs>
+          <w:tab w:val="left" w:pos="851"/>
+          <w:tab w:val="left" w:pos="1418"/>
+          <w:tab w:val="right" w:leader="dot" w:pos="8222"/>
+        </w:tabs>
+        <w:spacing w:after="0" w:line="360" w:lineRule="auto"/>
+        <w:jc w:val="both"/>
+        <w:rPr>
+          <w:rFonts w:ascii="Times New Roman" w:eastAsia="Times New Roman" w:hAnsi="Times New Roman" w:cs="Times New Roman"/>
+          <w:color w:val="000000"/>
+          <w:sz w:val="24"/>
+          <w:szCs w:val="24"/>
+          <w:lang w:val="id-ID"/>
+        </w:rPr>
+      </w:pPr>
+      <w:r>
+        <w:rPr>
+          <w:rFonts w:ascii="Times New Roman" w:eastAsia="Times New Roman" w:hAnsi="Times New Roman" w:cs="Times New Roman"/>
+          <w:color w:val="000000"/>
+          <w:sz w:val="24"/>
+          <w:szCs w:val="24"/>
+          <w:lang w:val="id-ID"/>
+        </w:rPr>
+        <w:tab/>
+        <w:t>1.2</w:t>
+      </w:r>
+      <w:r>
+        <w:rPr>
+          <w:rFonts w:ascii="Times New Roman" w:eastAsia="Times New Roman" w:hAnsi="Times New Roman" w:cs="Times New Roman"/>
+          <w:color w:val="000000"/>
+          <w:sz w:val="24"/>
+          <w:szCs w:val="24"/>
+          <w:lang w:val="id-ID"/>
+        </w:rPr>
+        <w:tab/>
+        <w:t>Rumusan Masalah</w:t>
+      </w:r>
+      <w:r>
+        <w:rPr>
+          <w:rFonts w:ascii="Times New Roman" w:eastAsia="Times New Roman" w:hAnsi="Times New Roman" w:cs="Times New Roman"/>
+          <w:color w:val="000000"/>
+          <w:sz w:val="24"/>
+          <w:szCs w:val="24"/>
+          <w:lang w:val="id-ID"/>
+        </w:rPr>
+        <w:tab/>
+        <w:t>2</w:t>
+      </w:r>
+    </w:p>
+    <w:p>
+      <w:pPr>
+        <w:tabs>
+          <w:tab w:val="left" w:pos="851"/>
+          <w:tab w:val="left" w:pos="1418"/>
+          <w:tab w:val="right" w:leader="dot" w:pos="8222"/>
+        </w:tabs>
+        <w:spacing w:after="0" w:line="360" w:lineRule="auto"/>
+        <w:jc w:val="both"/>
+        <w:rPr>
+          <w:rFonts w:ascii="Times New Roman" w:eastAsia="Times New Roman" w:hAnsi="Times New Roman" w:cs="Times New Roman"/>
+          <w:color w:val="000000"/>
+          <w:sz w:val="24"/>
+          <w:szCs w:val="24"/>
+          <w:lang w:val="id-ID"/>
+        </w:rPr>
+      </w:pPr>
+      <w:r>
+        <w:rPr>
+          <w:rFonts w:ascii="Times New Roman" w:eastAsia="Times New Roman" w:hAnsi="Times New Roman" w:cs="Times New Roman"/>
+          <w:color w:val="000000"/>
+          <w:sz w:val="24"/>
+          <w:szCs w:val="24"/>
+          <w:lang w:val="id-ID"/>
+        </w:rPr>
+        <w:tab/>
+        <w:t>1.3</w:t>
+      </w:r>
+      <w:r>
+        <w:rPr>
+          <w:rFonts w:ascii="Times New Roman" w:eastAsia="Times New Roman" w:hAnsi="Times New Roman" w:cs="Times New Roman"/>
+          <w:color w:val="000000"/>
+          <w:sz w:val="24"/>
+          <w:szCs w:val="24"/>
+          <w:lang w:val="id-ID"/>
+        </w:rPr>
+        <w:tab/>
+        <w:t>Ruang Lingkup</w:t>
+      </w:r>
+      <w:r>
+        <w:rPr>
+          <w:rFonts w:ascii="Times New Roman" w:eastAsia="Times New Roman" w:hAnsi="Times New Roman" w:cs="Times New Roman"/>
+          <w:color w:val="000000"/>
+          <w:sz w:val="24"/>
+          <w:szCs w:val="24"/>
+          <w:lang w:val="id-ID"/>
+        </w:rPr>
+        <w:tab/>
+        <w:t>3</w:t>
+      </w:r>
+    </w:p>
+    <w:p>
+      <w:pPr>
+        <w:tabs>
+          <w:tab w:val="left" w:pos="851"/>
+          <w:tab w:val="left" w:pos="1418"/>
+          <w:tab w:val="right" w:leader="dot" w:pos="8222"/>
+        </w:tabs>
+        <w:spacing w:after="0" w:line="360" w:lineRule="auto"/>
+        <w:jc w:val="both"/>
+        <w:rPr>
+          <w:rFonts w:ascii="Times New Roman" w:eastAsia="Times New Roman" w:hAnsi="Times New Roman" w:cs="Times New Roman"/>
+          <w:color w:val="000000"/>
+          <w:sz w:val="24"/>
+          <w:szCs w:val="24"/>
+          <w:lang w:val="id-ID"/>
+        </w:rPr>
+      </w:pPr>
+      <w:r>
+        <w:rPr>
+          <w:rFonts w:ascii="Times New Roman" w:eastAsia="Times New Roman" w:hAnsi="Times New Roman" w:cs="Times New Roman"/>
+          <w:color w:val="000000"/>
+          <w:sz w:val="24"/>
+          <w:szCs w:val="24"/>
+          <w:lang w:val="id-ID"/>
+        </w:rPr>
+        <w:tab/>
+        <w:t>1.4</w:t>
+      </w:r>
+      <w:r>
+        <w:rPr>
+          <w:rFonts w:ascii="Times New Roman" w:eastAsia="Times New Roman" w:hAnsi="Times New Roman" w:cs="Times New Roman"/>
+          <w:color w:val="000000"/>
+          <w:sz w:val="24"/>
+          <w:szCs w:val="24"/>
+          <w:lang w:val="id-ID"/>
+        </w:rPr>
+        <w:tab/>
+        <w:t>Tujuan</w:t>
+      </w:r>
+      <w:r>
+        <w:rPr>
+          <w:rFonts w:ascii="Times New Roman" w:eastAsia="Times New Roman" w:hAnsi="Times New Roman" w:cs="Times New Roman"/>
+          <w:color w:val="000000"/>
+          <w:sz w:val="24"/>
+          <w:szCs w:val="24"/>
+          <w:lang w:val="id-ID"/>
+        </w:rPr>
+        <w:tab/>
+        <w:t>4</w:t>
+      </w:r>
+    </w:p>
+    <w:p>
+      <w:pPr>
+        <w:tabs>
+          <w:tab w:val="left" w:pos="851"/>
+          <w:tab w:val="left" w:pos="1418"/>
+          <w:tab w:val="right" w:leader="dot" w:pos="8222"/>
+        </w:tabs>
+        <w:spacing w:after="0" w:line="360" w:lineRule="auto"/>
+        <w:jc w:val="both"/>
+        <w:rPr>
+          <w:rFonts w:ascii="Times New Roman" w:eastAsia="Times New Roman" w:hAnsi="Times New Roman" w:cs="Times New Roman"/>
+          <w:color w:val="000000"/>
+          <w:sz w:val="24"/>
+          <w:szCs w:val="24"/>
+          <w:lang w:val="id-ID"/>
+        </w:rPr>
+      </w:pPr>
+      <w:r>
+        <w:rPr>
+          <w:rFonts w:ascii="Times New Roman" w:eastAsia="Times New Roman" w:hAnsi="Times New Roman" w:cs="Times New Roman"/>
+          <w:color w:val="000000"/>
+          <w:sz w:val="24"/>
+          <w:szCs w:val="24"/>
+          <w:lang w:val="id-ID"/>
+        </w:rPr>
+        <w:tab/>
+        <w:t>1.5</w:t>
+      </w:r>
+      <w:r>
+        <w:rPr>
+          <w:rFonts w:ascii="Times New Roman" w:eastAsia="Times New Roman" w:hAnsi="Times New Roman" w:cs="Times New Roman"/>
+          <w:color w:val="000000"/>
+          <w:sz w:val="24"/>
+          <w:szCs w:val="24"/>
+          <w:lang w:val="id-ID"/>
+        </w:rPr>
+        <w:tab/>
+        <w:t>Manfaat</w:t>
+      </w:r>
+      <w:r>
+        <w:rPr>
+          <w:rFonts w:ascii="Times New Roman" w:eastAsia="Times New Roman" w:hAnsi="Times New Roman" w:cs="Times New Roman"/>
+          <w:color w:val="000000"/>
+          <w:sz w:val="24"/>
+          <w:szCs w:val="24"/>
+          <w:lang w:val="id-ID"/>
+        </w:rPr>
+        <w:tab/>
+        <w:t>5</w:t>
+      </w:r>
+    </w:p>
+    <w:p>
+      <w:pPr>
+        <w:tabs>
+          <w:tab w:val="left" w:pos="851"/>
+          <w:tab w:val="left" w:pos="1418"/>
+          <w:tab w:val="right" w:leader="dot" w:pos="8222"/>
+        </w:tabs>
+        <w:spacing w:after="0" w:line="360" w:lineRule="auto"/>
+        <w:jc w:val="both"/>
+        <w:rPr>
+          <w:rFonts w:ascii="Times New Roman" w:eastAsia="Times New Roman" w:hAnsi="Times New Roman" w:cs="Times New Roman"/>
+          <w:color w:val="000000"/>
+          <w:sz w:val="24"/>
+          <w:szCs w:val="24"/>
+          <w:lang w:val="id-ID"/>
+        </w:rPr>
+      </w:pPr>
+      <w:r>
+        <w:rPr>
+          <w:rFonts w:ascii="Times New Roman" w:eastAsia="Times New Roman" w:hAnsi="Times New Roman" w:cs="Times New Roman"/>
+          <w:color w:val="000000"/>
+          <w:sz w:val="24"/>
+          <w:szCs w:val="24"/>
+          <w:lang w:val="id-ID"/>
+        </w:rPr>
+        <w:tab/>
+        <w:t>1.6</w:t>
+      </w:r>
+      <w:r>
+        <w:rPr>
+          <w:rFonts w:ascii="Times New Roman" w:eastAsia="Times New Roman" w:hAnsi="Times New Roman" w:cs="Times New Roman"/>
+          <w:color w:val="000000"/>
+          <w:sz w:val="24"/>
+          <w:szCs w:val="24"/>
+          <w:lang w:val="id-ID"/>
+        </w:rPr>
+        <w:tab/>
+        <w:t>Metodologi Penelitian/Metodologi Pengembangan Sistem</w:t>
+      </w:r>
+      <w:r>
+        <w:rPr>
+          <w:rFonts w:ascii="Times New Roman" w:eastAsia="Times New Roman" w:hAnsi="Times New Roman" w:cs="Times New Roman"/>
+          <w:color w:val="000000"/>
+          <w:sz w:val="24"/>
+          <w:szCs w:val="24"/>
+          <w:lang w:val="id-ID"/>
+        </w:rPr>
+        <w:tab/>
+        <w:t>6</w:t>
+      </w:r>
+    </w:p>
+    <w:p>
+      <w:pPr>
+        <w:tabs>
+          <w:tab w:val="left" w:pos="851"/>
+          <w:tab w:val="right" w:leader="dot" w:pos="8222"/>
+        </w:tabs>
+        <w:spacing w:after="0" w:line="360" w:lineRule="auto"/>
+        <w:jc w:val="both"/>
+        <w:rPr>
+          <w:rFonts w:ascii="Times New Roman" w:eastAsia="Times New Roman" w:hAnsi="Times New Roman" w:cs="Times New Roman"/>
+          <w:color w:val="000000"/>
+          <w:sz w:val="24"/>
+          <w:szCs w:val="24"/>
+          <w:lang w:val="id-ID"/>
+        </w:rPr>
+      </w:pPr>
+      <w:r>
+        <w:rPr>
+          <w:rFonts w:ascii="Times New Roman" w:eastAsia="Times New Roman" w:hAnsi="Times New Roman" w:cs="Times New Roman"/>
+          <w:color w:val="000000"/>
+          <w:sz w:val="24"/>
+          <w:szCs w:val="24"/>
+          <w:lang w:val="id-ID"/>
+        </w:rPr>
+        <w:t>Bab II.</w:t>
+      </w:r>
+      <w:r>
+        <w:rPr>
+          <w:rFonts w:ascii="Times New Roman" w:eastAsia="Times New Roman" w:hAnsi="Times New Roman" w:cs="Times New Roman"/>
+          <w:color w:val="000000"/>
+          <w:sz w:val="24"/>
+          <w:szCs w:val="24"/>
+          <w:lang w:val="id-ID"/>
+        </w:rPr>
+        <w:tab/>
+        <w:t>Tinjauan Pustaka</w:t>
+      </w:r>
+      <w:r>
+        <w:rPr>
+          <w:rFonts w:ascii="Times New Roman" w:eastAsia="Times New Roman" w:hAnsi="Times New Roman" w:cs="Times New Roman"/>
+          <w:color w:val="000000"/>
+          <w:sz w:val="24"/>
+          <w:szCs w:val="24"/>
+          <w:lang w:val="id-ID"/>
+        </w:rPr>
+        <w:tab/>
+        <w:t>7</w:t>
+      </w:r>
+    </w:p>
+    <w:p>
+      <w:pPr>
+        <w:tabs>
+          <w:tab w:val="left" w:pos="851"/>
+          <w:tab w:val="left" w:pos="1418"/>
+          <w:tab w:val="left" w:pos="1985"/>
+          <w:tab w:val="right" w:leader="dot" w:pos="8222"/>
+        </w:tabs>
+        <w:spacing w:after="0" w:line="360" w:lineRule="auto"/>
+        <w:jc w:val="both"/>
+        <w:rPr>
+          <w:rFonts w:ascii="Times New Roman" w:eastAsia="Times New Roman" w:hAnsi="Times New Roman" w:cs="Times New Roman"/>
+          <w:color w:val="000000"/>
+          <w:sz w:val="24"/>
+          <w:szCs w:val="24"/>
+          <w:lang w:val="id-ID"/>
+        </w:rPr>
+      </w:pPr>
+      <w:r>
+        <w:rPr>
+          <w:rFonts w:ascii="Times New Roman" w:eastAsia="Times New Roman" w:hAnsi="Times New Roman" w:cs="Times New Roman"/>
+          <w:color w:val="000000"/>
+          <w:sz w:val="24"/>
+          <w:szCs w:val="24"/>
+          <w:lang w:val="id-ID"/>
+        </w:rPr>
+        <w:tab/>
+        <w:t>2.1</w:t>
+      </w:r>
+      <w:r>
+        <w:rPr>
+          <w:rFonts w:ascii="Times New Roman" w:eastAsia="Times New Roman" w:hAnsi="Times New Roman" w:cs="Times New Roman"/>
+          <w:color w:val="000000"/>
+          <w:sz w:val="24"/>
+          <w:szCs w:val="24"/>
+          <w:lang w:val="id-ID"/>
+        </w:rPr>
+        <w:tab/>
+        <w:t>Konsep Dasar Sistem</w:t>
+      </w:r>
+      <w:r>
+        <w:rPr>
+          <w:rFonts w:ascii="Times New Roman" w:eastAsia="Times New Roman" w:hAnsi="Times New Roman" w:cs="Times New Roman"/>
+          <w:color w:val="000000"/>
+          <w:sz w:val="24"/>
+          <w:szCs w:val="24"/>
+          <w:lang w:val="id-ID"/>
+        </w:rPr>
+        <w:tab/>
+        <w:t>7</w:t>
+      </w:r>
+    </w:p>
+    <w:p>
+      <w:pPr>
+        <w:tabs>
+          <w:tab w:val="left" w:pos="851"/>
+          <w:tab w:val="left" w:pos="1418"/>
+          <w:tab w:val="left" w:pos="2268"/>
+          <w:tab w:val="right" w:leader="dot" w:pos="8222"/>
+        </w:tabs>
+        <w:spacing w:after="0" w:line="360" w:lineRule="auto"/>
+        <w:jc w:val="both"/>
+        <w:rPr>
+          <w:rFonts w:ascii="Times New Roman" w:eastAsia="Times New Roman" w:hAnsi="Times New Roman" w:cs="Times New Roman"/>
+          <w:color w:val="000000"/>
+          <w:sz w:val="24"/>
+          <w:szCs w:val="24"/>
+          <w:lang w:val="id-ID"/>
+        </w:rPr>
+      </w:pPr>
+      <w:r>
+        <w:rPr>
+          <w:rFonts w:ascii="Times New Roman" w:eastAsia="Times New Roman" w:hAnsi="Times New Roman" w:cs="Times New Roman"/>
+          <w:color w:val="000000"/>
+          <w:sz w:val="24"/>
+          <w:szCs w:val="24"/>
+          <w:lang w:val="id-ID"/>
+        </w:rPr>
+        <w:tab/>
+      </w:r>
+      <w:r>
+        <w:rPr>
+          <w:rFonts w:ascii="Times New Roman" w:eastAsia="Times New Roman" w:hAnsi="Times New Roman" w:cs="Times New Roman"/>
+          <w:color w:val="000000"/>
+          <w:sz w:val="24"/>
+          <w:szCs w:val="24"/>
+          <w:lang w:val="id-ID"/>
+        </w:rPr>
+        <w:tab/>
+        <w:t>2.1.1</w:t>
+      </w:r>
+      <w:r>
+        <w:rPr>
+          <w:rFonts w:ascii="Times New Roman" w:eastAsia="Times New Roman" w:hAnsi="Times New Roman" w:cs="Times New Roman"/>
+          <w:color w:val="000000"/>
+          <w:sz w:val="24"/>
+          <w:szCs w:val="24"/>
+          <w:lang w:val="id-ID"/>
+        </w:rPr>
+        <w:tab/>
+        <w:t>Definisi Sistem</w:t>
+      </w:r>
+      <w:r>
+        <w:rPr>
+          <w:rFonts w:ascii="Times New Roman" w:eastAsia="Times New Roman" w:hAnsi="Times New Roman" w:cs="Times New Roman"/>
+          <w:color w:val="000000"/>
+          <w:sz w:val="24"/>
+          <w:szCs w:val="24"/>
+          <w:lang w:val="id-ID"/>
+        </w:rPr>
+        <w:tab/>
+        <w:t>7</w:t>
+      </w:r>
+    </w:p>
+    <w:p>
+      <w:pPr>
+        <w:tabs>
+          <w:tab w:val="left" w:pos="851"/>
+          <w:tab w:val="left" w:pos="1418"/>
+          <w:tab w:val="left" w:pos="2268"/>
+          <w:tab w:val="right" w:leader="dot" w:pos="8222"/>
+        </w:tabs>
+        <w:spacing w:after="0" w:line="360" w:lineRule="auto"/>
+        <w:jc w:val="both"/>
+        <w:rPr>
+          <w:rFonts w:ascii="Times New Roman" w:eastAsia="Times New Roman" w:hAnsi="Times New Roman" w:cs="Times New Roman"/>
+          <w:color w:val="000000"/>
+          <w:sz w:val="24"/>
+          <w:szCs w:val="24"/>
+          <w:lang w:val="id-ID"/>
+        </w:rPr>
+      </w:pPr>
+      <w:r>
+        <w:rPr>
+          <w:rFonts w:ascii="Times New Roman" w:eastAsia="Times New Roman" w:hAnsi="Times New Roman" w:cs="Times New Roman"/>
+          <w:color w:val="000000"/>
+          <w:sz w:val="24"/>
+          <w:szCs w:val="24"/>
+          <w:lang w:val="id-ID"/>
+        </w:rPr>
+        <w:tab/>
+      </w:r>
+      <w:r>
+        <w:rPr>
+          <w:rFonts w:ascii="Times New Roman" w:eastAsia="Times New Roman" w:hAnsi="Times New Roman" w:cs="Times New Roman"/>
+          <w:color w:val="000000"/>
+          <w:sz w:val="24"/>
+          <w:szCs w:val="24"/>
+          <w:lang w:val="id-ID"/>
+        </w:rPr>
+        <w:tab/>
+        <w:t>2.1.2</w:t>
+      </w:r>
+      <w:r>
+        <w:rPr>
+          <w:rFonts w:ascii="Times New Roman" w:eastAsia="Times New Roman" w:hAnsi="Times New Roman" w:cs="Times New Roman"/>
+          <w:color w:val="000000"/>
+          <w:sz w:val="24"/>
+          <w:szCs w:val="24"/>
+          <w:lang w:val="id-ID"/>
+        </w:rPr>
+        <w:tab/>
+        <w:t>Karakteristik Sistem</w:t>
+      </w:r>
+      <w:r>
+        <w:rPr>
+          <w:rFonts w:ascii="Times New Roman" w:eastAsia="Times New Roman" w:hAnsi="Times New Roman" w:cs="Times New Roman"/>
+          <w:color w:val="000000"/>
+          <w:sz w:val="24"/>
+          <w:szCs w:val="24"/>
+          <w:lang w:val="id-ID"/>
+        </w:rPr>
+        <w:tab/>
+        <w:t>8</w:t>
+      </w:r>
+    </w:p>
+    <w:p>
+      <w:pPr>
+        <w:tabs>
+          <w:tab w:val="left" w:pos="851"/>
+          <w:tab w:val="left" w:pos="1418"/>
+          <w:tab w:val="left" w:pos="2268"/>
+          <w:tab w:val="right" w:leader="dot" w:pos="8222"/>
+        </w:tabs>
+        <w:spacing w:after="0" w:line="360" w:lineRule="auto"/>
+        <w:jc w:val="both"/>
+        <w:rPr>
+          <w:rFonts w:ascii="Times New Roman" w:eastAsia="Times New Roman" w:hAnsi="Times New Roman" w:cs="Times New Roman"/>
+          <w:color w:val="000000"/>
+          <w:sz w:val="24"/>
+          <w:szCs w:val="24"/>
+          <w:lang w:val="id-ID"/>
+        </w:rPr>
+      </w:pPr>
+      <w:r>
+        <w:rPr>
+          <w:rFonts w:ascii="Times New Roman" w:eastAsia="Times New Roman" w:hAnsi="Times New Roman" w:cs="Times New Roman"/>
+          <w:color w:val="000000"/>
+          <w:sz w:val="24"/>
+          <w:szCs w:val="24"/>
+          <w:lang w:val="id-ID"/>
+        </w:rPr>
+        <w:tab/>
+      </w:r>
+      <w:r>
+        <w:rPr>
+          <w:rFonts w:ascii="Times New Roman" w:eastAsia="Times New Roman" w:hAnsi="Times New Roman" w:cs="Times New Roman"/>
+          <w:color w:val="000000"/>
+          <w:sz w:val="24"/>
+          <w:szCs w:val="24"/>
+          <w:lang w:val="id-ID"/>
+        </w:rPr>
+        <w:tab/>
+        <w:t>2.1.3</w:t>
+      </w:r>
+      <w:r>
+        <w:rPr>
+          <w:rFonts w:ascii="Times New Roman" w:eastAsia="Times New Roman" w:hAnsi="Times New Roman" w:cs="Times New Roman"/>
+          <w:color w:val="000000"/>
+          <w:sz w:val="24"/>
+          <w:szCs w:val="24"/>
+          <w:lang w:val="id-ID"/>
+        </w:rPr>
+        <w:tab/>
+        <w:t>Klarifikasi Sistem</w:t>
+      </w:r>
+      <w:r>
+        <w:rPr>
+          <w:rFonts w:ascii="Times New Roman" w:eastAsia="Times New Roman" w:hAnsi="Times New Roman" w:cs="Times New Roman"/>
+          <w:color w:val="000000"/>
+          <w:sz w:val="24"/>
+          <w:szCs w:val="24"/>
+          <w:lang w:val="id-ID"/>
+        </w:rPr>
+        <w:tab/>
+        <w:t>9</w:t>
+      </w:r>
+    </w:p>
+    <w:p>
+      <w:pPr>
+        <w:tabs>
+          <w:tab w:val="left" w:pos="851"/>
+          <w:tab w:val="left" w:pos="1418"/>
+          <w:tab w:val="left" w:pos="2268"/>
+          <w:tab w:val="right" w:leader="dot" w:pos="8222"/>
+        </w:tabs>
+        <w:spacing w:after="0" w:line="360" w:lineRule="auto"/>
+        <w:jc w:val="both"/>
+        <w:rPr>
+          <w:rFonts w:ascii="Times New Roman" w:eastAsia="Times New Roman" w:hAnsi="Times New Roman" w:cs="Times New Roman"/>
+          <w:color w:val="000000"/>
+          <w:sz w:val="24"/>
+          <w:szCs w:val="24"/>
+          <w:lang w:val="id-ID"/>
+        </w:rPr>
+      </w:pPr>
+      <w:r>
+        <w:rPr>
+          <w:rFonts w:ascii="Times New Roman" w:eastAsia="Times New Roman" w:hAnsi="Times New Roman" w:cs="Times New Roman"/>
+          <w:color w:val="000000"/>
+          <w:sz w:val="24"/>
+          <w:szCs w:val="24"/>
+          <w:lang w:val="id-ID"/>
+        </w:rPr>
+        <w:tab/>
+        <w:t>2.2</w:t>
+      </w:r>
+      <w:r>
+        <w:rPr>
+          <w:rFonts w:ascii="Times New Roman" w:eastAsia="Times New Roman" w:hAnsi="Times New Roman" w:cs="Times New Roman"/>
+          <w:color w:val="000000"/>
+          <w:sz w:val="24"/>
+          <w:szCs w:val="24"/>
+          <w:lang w:val="id-ID"/>
+        </w:rPr>
+        <w:tab/>
+        <w:t>Konsep Dasar Analisa Sistem</w:t>
+      </w:r>
+      <w:r>
+        <w:rPr>
+          <w:rFonts w:ascii="Times New Roman" w:eastAsia="Times New Roman" w:hAnsi="Times New Roman" w:cs="Times New Roman"/>
+          <w:color w:val="000000"/>
+          <w:sz w:val="24"/>
+          <w:szCs w:val="24"/>
+          <w:lang w:val="id-ID"/>
+        </w:rPr>
+        <w:tab/>
+        <w:t>10</w:t>
+      </w:r>
+    </w:p>
+    <w:p>
+      <w:pPr>
+        <w:tabs>
+          <w:tab w:val="left" w:pos="851"/>
+          <w:tab w:val="left" w:pos="1418"/>
+          <w:tab w:val="left" w:pos="2268"/>
+          <w:tab w:val="right" w:leader="dot" w:pos="8222"/>
+        </w:tabs>
+        <w:spacing w:after="0" w:line="360" w:lineRule="auto"/>
+        <w:jc w:val="both"/>
+        <w:rPr>
+          <w:rFonts w:ascii="Times New Roman" w:eastAsia="Times New Roman" w:hAnsi="Times New Roman" w:cs="Times New Roman"/>
+          <w:color w:val="000000"/>
+          <w:sz w:val="24"/>
+          <w:szCs w:val="24"/>
+          <w:lang w:val="id-ID"/>
+        </w:rPr>
+      </w:pPr>
+      <w:r>
+        <w:rPr>
+          <w:rFonts w:ascii="Times New Roman" w:eastAsia="Times New Roman" w:hAnsi="Times New Roman" w:cs="Times New Roman"/>
+          <w:color w:val="000000"/>
+          <w:sz w:val="24"/>
+          <w:szCs w:val="24"/>
+          <w:lang w:val="id-ID"/>
+        </w:rPr>
+        <w:tab/>
+      </w:r>
+      <w:r>
+        <w:rPr>
+          <w:rFonts w:ascii="Times New Roman" w:eastAsia="Times New Roman" w:hAnsi="Times New Roman" w:cs="Times New Roman"/>
+          <w:color w:val="000000"/>
+          <w:sz w:val="24"/>
+          <w:szCs w:val="24"/>
+          <w:lang w:val="id-ID"/>
+        </w:rPr>
+        <w:tab/>
+        <w:t>2.2.1</w:t>
+      </w:r>
+      <w:r>
+        <w:rPr>
+          <w:rFonts w:ascii="Times New Roman" w:eastAsia="Times New Roman" w:hAnsi="Times New Roman" w:cs="Times New Roman"/>
+          <w:color w:val="000000"/>
+          <w:sz w:val="24"/>
+          <w:szCs w:val="24"/>
+          <w:lang w:val="id-ID"/>
+        </w:rPr>
+        <w:tab/>
+        <w:t>Definisi Analisa Sistem</w:t>
+      </w:r>
+      <w:r>
+        <w:rPr>
+          <w:rFonts w:ascii="Times New Roman" w:eastAsia="Times New Roman" w:hAnsi="Times New Roman" w:cs="Times New Roman"/>
+          <w:color w:val="000000"/>
+          <w:sz w:val="24"/>
+          <w:szCs w:val="24"/>
+          <w:lang w:val="id-ID"/>
+        </w:rPr>
+        <w:tab/>
+        <w:t>10</w:t>
+      </w:r>
+    </w:p>
+    <w:p>
+      <w:pPr>
+        <w:tabs>
+          <w:tab w:val="left" w:pos="851"/>
+          <w:tab w:val="left" w:pos="1418"/>
+          <w:tab w:val="left" w:pos="2268"/>
+          <w:tab w:val="right" w:leader="dot" w:pos="8222"/>
+        </w:tabs>
+        <w:spacing w:after="0" w:line="360" w:lineRule="auto"/>
+        <w:jc w:val="both"/>
+        <w:rPr>
+          <w:rFonts w:ascii="Times New Roman" w:eastAsia="Times New Roman" w:hAnsi="Times New Roman" w:cs="Times New Roman"/>
+          <w:color w:val="000000"/>
+          <w:sz w:val="24"/>
+          <w:szCs w:val="24"/>
+          <w:lang w:val="id-ID"/>
+        </w:rPr>
+      </w:pPr>
+      <w:r>
+        <w:rPr>
+          <w:rFonts w:ascii="Times New Roman" w:eastAsia="Times New Roman" w:hAnsi="Times New Roman" w:cs="Times New Roman"/>
+          <w:color w:val="000000"/>
+          <w:sz w:val="24"/>
+          <w:szCs w:val="24"/>
+          <w:lang w:val="id-ID"/>
+        </w:rPr>
+        <w:tab/>
+      </w:r>
+      <w:r>
+        <w:rPr>
+          <w:rFonts w:ascii="Times New Roman" w:eastAsia="Times New Roman" w:hAnsi="Times New Roman" w:cs="Times New Roman"/>
+          <w:color w:val="000000"/>
+          <w:sz w:val="24"/>
+          <w:szCs w:val="24"/>
+          <w:lang w:val="id-ID"/>
+        </w:rPr>
+        <w:tab/>
+        <w:t>2.2.2</w:t>
+      </w:r>
+      <w:r>
+        <w:rPr>
+          <w:rFonts w:ascii="Times New Roman" w:eastAsia="Times New Roman" w:hAnsi="Times New Roman" w:cs="Times New Roman"/>
+          <w:color w:val="000000"/>
+          <w:sz w:val="24"/>
+          <w:szCs w:val="24"/>
+          <w:lang w:val="id-ID"/>
+        </w:rPr>
+        <w:tab/>
+        <w:t>Tahapan-Tahapan Analisis Sistem</w:t>
+      </w:r>
+      <w:r>
+        <w:rPr>
+          <w:rFonts w:ascii="Times New Roman" w:eastAsia="Times New Roman" w:hAnsi="Times New Roman" w:cs="Times New Roman"/>
+          <w:color w:val="000000"/>
+          <w:sz w:val="24"/>
+          <w:szCs w:val="24"/>
+          <w:lang w:val="id-ID"/>
+        </w:rPr>
+        <w:tab/>
+        <w:t>11</w:t>
+      </w:r>
+    </w:p>
+    <w:p>
+      <w:pPr>
+        <w:tabs>
+          <w:tab w:val="left" w:pos="851"/>
+          <w:tab w:val="left" w:pos="1418"/>
+          <w:tab w:val="left" w:pos="2268"/>
+          <w:tab w:val="right" w:leader="dot" w:pos="8222"/>
+        </w:tabs>
+        <w:spacing w:after="0" w:line="360" w:lineRule="auto"/>
+        <w:jc w:val="both"/>
+        <w:rPr>
+          <w:rFonts w:ascii="Times New Roman" w:eastAsia="Times New Roman" w:hAnsi="Times New Roman" w:cs="Times New Roman"/>
+          <w:color w:val="000000"/>
+          <w:sz w:val="24"/>
+          <w:szCs w:val="24"/>
+          <w:lang w:val="id-ID"/>
+        </w:rPr>
+      </w:pPr>
+      <w:r>
+        <w:rPr>
+          <w:rFonts w:ascii="Times New Roman" w:eastAsia="Times New Roman" w:hAnsi="Times New Roman" w:cs="Times New Roman"/>
+          <w:color w:val="000000"/>
+          <w:sz w:val="24"/>
+          <w:szCs w:val="24"/>
+          <w:lang w:val="id-ID"/>
+        </w:rPr>
+        <w:tab/>
+      </w:r>
+      <w:r>
+        <w:rPr>
+          <w:rFonts w:ascii="Times New Roman" w:eastAsia="Times New Roman" w:hAnsi="Times New Roman" w:cs="Times New Roman"/>
+          <w:color w:val="000000"/>
+          <w:sz w:val="24"/>
+          <w:szCs w:val="24"/>
+          <w:lang w:val="id-ID"/>
+        </w:rPr>
+        <w:tab/>
+        <w:t>2.2.3</w:t>
+      </w:r>
+      <w:r>
+        <w:rPr>
+          <w:rFonts w:ascii="Times New Roman" w:eastAsia="Times New Roman" w:hAnsi="Times New Roman" w:cs="Times New Roman"/>
+          <w:color w:val="000000"/>
+          <w:sz w:val="24"/>
+          <w:szCs w:val="24"/>
+          <w:lang w:val="id-ID"/>
+        </w:rPr>
+        <w:tab/>
+        <w:t>Fungsi Analisis Sistem</w:t>
+      </w:r>
+      <w:r>
+        <w:rPr>
+          <w:rFonts w:ascii="Times New Roman" w:eastAsia="Times New Roman" w:hAnsi="Times New Roman" w:cs="Times New Roman"/>
+          <w:color w:val="000000"/>
+          <w:sz w:val="24"/>
+          <w:szCs w:val="24"/>
+          <w:lang w:val="id-ID"/>
+        </w:rPr>
+        <w:tab/>
+        <w:t>12</w:t>
+      </w:r>
+    </w:p>
+    <w:p>
+      <w:pPr>
+        <w:tabs>
+          <w:tab w:val="left" w:pos="851"/>
+          <w:tab w:val="left" w:pos="1418"/>
+          <w:tab w:val="left" w:pos="2268"/>
+          <w:tab w:val="right" w:leader="dot" w:pos="8222"/>
+        </w:tabs>
+        <w:spacing w:after="0" w:line="360" w:lineRule="auto"/>
+        <w:jc w:val="both"/>
+        <w:rPr>
+          <w:rFonts w:ascii="Times New Roman" w:eastAsia="Times New Roman" w:hAnsi="Times New Roman" w:cs="Times New Roman"/>
+          <w:color w:val="000000"/>
+          <w:sz w:val="24"/>
+          <w:szCs w:val="24"/>
+          <w:lang w:val="id-ID"/>
+        </w:rPr>
+      </w:pPr>
+      <w:r>
+        <w:rPr>
+          <w:rFonts w:ascii="Times New Roman" w:eastAsia="Times New Roman" w:hAnsi="Times New Roman" w:cs="Times New Roman"/>
+          <w:color w:val="000000"/>
+          <w:sz w:val="24"/>
+          <w:szCs w:val="24"/>
+          <w:lang w:val="id-ID"/>
+        </w:rPr>
+        <w:tab/>
+        <w:t>2.3</w:t>
+      </w:r>
+      <w:r>
+        <w:rPr>
+          <w:rFonts w:ascii="Times New Roman" w:eastAsia="Times New Roman" w:hAnsi="Times New Roman" w:cs="Times New Roman"/>
+          <w:color w:val="000000"/>
+          <w:sz w:val="24"/>
+          <w:szCs w:val="24"/>
+          <w:lang w:val="id-ID"/>
+        </w:rPr>
+        <w:tab/>
+        <w:t>Konsep Dasar Perancangan Sistem</w:t>
+      </w:r>
+      <w:r>
+        <w:rPr>
+          <w:rFonts w:ascii="Times New Roman" w:eastAsia="Times New Roman" w:hAnsi="Times New Roman" w:cs="Times New Roman"/>
+          <w:color w:val="000000"/>
+          <w:sz w:val="24"/>
+          <w:szCs w:val="24"/>
+          <w:lang w:val="id-ID"/>
+        </w:rPr>
+        <w:tab/>
+        <w:t>13</w:t>
+      </w:r>
+    </w:p>
+    <w:p>
+      <w:pPr>
+        <w:tabs>
+          <w:tab w:val="left" w:pos="851"/>
+          <w:tab w:val="left" w:pos="1418"/>
+          <w:tab w:val="left" w:pos="2268"/>
+          <w:tab w:val="right" w:leader="dot" w:pos="8222"/>
+        </w:tabs>
+        <w:spacing w:after="0" w:line="360" w:lineRule="auto"/>
+        <w:jc w:val="both"/>
+        <w:rPr>
+          <w:rFonts w:ascii="Times New Roman" w:eastAsia="Times New Roman" w:hAnsi="Times New Roman" w:cs="Times New Roman"/>
+          <w:color w:val="000000"/>
+          <w:sz w:val="24"/>
+          <w:szCs w:val="24"/>
+          <w:lang w:val="id-ID"/>
+        </w:rPr>
+      </w:pPr>
+      <w:r>
+        <w:rPr>
+          <w:rFonts w:ascii="Times New Roman" w:eastAsia="Times New Roman" w:hAnsi="Times New Roman" w:cs="Times New Roman"/>
+          <w:color w:val="000000"/>
+          <w:sz w:val="24"/>
+          <w:szCs w:val="24"/>
+          <w:lang w:val="id-ID"/>
+        </w:rPr>
+        <w:tab/>
+      </w:r>
+      <w:r>
+        <w:rPr>
+          <w:rFonts w:ascii="Times New Roman" w:eastAsia="Times New Roman" w:hAnsi="Times New Roman" w:cs="Times New Roman"/>
+          <w:color w:val="000000"/>
+          <w:sz w:val="24"/>
+          <w:szCs w:val="24"/>
+          <w:lang w:val="id-ID"/>
+        </w:rPr>
+        <w:tab/>
+        <w:t>2.3.1</w:t>
+      </w:r>
+      <w:r>
+        <w:rPr>
+          <w:rFonts w:ascii="Times New Roman" w:eastAsia="Times New Roman" w:hAnsi="Times New Roman" w:cs="Times New Roman"/>
+          <w:color w:val="000000"/>
+          <w:sz w:val="24"/>
+          <w:szCs w:val="24"/>
+          <w:lang w:val="id-ID"/>
+        </w:rPr>
+        <w:tab/>
+        <w:t>Definisi Perancangan Sistem</w:t>
+      </w:r>
+      <w:r>
+        <w:rPr>
+          <w:rFonts w:ascii="Times New Roman" w:eastAsia="Times New Roman" w:hAnsi="Times New Roman" w:cs="Times New Roman"/>
+          <w:color w:val="000000"/>
+          <w:sz w:val="24"/>
+          <w:szCs w:val="24"/>
+          <w:lang w:val="id-ID"/>
+        </w:rPr>
+        <w:tab/>
+        <w:t>13</w:t>
+      </w:r>
+    </w:p>
+    <w:p>
+      <w:pPr>
+        <w:tabs>
+          <w:tab w:val="left" w:pos="851"/>
+          <w:tab w:val="left" w:pos="1418"/>
+          <w:tab w:val="left" w:pos="2268"/>
+          <w:tab w:val="right" w:leader="dot" w:pos="8222"/>
+        </w:tabs>
+        <w:spacing w:after="0" w:line="360" w:lineRule="auto"/>
+        <w:jc w:val="both"/>
+        <w:rPr>
+          <w:rFonts w:ascii="Times New Roman" w:eastAsia="Times New Roman" w:hAnsi="Times New Roman" w:cs="Times New Roman"/>
+          <w:color w:val="000000"/>
+          <w:sz w:val="24"/>
+          <w:szCs w:val="24"/>
+          <w:lang w:val="id-ID"/>
+        </w:rPr>
+      </w:pPr>
+      <w:r>
+        <w:rPr>
+          <w:rFonts w:ascii="Times New Roman" w:eastAsia="Times New Roman" w:hAnsi="Times New Roman" w:cs="Times New Roman"/>
+          <w:color w:val="000000"/>
+          <w:sz w:val="24"/>
+          <w:szCs w:val="24"/>
+          <w:lang w:val="id-ID"/>
+        </w:rPr>
+        <w:tab/>
+      </w:r>
+      <w:r>
+        <w:rPr>
+          <w:rFonts w:ascii="Times New Roman" w:eastAsia="Times New Roman" w:hAnsi="Times New Roman" w:cs="Times New Roman"/>
+          <w:color w:val="000000"/>
+          <w:sz w:val="24"/>
+          <w:szCs w:val="24"/>
+          <w:lang w:val="id-ID"/>
+        </w:rPr>
+        <w:tab/>
+        <w:t>2.3.2</w:t>
+      </w:r>
+      <w:r>
+        <w:rPr>
+          <w:rFonts w:ascii="Times New Roman" w:eastAsia="Times New Roman" w:hAnsi="Times New Roman" w:cs="Times New Roman"/>
+          <w:color w:val="000000"/>
+          <w:sz w:val="24"/>
+          <w:szCs w:val="24"/>
+          <w:lang w:val="id-ID"/>
+        </w:rPr>
+        <w:tab/>
+        <w:t>Tujuan Perancangan Sistem</w:t>
+      </w:r>
+      <w:r>
+        <w:rPr>
+          <w:rFonts w:ascii="Times New Roman" w:eastAsia="Times New Roman" w:hAnsi="Times New Roman" w:cs="Times New Roman"/>
+          <w:color w:val="000000"/>
+          <w:sz w:val="24"/>
+          <w:szCs w:val="24"/>
+          <w:lang w:val="id-ID"/>
+        </w:rPr>
+        <w:tab/>
+        <w:t>14</w:t>
+      </w:r>
+    </w:p>
+    <w:p>
+      <w:pPr>
+        <w:tabs>
+          <w:tab w:val="left" w:pos="851"/>
+          <w:tab w:val="left" w:pos="1418"/>
+          <w:tab w:val="left" w:pos="2268"/>
+          <w:tab w:val="right" w:leader="dot" w:pos="8222"/>
+        </w:tabs>
+        <w:spacing w:after="0" w:line="360" w:lineRule="auto"/>
+        <w:jc w:val="both"/>
+        <w:rPr>
+          <w:rFonts w:ascii="Times New Roman" w:eastAsia="Times New Roman" w:hAnsi="Times New Roman" w:cs="Times New Roman"/>
+          <w:color w:val="000000"/>
+          <w:sz w:val="24"/>
+          <w:szCs w:val="24"/>
+          <w:lang w:val="id-ID"/>
+        </w:rPr>
+      </w:pPr>
+      <w:r>
+        <w:rPr>
+          <w:rFonts w:ascii="Times New Roman" w:eastAsia="Times New Roman" w:hAnsi="Times New Roman" w:cs="Times New Roman"/>
+          <w:color w:val="000000"/>
+          <w:sz w:val="24"/>
+          <w:szCs w:val="24"/>
+          <w:lang w:val="id-ID"/>
+        </w:rPr>
+        <w:tab/>
+      </w:r>
+      <w:r>
+        <w:rPr>
+          <w:rFonts w:ascii="Times New Roman" w:eastAsia="Times New Roman" w:hAnsi="Times New Roman" w:cs="Times New Roman"/>
+          <w:color w:val="000000"/>
+          <w:sz w:val="24"/>
+          <w:szCs w:val="24"/>
+          <w:lang w:val="id-ID"/>
+        </w:rPr>
+        <w:tab/>
+        <w:t>2.3.3</w:t>
+      </w:r>
+      <w:r>
+        <w:rPr>
+          <w:rFonts w:ascii="Times New Roman" w:eastAsia="Times New Roman" w:hAnsi="Times New Roman" w:cs="Times New Roman"/>
+          <w:color w:val="000000"/>
+          <w:sz w:val="24"/>
+          <w:szCs w:val="24"/>
+          <w:lang w:val="id-ID"/>
+        </w:rPr>
+        <w:tab/>
+        <w:t>Sasaran Yang Harus Dicapai Dalam Perancangan Sistem</w:t>
+      </w:r>
+      <w:r>
+        <w:rPr>
+          <w:rFonts w:ascii="Times New Roman" w:eastAsia="Times New Roman" w:hAnsi="Times New Roman" w:cs="Times New Roman"/>
+          <w:color w:val="000000"/>
+          <w:sz w:val="24"/>
+          <w:szCs w:val="24"/>
+          <w:lang w:val="id-ID"/>
+        </w:rPr>
+        <w:tab/>
+        <w:t>15</w:t>
+      </w:r>
+    </w:p>
+    <w:p>
+      <w:pPr>
+        <w:tabs>
+          <w:tab w:val="left" w:pos="851"/>
+          <w:tab w:val="left" w:pos="1418"/>
+          <w:tab w:val="left" w:pos="2268"/>
+          <w:tab w:val="right" w:leader="dot" w:pos="8222"/>
+        </w:tabs>
+        <w:spacing w:after="0" w:line="360" w:lineRule="auto"/>
+        <w:jc w:val="both"/>
+        <w:rPr>
+          <w:rFonts w:ascii="Times New Roman" w:eastAsia="Times New Roman" w:hAnsi="Times New Roman" w:cs="Times New Roman"/>
+          <w:color w:val="000000"/>
+          <w:sz w:val="24"/>
+          <w:szCs w:val="24"/>
+          <w:lang w:val="id-ID"/>
+        </w:rPr>
+      </w:pPr>
+      <w:r>
+        <w:rPr>
+          <w:rFonts w:ascii="Times New Roman" w:eastAsia="Times New Roman" w:hAnsi="Times New Roman" w:cs="Times New Roman"/>
+          <w:color w:val="000000"/>
+          <w:sz w:val="24"/>
+          <w:szCs w:val="24"/>
+          <w:lang w:val="id-ID"/>
+        </w:rPr>
+        <w:lastRenderedPageBreak/>
+        <w:tab/>
+        <w:t>2.4</w:t>
+      </w:r>
+      <w:r>
+        <w:rPr>
+          <w:rFonts w:ascii="Times New Roman" w:eastAsia="Times New Roman" w:hAnsi="Times New Roman" w:cs="Times New Roman"/>
+          <w:color w:val="000000"/>
+          <w:sz w:val="24"/>
+          <w:szCs w:val="24"/>
+          <w:lang w:val="id-ID"/>
+        </w:rPr>
+        <w:tab/>
+        <w:t>Konsep Dasar Informasi</w:t>
+      </w:r>
+      <w:r>
+        <w:rPr>
+          <w:rFonts w:ascii="Times New Roman" w:eastAsia="Times New Roman" w:hAnsi="Times New Roman" w:cs="Times New Roman"/>
+          <w:color w:val="000000"/>
+          <w:sz w:val="24"/>
+          <w:szCs w:val="24"/>
+          <w:lang w:val="id-ID"/>
+        </w:rPr>
+        <w:tab/>
+        <w:t>16</w:t>
+      </w:r>
+    </w:p>
+    <w:p>
+      <w:pPr>
+        <w:tabs>
+          <w:tab w:val="left" w:pos="851"/>
+          <w:tab w:val="left" w:pos="1418"/>
+          <w:tab w:val="left" w:pos="2268"/>
+          <w:tab w:val="right" w:leader="dot" w:pos="8222"/>
+        </w:tabs>
+        <w:spacing w:after="0" w:line="360" w:lineRule="auto"/>
+        <w:jc w:val="both"/>
+        <w:rPr>
+          <w:rFonts w:ascii="Times New Roman" w:eastAsia="Times New Roman" w:hAnsi="Times New Roman" w:cs="Times New Roman"/>
+          <w:color w:val="000000"/>
+          <w:sz w:val="24"/>
+          <w:szCs w:val="24"/>
+          <w:lang w:val="id-ID"/>
+        </w:rPr>
+      </w:pPr>
+      <w:r>
+        <w:rPr>
+          <w:rFonts w:ascii="Times New Roman" w:eastAsia="Times New Roman" w:hAnsi="Times New Roman" w:cs="Times New Roman"/>
+          <w:color w:val="000000"/>
+          <w:sz w:val="24"/>
+          <w:szCs w:val="24"/>
+          <w:lang w:val="id-ID"/>
+        </w:rPr>
+        <w:tab/>
+      </w:r>
+      <w:r>
+        <w:rPr>
+          <w:rFonts w:ascii="Times New Roman" w:eastAsia="Times New Roman" w:hAnsi="Times New Roman" w:cs="Times New Roman"/>
+          <w:color w:val="000000"/>
+          <w:sz w:val="24"/>
+          <w:szCs w:val="24"/>
+          <w:lang w:val="id-ID"/>
+        </w:rPr>
+        <w:tab/>
+        <w:t>2.4.1</w:t>
+      </w:r>
+      <w:r>
+        <w:rPr>
+          <w:rFonts w:ascii="Times New Roman" w:eastAsia="Times New Roman" w:hAnsi="Times New Roman" w:cs="Times New Roman"/>
+          <w:color w:val="000000"/>
+          <w:sz w:val="24"/>
+          <w:szCs w:val="24"/>
+          <w:lang w:val="id-ID"/>
+        </w:rPr>
+        <w:tab/>
+        <w:t>Definisi Data</w:t>
+      </w:r>
+      <w:r>
+        <w:rPr>
+          <w:rFonts w:ascii="Times New Roman" w:eastAsia="Times New Roman" w:hAnsi="Times New Roman" w:cs="Times New Roman"/>
+          <w:color w:val="000000"/>
+          <w:sz w:val="24"/>
+          <w:szCs w:val="24"/>
+          <w:lang w:val="id-ID"/>
+        </w:rPr>
+        <w:tab/>
+        <w:t>16</w:t>
+      </w:r>
+    </w:p>
+    <w:p>
+      <w:pPr>
+        <w:tabs>
+          <w:tab w:val="left" w:pos="851"/>
+          <w:tab w:val="left" w:pos="1418"/>
+          <w:tab w:val="left" w:pos="2268"/>
+          <w:tab w:val="right" w:leader="dot" w:pos="8222"/>
+        </w:tabs>
+        <w:spacing w:after="0" w:line="360" w:lineRule="auto"/>
+        <w:jc w:val="both"/>
+        <w:rPr>
+          <w:rFonts w:ascii="Times New Roman" w:eastAsia="Times New Roman" w:hAnsi="Times New Roman" w:cs="Times New Roman"/>
+          <w:color w:val="000000"/>
+          <w:sz w:val="24"/>
+          <w:szCs w:val="24"/>
+          <w:lang w:val="id-ID"/>
+        </w:rPr>
+      </w:pPr>
+      <w:r>
+        <w:rPr>
+          <w:rFonts w:ascii="Times New Roman" w:eastAsia="Times New Roman" w:hAnsi="Times New Roman" w:cs="Times New Roman"/>
+          <w:color w:val="000000"/>
+          <w:sz w:val="24"/>
+          <w:szCs w:val="24"/>
+          <w:lang w:val="id-ID"/>
+        </w:rPr>
+        <w:tab/>
+      </w:r>
+      <w:r>
+        <w:rPr>
+          <w:rFonts w:ascii="Times New Roman" w:eastAsia="Times New Roman" w:hAnsi="Times New Roman" w:cs="Times New Roman"/>
+          <w:color w:val="000000"/>
+          <w:sz w:val="24"/>
+          <w:szCs w:val="24"/>
+          <w:lang w:val="id-ID"/>
+        </w:rPr>
+        <w:tab/>
+        <w:t>2.4.2</w:t>
+      </w:r>
+      <w:r>
+        <w:rPr>
+          <w:rFonts w:ascii="Times New Roman" w:eastAsia="Times New Roman" w:hAnsi="Times New Roman" w:cs="Times New Roman"/>
+          <w:color w:val="000000"/>
+          <w:sz w:val="24"/>
+          <w:szCs w:val="24"/>
+          <w:lang w:val="id-ID"/>
+        </w:rPr>
+        <w:tab/>
+        <w:t>Definisi Informasi</w:t>
+      </w:r>
+      <w:r>
+        <w:rPr>
+          <w:rFonts w:ascii="Times New Roman" w:eastAsia="Times New Roman" w:hAnsi="Times New Roman" w:cs="Times New Roman"/>
+          <w:color w:val="000000"/>
+          <w:sz w:val="24"/>
+          <w:szCs w:val="24"/>
+          <w:lang w:val="id-ID"/>
+        </w:rPr>
+        <w:tab/>
+        <w:t>17</w:t>
+      </w:r>
+    </w:p>
+    <w:p>
+      <w:pPr>
+        <w:tabs>
+          <w:tab w:val="left" w:pos="851"/>
+          <w:tab w:val="left" w:pos="1418"/>
+          <w:tab w:val="left" w:pos="2268"/>
+          <w:tab w:val="right" w:leader="dot" w:pos="8222"/>
+        </w:tabs>
+        <w:spacing w:after="0" w:line="360" w:lineRule="auto"/>
+        <w:jc w:val="both"/>
+        <w:rPr>
+          <w:rFonts w:ascii="Times New Roman" w:eastAsia="Times New Roman" w:hAnsi="Times New Roman" w:cs="Times New Roman"/>
+          <w:color w:val="000000"/>
+          <w:sz w:val="24"/>
+          <w:szCs w:val="24"/>
+          <w:lang w:val="id-ID"/>
+        </w:rPr>
+      </w:pPr>
+      <w:r>
+        <w:rPr>
+          <w:rFonts w:ascii="Times New Roman" w:eastAsia="Times New Roman" w:hAnsi="Times New Roman" w:cs="Times New Roman"/>
+          <w:color w:val="000000"/>
+          <w:sz w:val="24"/>
+          <w:szCs w:val="24"/>
+          <w:lang w:val="id-ID"/>
+        </w:rPr>
+        <w:tab/>
+        <w:t>2.5</w:t>
+      </w:r>
+      <w:r>
+        <w:rPr>
+          <w:rFonts w:ascii="Times New Roman" w:eastAsia="Times New Roman" w:hAnsi="Times New Roman" w:cs="Times New Roman"/>
+          <w:color w:val="000000"/>
+          <w:sz w:val="24"/>
+          <w:szCs w:val="24"/>
+          <w:lang w:val="id-ID"/>
+        </w:rPr>
+        <w:tab/>
+        <w:t>Konsep Sistem Informasi</w:t>
+      </w:r>
+      <w:r>
+        <w:rPr>
+          <w:rFonts w:ascii="Times New Roman" w:eastAsia="Times New Roman" w:hAnsi="Times New Roman" w:cs="Times New Roman"/>
+          <w:color w:val="000000"/>
+          <w:sz w:val="24"/>
+          <w:szCs w:val="24"/>
+          <w:lang w:val="id-ID"/>
+        </w:rPr>
+        <w:tab/>
+        <w:t>18</w:t>
+      </w:r>
+    </w:p>
+    <w:p>
+      <w:pPr>
+        <w:tabs>
+          <w:tab w:val="left" w:pos="851"/>
+          <w:tab w:val="left" w:pos="1418"/>
+          <w:tab w:val="left" w:pos="2268"/>
+          <w:tab w:val="right" w:leader="dot" w:pos="8222"/>
+        </w:tabs>
+        <w:spacing w:after="0" w:line="360" w:lineRule="auto"/>
+        <w:jc w:val="both"/>
+        <w:rPr>
+          <w:rFonts w:ascii="Times New Roman" w:eastAsia="Times New Roman" w:hAnsi="Times New Roman" w:cs="Times New Roman"/>
+          <w:color w:val="000000"/>
+          <w:sz w:val="24"/>
+          <w:szCs w:val="24"/>
+          <w:lang w:val="id-ID"/>
+        </w:rPr>
+      </w:pPr>
+      <w:r>
+        <w:rPr>
+          <w:rFonts w:ascii="Times New Roman" w:eastAsia="Times New Roman" w:hAnsi="Times New Roman" w:cs="Times New Roman"/>
+          <w:color w:val="000000"/>
+          <w:sz w:val="24"/>
+          <w:szCs w:val="24"/>
+          <w:lang w:val="id-ID"/>
+        </w:rPr>
+        <w:tab/>
+      </w:r>
+      <w:r>
+        <w:rPr>
+          <w:rFonts w:ascii="Times New Roman" w:eastAsia="Times New Roman" w:hAnsi="Times New Roman" w:cs="Times New Roman"/>
+          <w:color w:val="000000"/>
+          <w:sz w:val="24"/>
+          <w:szCs w:val="24"/>
+          <w:lang w:val="id-ID"/>
+        </w:rPr>
+        <w:tab/>
+        <w:t>2.5.1</w:t>
+      </w:r>
+      <w:r>
+        <w:rPr>
+          <w:rFonts w:ascii="Times New Roman" w:eastAsia="Times New Roman" w:hAnsi="Times New Roman" w:cs="Times New Roman"/>
+          <w:color w:val="000000"/>
+          <w:sz w:val="24"/>
+          <w:szCs w:val="24"/>
+          <w:lang w:val="id-ID"/>
+        </w:rPr>
+        <w:tab/>
+        <w:t>Definisi Sistem Informasi</w:t>
+      </w:r>
+      <w:r>
+        <w:rPr>
+          <w:rFonts w:ascii="Times New Roman" w:eastAsia="Times New Roman" w:hAnsi="Times New Roman" w:cs="Times New Roman"/>
+          <w:color w:val="000000"/>
+          <w:sz w:val="24"/>
+          <w:szCs w:val="24"/>
+          <w:lang w:val="id-ID"/>
+        </w:rPr>
+        <w:tab/>
+        <w:t>18</w:t>
+      </w:r>
+    </w:p>
+    <w:p>
+      <w:pPr>
+        <w:tabs>
+          <w:tab w:val="left" w:pos="851"/>
+          <w:tab w:val="left" w:pos="1418"/>
+          <w:tab w:val="left" w:pos="2268"/>
+          <w:tab w:val="right" w:leader="dot" w:pos="8222"/>
+        </w:tabs>
+        <w:spacing w:after="0" w:line="360" w:lineRule="auto"/>
+        <w:jc w:val="both"/>
+        <w:rPr>
+          <w:rFonts w:ascii="Times New Roman" w:eastAsia="Times New Roman" w:hAnsi="Times New Roman" w:cs="Times New Roman"/>
+          <w:color w:val="000000"/>
+          <w:sz w:val="24"/>
+          <w:szCs w:val="24"/>
+          <w:lang w:val="id-ID"/>
+        </w:rPr>
+      </w:pPr>
+      <w:r>
+        <w:rPr>
+          <w:rFonts w:ascii="Times New Roman" w:eastAsia="Times New Roman" w:hAnsi="Times New Roman" w:cs="Times New Roman"/>
+          <w:color w:val="000000"/>
+          <w:sz w:val="24"/>
+          <w:szCs w:val="24"/>
+          <w:lang w:val="id-ID"/>
+        </w:rPr>
+        <w:tab/>
+      </w:r>
+      <w:r>
+        <w:rPr>
+          <w:rFonts w:ascii="Times New Roman" w:eastAsia="Times New Roman" w:hAnsi="Times New Roman" w:cs="Times New Roman"/>
+          <w:color w:val="000000"/>
+          <w:sz w:val="24"/>
+          <w:szCs w:val="24"/>
+          <w:lang w:val="id-ID"/>
+        </w:rPr>
+        <w:tab/>
+        <w:t>2.5.2</w:t>
+      </w:r>
+      <w:r>
+        <w:rPr>
+          <w:rFonts w:ascii="Times New Roman" w:eastAsia="Times New Roman" w:hAnsi="Times New Roman" w:cs="Times New Roman"/>
+          <w:color w:val="000000"/>
+          <w:sz w:val="24"/>
+          <w:szCs w:val="24"/>
+          <w:lang w:val="id-ID"/>
+        </w:rPr>
+        <w:tab/>
+        <w:t>Komponen Sistem Informasi</w:t>
+      </w:r>
+      <w:r>
+        <w:rPr>
+          <w:rFonts w:ascii="Times New Roman" w:eastAsia="Times New Roman" w:hAnsi="Times New Roman" w:cs="Times New Roman"/>
+          <w:color w:val="000000"/>
+          <w:sz w:val="24"/>
+          <w:szCs w:val="24"/>
+          <w:lang w:val="id-ID"/>
+        </w:rPr>
+        <w:tab/>
+        <w:t>19</w:t>
+      </w:r>
+    </w:p>
+    <w:p>
+      <w:pPr>
+        <w:tabs>
+          <w:tab w:val="left" w:pos="851"/>
+          <w:tab w:val="left" w:pos="1418"/>
+          <w:tab w:val="left" w:pos="2268"/>
+          <w:tab w:val="right" w:leader="dot" w:pos="8222"/>
+        </w:tabs>
+        <w:spacing w:after="0" w:line="360" w:lineRule="auto"/>
+        <w:jc w:val="both"/>
+        <w:rPr>
+          <w:rFonts w:ascii="Times New Roman" w:eastAsia="Times New Roman" w:hAnsi="Times New Roman" w:cs="Times New Roman"/>
+          <w:color w:val="000000"/>
+          <w:sz w:val="24"/>
+          <w:szCs w:val="24"/>
+          <w:lang w:val="id-ID"/>
+        </w:rPr>
+      </w:pPr>
+      <w:r>
+        <w:rPr>
+          <w:rFonts w:ascii="Times New Roman" w:eastAsia="Times New Roman" w:hAnsi="Times New Roman" w:cs="Times New Roman"/>
+          <w:color w:val="000000"/>
+          <w:sz w:val="24"/>
+          <w:szCs w:val="24"/>
+          <w:lang w:val="id-ID"/>
+        </w:rPr>
+        <w:tab/>
+        <w:t>2.6</w:t>
+      </w:r>
+      <w:r>
+        <w:rPr>
+          <w:rFonts w:ascii="Times New Roman" w:eastAsia="Times New Roman" w:hAnsi="Times New Roman" w:cs="Times New Roman"/>
+          <w:color w:val="000000"/>
+          <w:sz w:val="24"/>
+          <w:szCs w:val="24"/>
+          <w:lang w:val="id-ID"/>
+        </w:rPr>
+        <w:tab/>
+        <w:t>Sistem Informasi Manajemen</w:t>
+      </w:r>
+      <w:r>
+        <w:rPr>
+          <w:rFonts w:ascii="Times New Roman" w:eastAsia="Times New Roman" w:hAnsi="Times New Roman" w:cs="Times New Roman"/>
+          <w:color w:val="000000"/>
+          <w:sz w:val="24"/>
+          <w:szCs w:val="24"/>
+          <w:lang w:val="id-ID"/>
+        </w:rPr>
+        <w:tab/>
+        <w:t>20</w:t>
+      </w:r>
+    </w:p>
+    <w:p>
+      <w:pPr>
+        <w:tabs>
+          <w:tab w:val="left" w:pos="851"/>
+          <w:tab w:val="left" w:pos="1418"/>
+          <w:tab w:val="left" w:pos="2268"/>
+          <w:tab w:val="right" w:leader="dot" w:pos="8222"/>
+        </w:tabs>
+        <w:spacing w:after="0" w:line="360" w:lineRule="auto"/>
+        <w:jc w:val="both"/>
+        <w:rPr>
+          <w:rFonts w:ascii="Times New Roman" w:eastAsia="Times New Roman" w:hAnsi="Times New Roman" w:cs="Times New Roman"/>
+          <w:color w:val="000000"/>
+          <w:sz w:val="24"/>
+          <w:szCs w:val="24"/>
+          <w:lang w:val="id-ID"/>
+        </w:rPr>
+      </w:pPr>
+      <w:r>
+        <w:rPr>
+          <w:rFonts w:ascii="Times New Roman" w:eastAsia="Times New Roman" w:hAnsi="Times New Roman" w:cs="Times New Roman"/>
+          <w:color w:val="000000"/>
+          <w:sz w:val="24"/>
+          <w:szCs w:val="24"/>
+          <w:lang w:val="id-ID"/>
+        </w:rPr>
+        <w:tab/>
+        <w:t>2.7</w:t>
+      </w:r>
+      <w:r>
+        <w:rPr>
+          <w:rFonts w:ascii="Times New Roman" w:eastAsia="Times New Roman" w:hAnsi="Times New Roman" w:cs="Times New Roman"/>
+          <w:color w:val="000000"/>
+          <w:sz w:val="24"/>
+          <w:szCs w:val="24"/>
+          <w:lang w:val="id-ID"/>
+        </w:rPr>
+        <w:tab/>
+        <w:t>Konsep Sistem Penerimaan Siswa Baru</w:t>
+      </w:r>
+      <w:r>
+        <w:rPr>
+          <w:rFonts w:ascii="Times New Roman" w:eastAsia="Times New Roman" w:hAnsi="Times New Roman" w:cs="Times New Roman"/>
+          <w:color w:val="000000"/>
+          <w:sz w:val="24"/>
+          <w:szCs w:val="24"/>
+          <w:lang w:val="id-ID"/>
+        </w:rPr>
+        <w:tab/>
+        <w:t>21</w:t>
+      </w:r>
+    </w:p>
+    <w:p>
+      <w:pPr>
+        <w:tabs>
+          <w:tab w:val="left" w:pos="851"/>
+          <w:tab w:val="left" w:pos="1418"/>
+          <w:tab w:val="left" w:pos="2268"/>
+          <w:tab w:val="right" w:leader="dot" w:pos="8222"/>
+        </w:tabs>
+        <w:spacing w:after="0" w:line="360" w:lineRule="auto"/>
+        <w:jc w:val="both"/>
+        <w:rPr>
+          <w:rFonts w:ascii="Times New Roman" w:eastAsia="Times New Roman" w:hAnsi="Times New Roman" w:cs="Times New Roman"/>
+          <w:color w:val="000000"/>
+          <w:sz w:val="24"/>
+          <w:szCs w:val="24"/>
+          <w:lang w:val="id-ID"/>
+        </w:rPr>
+      </w:pPr>
+      <w:r>
+        <w:rPr>
+          <w:rFonts w:ascii="Times New Roman" w:eastAsia="Times New Roman" w:hAnsi="Times New Roman" w:cs="Times New Roman"/>
+          <w:color w:val="000000"/>
+          <w:sz w:val="24"/>
+          <w:szCs w:val="24"/>
+          <w:lang w:val="id-ID"/>
+        </w:rPr>
+        <w:tab/>
+        <w:t>2.8</w:t>
+      </w:r>
+      <w:r>
+        <w:rPr>
+          <w:rFonts w:ascii="Times New Roman" w:eastAsia="Times New Roman" w:hAnsi="Times New Roman" w:cs="Times New Roman"/>
+          <w:color w:val="000000"/>
+          <w:sz w:val="24"/>
+          <w:szCs w:val="24"/>
+          <w:lang w:val="id-ID"/>
+        </w:rPr>
+        <w:tab/>
+        <w:t>Contoh Sistem Yang Menerapkan Penerimaan Siswa Baru Secara Online</w:t>
+      </w:r>
+      <w:r>
+        <w:rPr>
+          <w:rFonts w:ascii="Times New Roman" w:eastAsia="Times New Roman" w:hAnsi="Times New Roman" w:cs="Times New Roman"/>
+          <w:color w:val="000000"/>
+          <w:sz w:val="24"/>
+          <w:szCs w:val="24"/>
+          <w:lang w:val="id-ID"/>
+        </w:rPr>
+        <w:tab/>
+      </w:r>
+      <w:r>
+        <w:rPr>
+          <w:rFonts w:ascii="Times New Roman" w:eastAsia="Times New Roman" w:hAnsi="Times New Roman" w:cs="Times New Roman"/>
+          <w:color w:val="000000"/>
+          <w:sz w:val="24"/>
+          <w:szCs w:val="24"/>
+          <w:lang w:val="id-ID"/>
+        </w:rPr>
+        <w:tab/>
+      </w:r>
+      <w:r>
+        <w:rPr>
+          <w:rFonts w:ascii="Times New Roman" w:eastAsia="Times New Roman" w:hAnsi="Times New Roman" w:cs="Times New Roman"/>
+          <w:color w:val="000000"/>
+          <w:sz w:val="24"/>
+          <w:szCs w:val="24"/>
+          <w:lang w:val="id-ID"/>
+        </w:rPr>
+        <w:tab/>
+      </w:r>
+      <w:r>
+        <w:rPr>
+          <w:rFonts w:ascii="Times New Roman" w:eastAsia="Times New Roman" w:hAnsi="Times New Roman" w:cs="Times New Roman"/>
+          <w:color w:val="000000"/>
+          <w:sz w:val="24"/>
+          <w:szCs w:val="24"/>
+          <w:lang w:val="id-ID"/>
+        </w:rPr>
+        <w:tab/>
+        <w:t>22</w:t>
+      </w:r>
+    </w:p>
+    <w:p>
+      <w:pPr>
+        <w:tabs>
+          <w:tab w:val="left" w:pos="851"/>
+          <w:tab w:val="right" w:leader="dot" w:pos="8222"/>
+        </w:tabs>
+        <w:spacing w:after="0" w:line="360" w:lineRule="auto"/>
+        <w:jc w:val="both"/>
+        <w:rPr>
+          <w:rFonts w:ascii="Times New Roman" w:eastAsia="Times New Roman" w:hAnsi="Times New Roman" w:cs="Times New Roman"/>
+          <w:color w:val="000000"/>
+          <w:sz w:val="24"/>
+          <w:szCs w:val="24"/>
+          <w:lang w:val="id-ID"/>
+        </w:rPr>
+      </w:pPr>
+      <w:r>
+        <w:rPr>
+          <w:rFonts w:ascii="Times New Roman" w:eastAsia="Times New Roman" w:hAnsi="Times New Roman" w:cs="Times New Roman"/>
+          <w:color w:val="000000"/>
+          <w:sz w:val="24"/>
+          <w:szCs w:val="24"/>
+          <w:lang w:val="id-ID"/>
+        </w:rPr>
+        <w:t>Bab III.</w:t>
+      </w:r>
+    </w:p>
+    <w:p>
+      <w:pPr>
+        <w:tabs>
+          <w:tab w:val="left" w:pos="851"/>
+          <w:tab w:val="right" w:leader="dot" w:pos="8222"/>
+        </w:tabs>
+        <w:spacing w:after="0" w:line="360" w:lineRule="auto"/>
+        <w:jc w:val="both"/>
+        <w:rPr>
+          <w:rFonts w:ascii="Times New Roman" w:eastAsia="Times New Roman" w:hAnsi="Times New Roman" w:cs="Times New Roman"/>
+          <w:color w:val="000000"/>
+          <w:sz w:val="24"/>
+          <w:szCs w:val="24"/>
+          <w:lang w:val="id-ID"/>
+        </w:rPr>
+      </w:pPr>
+      <w:r>
+        <w:rPr>
+          <w:rFonts w:ascii="Times New Roman" w:eastAsia="Times New Roman" w:hAnsi="Times New Roman" w:cs="Times New Roman"/>
+          <w:color w:val="000000"/>
+          <w:sz w:val="24"/>
+          <w:szCs w:val="24"/>
+          <w:lang w:val="id-ID"/>
+        </w:rPr>
+        <w:t>Bab IV.</w:t>
+      </w:r>
+      <w:r>
+        <w:rPr>
+          <w:rFonts w:ascii="Times New Roman" w:eastAsia="Times New Roman" w:hAnsi="Times New Roman" w:cs="Times New Roman"/>
+          <w:color w:val="000000"/>
+          <w:sz w:val="24"/>
+          <w:szCs w:val="24"/>
+          <w:lang w:val="id-ID"/>
+        </w:rPr>
+        <w:tab/>
+      </w:r>
+    </w:p>
+    <w:p>
+      <w:pPr>
+        <w:tabs>
+          <w:tab w:val="left" w:pos="851"/>
+          <w:tab w:val="right" w:leader="dot" w:pos="8222"/>
+        </w:tabs>
+        <w:spacing w:after="0" w:line="360" w:lineRule="auto"/>
+        <w:jc w:val="both"/>
+        <w:rPr>
+          <w:rFonts w:ascii="Times New Roman" w:eastAsia="Times New Roman" w:hAnsi="Times New Roman" w:cs="Times New Roman"/>
+          <w:color w:val="000000"/>
+          <w:sz w:val="24"/>
+          <w:szCs w:val="24"/>
+          <w:lang w:val="id-ID"/>
+        </w:rPr>
+      </w:pPr>
+      <w:r>
+        <w:rPr>
+          <w:rFonts w:ascii="Times New Roman" w:eastAsia="Times New Roman" w:hAnsi="Times New Roman" w:cs="Times New Roman"/>
+          <w:color w:val="000000"/>
+          <w:sz w:val="24"/>
+          <w:szCs w:val="24"/>
+          <w:lang w:val="id-ID"/>
+        </w:rPr>
+        <w:t>Bab V.</w:t>
+      </w:r>
+    </w:p>
+    <w:p>
+      <w:pPr>
+        <w:tabs>
+          <w:tab w:val="left" w:pos="1134"/>
+          <w:tab w:val="right" w:leader="dot" w:pos="8222"/>
+        </w:tabs>
+        <w:spacing w:after="0" w:line="360" w:lineRule="auto"/>
+        <w:jc w:val="both"/>
+        <w:rPr>
+          <w:rFonts w:ascii="Times New Roman" w:eastAsia="Times New Roman" w:hAnsi="Times New Roman" w:cs="Times New Roman"/>
           <w:b/>
           <w:color w:val="000000"/>
-          <w:sz w:val="28"/>
-          <w:szCs w:val="28"/>
-        </w:rPr>
-        <w:br w:type="page"/>
-      </w:r>
+          <w:sz w:val="24"/>
+          <w:szCs w:val="24"/>
+        </w:rPr>
+      </w:pPr>
+    </w:p>
+    <w:p>
+      <w:pPr>
+        <w:tabs>
+          <w:tab w:val="left" w:pos="1134"/>
+          <w:tab w:val="right" w:leader="dot" w:pos="8222"/>
+        </w:tabs>
+        <w:spacing w:after="0" w:line="360" w:lineRule="auto"/>
+        <w:jc w:val="both"/>
+        <w:rPr>
+          <w:rFonts w:ascii="Times New Roman" w:eastAsia="Times New Roman" w:hAnsi="Times New Roman" w:cs="Times New Roman"/>
+          <w:b/>
+          <w:color w:val="000000"/>
+          <w:sz w:val="24"/>
+          <w:szCs w:val="24"/>
+        </w:rPr>
+      </w:pPr>
+    </w:p>
+    <w:p>
+      <w:pPr>
+        <w:tabs>
+          <w:tab w:val="left" w:pos="1134"/>
+          <w:tab w:val="right" w:leader="dot" w:pos="8222"/>
+        </w:tabs>
+        <w:spacing w:after="0" w:line="360" w:lineRule="auto"/>
+        <w:jc w:val="both"/>
+        <w:rPr>
+          <w:rFonts w:ascii="Times New Roman" w:eastAsia="Times New Roman" w:hAnsi="Times New Roman" w:cs="Times New Roman"/>
+          <w:b/>
+          <w:color w:val="000000"/>
+          <w:sz w:val="24"/>
+          <w:szCs w:val="24"/>
+        </w:rPr>
+      </w:pPr>
+    </w:p>
+    <w:p>
+      <w:pPr>
+        <w:tabs>
+          <w:tab w:val="left" w:pos="1134"/>
+          <w:tab w:val="right" w:leader="dot" w:pos="8222"/>
+        </w:tabs>
+        <w:spacing w:after="0" w:line="360" w:lineRule="auto"/>
+        <w:jc w:val="both"/>
+        <w:rPr>
+          <w:rFonts w:ascii="Times New Roman" w:eastAsia="Times New Roman" w:hAnsi="Times New Roman" w:cs="Times New Roman"/>
+          <w:b/>
+          <w:color w:val="000000"/>
+          <w:sz w:val="24"/>
+          <w:szCs w:val="24"/>
+        </w:rPr>
+      </w:pPr>
+    </w:p>
+    <w:p>
+      <w:pPr>
+        <w:tabs>
+          <w:tab w:val="left" w:pos="1134"/>
+          <w:tab w:val="right" w:leader="dot" w:pos="8222"/>
+        </w:tabs>
+        <w:spacing w:after="0" w:line="360" w:lineRule="auto"/>
+        <w:jc w:val="both"/>
+        <w:rPr>
+          <w:rFonts w:ascii="Times New Roman" w:eastAsia="Times New Roman" w:hAnsi="Times New Roman" w:cs="Times New Roman"/>
+          <w:b/>
+          <w:color w:val="000000"/>
+          <w:sz w:val="24"/>
+          <w:szCs w:val="24"/>
+        </w:rPr>
+      </w:pPr>
+    </w:p>
+    <w:p>
+      <w:pPr>
+        <w:tabs>
+          <w:tab w:val="left" w:pos="1134"/>
+          <w:tab w:val="right" w:leader="dot" w:pos="8222"/>
+        </w:tabs>
+        <w:spacing w:after="0" w:line="360" w:lineRule="auto"/>
+        <w:jc w:val="both"/>
+        <w:rPr>
+          <w:rFonts w:ascii="Times New Roman" w:eastAsia="Times New Roman" w:hAnsi="Times New Roman" w:cs="Times New Roman"/>
+          <w:b/>
+          <w:color w:val="000000"/>
+          <w:sz w:val="24"/>
+          <w:szCs w:val="24"/>
+        </w:rPr>
+      </w:pPr>
+    </w:p>
+    <w:p>
+      <w:pPr>
+        <w:tabs>
+          <w:tab w:val="left" w:pos="1134"/>
+          <w:tab w:val="right" w:leader="dot" w:pos="8222"/>
+        </w:tabs>
+        <w:spacing w:after="0" w:line="360" w:lineRule="auto"/>
+        <w:jc w:val="both"/>
+        <w:rPr>
+          <w:rFonts w:ascii="Times New Roman" w:eastAsia="Times New Roman" w:hAnsi="Times New Roman" w:cs="Times New Roman"/>
+          <w:b/>
+          <w:color w:val="000000"/>
+          <w:sz w:val="24"/>
+          <w:szCs w:val="24"/>
+        </w:rPr>
+      </w:pPr>
+    </w:p>
+    <w:p>
+      <w:pPr>
+        <w:tabs>
+          <w:tab w:val="left" w:pos="1134"/>
+          <w:tab w:val="right" w:leader="dot" w:pos="8222"/>
+        </w:tabs>
+        <w:spacing w:after="0" w:line="360" w:lineRule="auto"/>
+        <w:jc w:val="both"/>
+        <w:rPr>
+          <w:rFonts w:ascii="Times New Roman" w:eastAsia="Times New Roman" w:hAnsi="Times New Roman" w:cs="Times New Roman"/>
+          <w:b/>
+          <w:color w:val="000000"/>
+          <w:sz w:val="24"/>
+          <w:szCs w:val="24"/>
+        </w:rPr>
+      </w:pPr>
+    </w:p>
+    <w:p>
+      <w:pPr>
+        <w:tabs>
+          <w:tab w:val="left" w:pos="1134"/>
+          <w:tab w:val="right" w:leader="dot" w:pos="8222"/>
+        </w:tabs>
+        <w:spacing w:after="0" w:line="360" w:lineRule="auto"/>
+        <w:jc w:val="both"/>
+        <w:rPr>
+          <w:rFonts w:ascii="Times New Roman" w:eastAsia="Times New Roman" w:hAnsi="Times New Roman" w:cs="Times New Roman"/>
+          <w:b/>
+          <w:color w:val="000000"/>
+          <w:sz w:val="24"/>
+          <w:szCs w:val="24"/>
+        </w:rPr>
+      </w:pPr>
+    </w:p>
+    <w:p>
+      <w:pPr>
+        <w:tabs>
+          <w:tab w:val="left" w:pos="1134"/>
+          <w:tab w:val="right" w:leader="dot" w:pos="8222"/>
+        </w:tabs>
+        <w:spacing w:after="0" w:line="360" w:lineRule="auto"/>
+        <w:jc w:val="both"/>
+        <w:rPr>
+          <w:rFonts w:ascii="Times New Roman" w:eastAsia="Times New Roman" w:hAnsi="Times New Roman" w:cs="Times New Roman"/>
+          <w:b/>
+          <w:color w:val="000000"/>
+          <w:sz w:val="24"/>
+          <w:szCs w:val="24"/>
+        </w:rPr>
+      </w:pPr>
+    </w:p>
+    <w:p>
+      <w:pPr>
+        <w:tabs>
+          <w:tab w:val="left" w:pos="1134"/>
+          <w:tab w:val="right" w:leader="dot" w:pos="8222"/>
+        </w:tabs>
+        <w:spacing w:after="0" w:line="360" w:lineRule="auto"/>
+        <w:jc w:val="both"/>
+        <w:rPr>
+          <w:rFonts w:ascii="Times New Roman" w:eastAsia="Times New Roman" w:hAnsi="Times New Roman" w:cs="Times New Roman"/>
+          <w:b/>
+          <w:color w:val="000000"/>
+          <w:sz w:val="24"/>
+          <w:szCs w:val="24"/>
+        </w:rPr>
+      </w:pPr>
+    </w:p>
+    <w:p>
+      <w:pPr>
+        <w:tabs>
+          <w:tab w:val="left" w:pos="1134"/>
+          <w:tab w:val="right" w:leader="dot" w:pos="8222"/>
+        </w:tabs>
+        <w:spacing w:after="0" w:line="360" w:lineRule="auto"/>
+        <w:jc w:val="both"/>
+        <w:rPr>
+          <w:rFonts w:ascii="Times New Roman" w:eastAsia="Times New Roman" w:hAnsi="Times New Roman" w:cs="Times New Roman"/>
+          <w:b/>
+          <w:color w:val="000000"/>
+          <w:sz w:val="24"/>
+          <w:szCs w:val="24"/>
+        </w:rPr>
+      </w:pPr>
+    </w:p>
+    <w:p>
+      <w:pPr>
+        <w:tabs>
+          <w:tab w:val="left" w:pos="1134"/>
+          <w:tab w:val="right" w:leader="dot" w:pos="8222"/>
+        </w:tabs>
+        <w:spacing w:after="0" w:line="360" w:lineRule="auto"/>
+        <w:jc w:val="both"/>
+        <w:rPr>
+          <w:rFonts w:ascii="Times New Roman" w:eastAsia="Times New Roman" w:hAnsi="Times New Roman" w:cs="Times New Roman"/>
+          <w:b/>
+          <w:color w:val="000000"/>
+          <w:sz w:val="24"/>
+          <w:szCs w:val="24"/>
+        </w:rPr>
+      </w:pPr>
+    </w:p>
+    <w:p>
+      <w:pPr>
+        <w:tabs>
+          <w:tab w:val="left" w:pos="1134"/>
+          <w:tab w:val="right" w:leader="dot" w:pos="8222"/>
+        </w:tabs>
+        <w:spacing w:after="0" w:line="360" w:lineRule="auto"/>
+        <w:jc w:val="both"/>
+        <w:rPr>
+          <w:rFonts w:ascii="Times New Roman" w:eastAsia="Times New Roman" w:hAnsi="Times New Roman" w:cs="Times New Roman"/>
+          <w:b/>
+          <w:color w:val="000000"/>
+          <w:sz w:val="24"/>
+          <w:szCs w:val="24"/>
+        </w:rPr>
+      </w:pPr>
+    </w:p>
+    <w:p>
+      <w:pPr>
+        <w:tabs>
+          <w:tab w:val="left" w:pos="1134"/>
+          <w:tab w:val="right" w:leader="dot" w:pos="8222"/>
+        </w:tabs>
+        <w:spacing w:after="0" w:line="360" w:lineRule="auto"/>
+        <w:jc w:val="both"/>
+        <w:rPr>
+          <w:rFonts w:ascii="Times New Roman" w:eastAsia="Times New Roman" w:hAnsi="Times New Roman" w:cs="Times New Roman"/>
+          <w:b/>
+          <w:color w:val="000000"/>
+          <w:sz w:val="24"/>
+          <w:szCs w:val="24"/>
+        </w:rPr>
+      </w:pPr>
     </w:p>
     <w:p>
       <w:pPr>
@@ -3181,6 +5412,8 @@
           <w:szCs w:val="28"/>
         </w:rPr>
       </w:pPr>
+      <w:bookmarkStart w:id="0" w:name="_GoBack"/>
+      <w:bookmarkEnd w:id="0"/>
       <w:r>
         <w:rPr>
           <w:b/>
@@ -3443,17 +5676,7 @@
           <w:szCs w:val="24"/>
         </w:rPr>
         <w:tab/>
-        <w:t>Untuk mengatasi masalah di atas, maka diperlukan seb</w:t>
-      </w:r>
-      <w:bookmarkStart w:id="0" w:name="_GoBack"/>
-      <w:bookmarkEnd w:id="0"/>
-      <w:r>
-        <w:rPr>
-          <w:rFonts w:ascii="Times New Roman" w:hAnsi="Times New Roman" w:cs="Times New Roman"/>
-          <w:sz w:val="24"/>
-          <w:szCs w:val="24"/>
-        </w:rPr>
-        <w:t xml:space="preserve">uah sistem </w:t>
+        <w:t xml:space="preserve">Untuk mengatasi masalah di atas, maka diperlukan sebuah sistem </w:t>
       </w:r>
       <w:r>
         <w:rPr>
@@ -31586,7 +33809,7 @@
             <w:sz w:val="24"/>
             <w:szCs w:val="24"/>
           </w:rPr>
-          <w:t>12</w:t>
+          <w:t>vii</w:t>
         </w:r>
         <w:r>
           <w:rPr>
@@ -36861,7 +39084,7 @@
 </file>
 
 <file path=customXml/itemProps1.xml><?xml version="1.0" encoding="utf-8"?>
-<ds:datastoreItem xmlns:ds="http://schemas.openxmlformats.org/officeDocument/2006/customXml" ds:itemID="{A1B998A0-947D-4EF3-88B9-86BA02274399}">
+<ds:datastoreItem xmlns:ds="http://schemas.openxmlformats.org/officeDocument/2006/customXml" ds:itemID="{C3B45FF6-C5DC-4190-97B9-9E7592D63497}">
   <ds:schemaRefs>
     <ds:schemaRef ds:uri="http://schemas.openxmlformats.org/officeDocument/2006/bibliography"/>
   </ds:schemaRefs>

</xml_diff>

<commit_message>
uda smua masuk sampai daftar pustaka - dftr isi ad yg terlalu pnjg namanya
</commit_message>
<xml_diff>
--- a/TA final/LENGKAP.docx
+++ b/TA final/LENGKAP.docx
@@ -3391,6 +3391,16 @@
           <w:szCs w:val="24"/>
           <w:lang w:val="id-ID"/>
         </w:rPr>
+        <w:t xml:space="preserve"> </w:t>
+      </w:r>
+      <w:r>
+        <w:rPr>
+          <w:rFonts w:ascii="Times New Roman" w:eastAsia="Times New Roman" w:hAnsi="Times New Roman" w:cs="Times New Roman"/>
+          <w:color w:val="000000"/>
+          <w:sz w:val="24"/>
+          <w:szCs w:val="24"/>
+          <w:lang w:val="id-ID"/>
+        </w:rPr>
         <w:tab/>
         <w:t>1</w:t>
       </w:r>
@@ -3443,7 +3453,26 @@
           <w:szCs w:val="24"/>
           <w:lang w:val="id-ID"/>
         </w:rPr>
+        <w:t xml:space="preserve"> </w:t>
+      </w:r>
+      <w:r>
+        <w:rPr>
+          <w:rFonts w:ascii="Times New Roman" w:eastAsia="Times New Roman" w:hAnsi="Times New Roman" w:cs="Times New Roman"/>
+          <w:color w:val="000000"/>
+          <w:sz w:val="24"/>
+          <w:szCs w:val="24"/>
+          <w:lang w:val="id-ID"/>
+        </w:rPr>
         <w:tab/>
+      </w:r>
+      <w:r>
+        <w:rPr>
+          <w:rFonts w:ascii="Times New Roman" w:eastAsia="Times New Roman" w:hAnsi="Times New Roman" w:cs="Times New Roman"/>
+          <w:color w:val="000000"/>
+          <w:sz w:val="24"/>
+          <w:szCs w:val="24"/>
+          <w:lang w:val="id-ID"/>
+        </w:rPr>
         <w:t>1</w:t>
       </w:r>
     </w:p>
@@ -3494,7 +3523,26 @@
           <w:szCs w:val="24"/>
           <w:lang w:val="id-ID"/>
         </w:rPr>
+        <w:t xml:space="preserve"> </w:t>
+      </w:r>
+      <w:r>
+        <w:rPr>
+          <w:rFonts w:ascii="Times New Roman" w:eastAsia="Times New Roman" w:hAnsi="Times New Roman" w:cs="Times New Roman"/>
+          <w:color w:val="000000"/>
+          <w:sz w:val="24"/>
+          <w:szCs w:val="24"/>
+          <w:lang w:val="id-ID"/>
+        </w:rPr>
         <w:tab/>
+      </w:r>
+      <w:r>
+        <w:rPr>
+          <w:rFonts w:ascii="Times New Roman" w:eastAsia="Times New Roman" w:hAnsi="Times New Roman" w:cs="Times New Roman"/>
+          <w:color w:val="000000"/>
+          <w:sz w:val="24"/>
+          <w:szCs w:val="24"/>
+          <w:lang w:val="id-ID"/>
+        </w:rPr>
         <w:t>2</w:t>
       </w:r>
     </w:p>
@@ -3545,6 +3593,16 @@
           <w:szCs w:val="24"/>
           <w:lang w:val="id-ID"/>
         </w:rPr>
+        <w:t xml:space="preserve"> </w:t>
+      </w:r>
+      <w:r>
+        <w:rPr>
+          <w:rFonts w:ascii="Times New Roman" w:eastAsia="Times New Roman" w:hAnsi="Times New Roman" w:cs="Times New Roman"/>
+          <w:color w:val="000000"/>
+          <w:sz w:val="24"/>
+          <w:szCs w:val="24"/>
+          <w:lang w:val="id-ID"/>
+        </w:rPr>
         <w:tab/>
         <w:t>3</w:t>
       </w:r>
@@ -3596,6 +3654,16 @@
           <w:szCs w:val="24"/>
           <w:lang w:val="id-ID"/>
         </w:rPr>
+        <w:t xml:space="preserve"> </w:t>
+      </w:r>
+      <w:r>
+        <w:rPr>
+          <w:rFonts w:ascii="Times New Roman" w:eastAsia="Times New Roman" w:hAnsi="Times New Roman" w:cs="Times New Roman"/>
+          <w:color w:val="000000"/>
+          <w:sz w:val="24"/>
+          <w:szCs w:val="24"/>
+          <w:lang w:val="id-ID"/>
+        </w:rPr>
         <w:tab/>
         <w:t>4</w:t>
       </w:r>
@@ -3647,6 +3715,16 @@
           <w:szCs w:val="24"/>
           <w:lang w:val="id-ID"/>
         </w:rPr>
+        <w:t xml:space="preserve"> </w:t>
+      </w:r>
+      <w:r>
+        <w:rPr>
+          <w:rFonts w:ascii="Times New Roman" w:eastAsia="Times New Roman" w:hAnsi="Times New Roman" w:cs="Times New Roman"/>
+          <w:color w:val="000000"/>
+          <w:sz w:val="24"/>
+          <w:szCs w:val="24"/>
+          <w:lang w:val="id-ID"/>
+        </w:rPr>
         <w:tab/>
         <w:t>5</w:t>
       </w:r>
@@ -3698,6 +3776,16 @@
           <w:szCs w:val="24"/>
           <w:lang w:val="id-ID"/>
         </w:rPr>
+        <w:t xml:space="preserve"> </w:t>
+      </w:r>
+      <w:r>
+        <w:rPr>
+          <w:rFonts w:ascii="Times New Roman" w:eastAsia="Times New Roman" w:hAnsi="Times New Roman" w:cs="Times New Roman"/>
+          <w:color w:val="000000"/>
+          <w:sz w:val="24"/>
+          <w:szCs w:val="24"/>
+          <w:lang w:val="id-ID"/>
+        </w:rPr>
         <w:tab/>
         <w:t>6</w:t>
       </w:r>
@@ -3738,6 +3826,16 @@
         </w:rPr>
         <w:tab/>
         <w:t>Tinjauan Pustaka</w:t>
+      </w:r>
+      <w:r>
+        <w:rPr>
+          <w:rFonts w:ascii="Times New Roman" w:eastAsia="Times New Roman" w:hAnsi="Times New Roman" w:cs="Times New Roman"/>
+          <w:color w:val="000000"/>
+          <w:sz w:val="24"/>
+          <w:szCs w:val="24"/>
+          <w:lang w:val="id-ID"/>
+        </w:rPr>
+        <w:t xml:space="preserve"> </w:t>
       </w:r>
       <w:r>
         <w:rPr>
@@ -3799,6 +3897,16 @@
           <w:szCs w:val="24"/>
           <w:lang w:val="id-ID"/>
         </w:rPr>
+        <w:t xml:space="preserve"> </w:t>
+      </w:r>
+      <w:r>
+        <w:rPr>
+          <w:rFonts w:ascii="Times New Roman" w:eastAsia="Times New Roman" w:hAnsi="Times New Roman" w:cs="Times New Roman"/>
+          <w:color w:val="000000"/>
+          <w:sz w:val="24"/>
+          <w:szCs w:val="24"/>
+          <w:lang w:val="id-ID"/>
+        </w:rPr>
         <w:tab/>
         <w:t>7</w:t>
       </w:r>
@@ -3861,6 +3969,16 @@
           <w:szCs w:val="24"/>
           <w:lang w:val="id-ID"/>
         </w:rPr>
+        <w:t xml:space="preserve"> </w:t>
+      </w:r>
+      <w:r>
+        <w:rPr>
+          <w:rFonts w:ascii="Times New Roman" w:eastAsia="Times New Roman" w:hAnsi="Times New Roman" w:cs="Times New Roman"/>
+          <w:color w:val="000000"/>
+          <w:sz w:val="24"/>
+          <w:szCs w:val="24"/>
+          <w:lang w:val="id-ID"/>
+        </w:rPr>
         <w:tab/>
         <w:t>7</w:t>
       </w:r>
@@ -3923,6 +4041,16 @@
           <w:szCs w:val="24"/>
           <w:lang w:val="id-ID"/>
         </w:rPr>
+        <w:t xml:space="preserve"> </w:t>
+      </w:r>
+      <w:r>
+        <w:rPr>
+          <w:rFonts w:ascii="Times New Roman" w:eastAsia="Times New Roman" w:hAnsi="Times New Roman" w:cs="Times New Roman"/>
+          <w:color w:val="000000"/>
+          <w:sz w:val="24"/>
+          <w:szCs w:val="24"/>
+          <w:lang w:val="id-ID"/>
+        </w:rPr>
         <w:tab/>
         <w:t>8</w:t>
       </w:r>
@@ -3985,6 +4113,16 @@
           <w:szCs w:val="24"/>
           <w:lang w:val="id-ID"/>
         </w:rPr>
+        <w:t xml:space="preserve"> </w:t>
+      </w:r>
+      <w:r>
+        <w:rPr>
+          <w:rFonts w:ascii="Times New Roman" w:eastAsia="Times New Roman" w:hAnsi="Times New Roman" w:cs="Times New Roman"/>
+          <w:color w:val="000000"/>
+          <w:sz w:val="24"/>
+          <w:szCs w:val="24"/>
+          <w:lang w:val="id-ID"/>
+        </w:rPr>
         <w:tab/>
         <w:t>9</w:t>
       </w:r>
@@ -4037,6 +4175,16 @@
           <w:szCs w:val="24"/>
           <w:lang w:val="id-ID"/>
         </w:rPr>
+        <w:t xml:space="preserve"> </w:t>
+      </w:r>
+      <w:r>
+        <w:rPr>
+          <w:rFonts w:ascii="Times New Roman" w:eastAsia="Times New Roman" w:hAnsi="Times New Roman" w:cs="Times New Roman"/>
+          <w:color w:val="000000"/>
+          <w:sz w:val="24"/>
+          <w:szCs w:val="24"/>
+          <w:lang w:val="id-ID"/>
+        </w:rPr>
         <w:tab/>
         <w:t>10</w:t>
       </w:r>
@@ -4099,6 +4247,16 @@
           <w:szCs w:val="24"/>
           <w:lang w:val="id-ID"/>
         </w:rPr>
+        <w:t xml:space="preserve"> </w:t>
+      </w:r>
+      <w:r>
+        <w:rPr>
+          <w:rFonts w:ascii="Times New Roman" w:eastAsia="Times New Roman" w:hAnsi="Times New Roman" w:cs="Times New Roman"/>
+          <w:color w:val="000000"/>
+          <w:sz w:val="24"/>
+          <w:szCs w:val="24"/>
+          <w:lang w:val="id-ID"/>
+        </w:rPr>
         <w:tab/>
         <w:t>10</w:t>
       </w:r>
@@ -4161,6 +4319,16 @@
           <w:szCs w:val="24"/>
           <w:lang w:val="id-ID"/>
         </w:rPr>
+        <w:t xml:space="preserve"> </w:t>
+      </w:r>
+      <w:r>
+        <w:rPr>
+          <w:rFonts w:ascii="Times New Roman" w:eastAsia="Times New Roman" w:hAnsi="Times New Roman" w:cs="Times New Roman"/>
+          <w:color w:val="000000"/>
+          <w:sz w:val="24"/>
+          <w:szCs w:val="24"/>
+          <w:lang w:val="id-ID"/>
+        </w:rPr>
         <w:tab/>
         <w:t>11</w:t>
       </w:r>
@@ -4223,6 +4391,16 @@
           <w:szCs w:val="24"/>
           <w:lang w:val="id-ID"/>
         </w:rPr>
+        <w:t xml:space="preserve"> </w:t>
+      </w:r>
+      <w:r>
+        <w:rPr>
+          <w:rFonts w:ascii="Times New Roman" w:eastAsia="Times New Roman" w:hAnsi="Times New Roman" w:cs="Times New Roman"/>
+          <w:color w:val="000000"/>
+          <w:sz w:val="24"/>
+          <w:szCs w:val="24"/>
+          <w:lang w:val="id-ID"/>
+        </w:rPr>
         <w:tab/>
         <w:t>12</w:t>
       </w:r>
@@ -4275,6 +4453,16 @@
           <w:szCs w:val="24"/>
           <w:lang w:val="id-ID"/>
         </w:rPr>
+        <w:t xml:space="preserve"> </w:t>
+      </w:r>
+      <w:r>
+        <w:rPr>
+          <w:rFonts w:ascii="Times New Roman" w:eastAsia="Times New Roman" w:hAnsi="Times New Roman" w:cs="Times New Roman"/>
+          <w:color w:val="000000"/>
+          <w:sz w:val="24"/>
+          <w:szCs w:val="24"/>
+          <w:lang w:val="id-ID"/>
+        </w:rPr>
         <w:tab/>
         <w:t>13</w:t>
       </w:r>
@@ -4337,6 +4525,16 @@
           <w:szCs w:val="24"/>
           <w:lang w:val="id-ID"/>
         </w:rPr>
+        <w:t xml:space="preserve"> </w:t>
+      </w:r>
+      <w:r>
+        <w:rPr>
+          <w:rFonts w:ascii="Times New Roman" w:eastAsia="Times New Roman" w:hAnsi="Times New Roman" w:cs="Times New Roman"/>
+          <w:color w:val="000000"/>
+          <w:sz w:val="24"/>
+          <w:szCs w:val="24"/>
+          <w:lang w:val="id-ID"/>
+        </w:rPr>
         <w:tab/>
         <w:t>13</w:t>
       </w:r>
@@ -4399,6 +4597,16 @@
           <w:szCs w:val="24"/>
           <w:lang w:val="id-ID"/>
         </w:rPr>
+        <w:t xml:space="preserve"> </w:t>
+      </w:r>
+      <w:r>
+        <w:rPr>
+          <w:rFonts w:ascii="Times New Roman" w:eastAsia="Times New Roman" w:hAnsi="Times New Roman" w:cs="Times New Roman"/>
+          <w:color w:val="000000"/>
+          <w:sz w:val="24"/>
+          <w:szCs w:val="24"/>
+          <w:lang w:val="id-ID"/>
+        </w:rPr>
         <w:tab/>
         <w:t>14</w:t>
       </w:r>
@@ -4461,6 +4669,16 @@
           <w:szCs w:val="24"/>
           <w:lang w:val="id-ID"/>
         </w:rPr>
+        <w:t xml:space="preserve"> </w:t>
+      </w:r>
+      <w:r>
+        <w:rPr>
+          <w:rFonts w:ascii="Times New Roman" w:eastAsia="Times New Roman" w:hAnsi="Times New Roman" w:cs="Times New Roman"/>
+          <w:color w:val="000000"/>
+          <w:sz w:val="24"/>
+          <w:szCs w:val="24"/>
+          <w:lang w:val="id-ID"/>
+        </w:rPr>
         <w:tab/>
         <w:t>15</w:t>
       </w:r>
@@ -4514,6 +4732,16 @@
           <w:szCs w:val="24"/>
           <w:lang w:val="id-ID"/>
         </w:rPr>
+        <w:t xml:space="preserve"> </w:t>
+      </w:r>
+      <w:r>
+        <w:rPr>
+          <w:rFonts w:ascii="Times New Roman" w:eastAsia="Times New Roman" w:hAnsi="Times New Roman" w:cs="Times New Roman"/>
+          <w:color w:val="000000"/>
+          <w:sz w:val="24"/>
+          <w:szCs w:val="24"/>
+          <w:lang w:val="id-ID"/>
+        </w:rPr>
         <w:tab/>
         <w:t>16</w:t>
       </w:r>
@@ -4576,6 +4804,16 @@
           <w:szCs w:val="24"/>
           <w:lang w:val="id-ID"/>
         </w:rPr>
+        <w:t xml:space="preserve"> </w:t>
+      </w:r>
+      <w:r>
+        <w:rPr>
+          <w:rFonts w:ascii="Times New Roman" w:eastAsia="Times New Roman" w:hAnsi="Times New Roman" w:cs="Times New Roman"/>
+          <w:color w:val="000000"/>
+          <w:sz w:val="24"/>
+          <w:szCs w:val="24"/>
+          <w:lang w:val="id-ID"/>
+        </w:rPr>
         <w:tab/>
         <w:t>16</w:t>
       </w:r>
@@ -4638,6 +4876,16 @@
           <w:szCs w:val="24"/>
           <w:lang w:val="id-ID"/>
         </w:rPr>
+        <w:t xml:space="preserve"> </w:t>
+      </w:r>
+      <w:r>
+        <w:rPr>
+          <w:rFonts w:ascii="Times New Roman" w:eastAsia="Times New Roman" w:hAnsi="Times New Roman" w:cs="Times New Roman"/>
+          <w:color w:val="000000"/>
+          <w:sz w:val="24"/>
+          <w:szCs w:val="24"/>
+          <w:lang w:val="id-ID"/>
+        </w:rPr>
         <w:tab/>
         <w:t>17</w:t>
       </w:r>
@@ -4690,6 +4938,16 @@
           <w:szCs w:val="24"/>
           <w:lang w:val="id-ID"/>
         </w:rPr>
+        <w:t xml:space="preserve"> </w:t>
+      </w:r>
+      <w:r>
+        <w:rPr>
+          <w:rFonts w:ascii="Times New Roman" w:eastAsia="Times New Roman" w:hAnsi="Times New Roman" w:cs="Times New Roman"/>
+          <w:color w:val="000000"/>
+          <w:sz w:val="24"/>
+          <w:szCs w:val="24"/>
+          <w:lang w:val="id-ID"/>
+        </w:rPr>
         <w:tab/>
         <w:t>18</w:t>
       </w:r>
@@ -4752,6 +5010,16 @@
           <w:szCs w:val="24"/>
           <w:lang w:val="id-ID"/>
         </w:rPr>
+        <w:t xml:space="preserve"> </w:t>
+      </w:r>
+      <w:r>
+        <w:rPr>
+          <w:rFonts w:ascii="Times New Roman" w:eastAsia="Times New Roman" w:hAnsi="Times New Roman" w:cs="Times New Roman"/>
+          <w:color w:val="000000"/>
+          <w:sz w:val="24"/>
+          <w:szCs w:val="24"/>
+          <w:lang w:val="id-ID"/>
+        </w:rPr>
         <w:tab/>
         <w:t>18</w:t>
       </w:r>
@@ -4814,6 +5082,16 @@
           <w:szCs w:val="24"/>
           <w:lang w:val="id-ID"/>
         </w:rPr>
+        <w:t xml:space="preserve"> </w:t>
+      </w:r>
+      <w:r>
+        <w:rPr>
+          <w:rFonts w:ascii="Times New Roman" w:eastAsia="Times New Roman" w:hAnsi="Times New Roman" w:cs="Times New Roman"/>
+          <w:color w:val="000000"/>
+          <w:sz w:val="24"/>
+          <w:szCs w:val="24"/>
+          <w:lang w:val="id-ID"/>
+        </w:rPr>
         <w:tab/>
         <w:t>19</w:t>
       </w:r>
@@ -4866,6 +5144,16 @@
           <w:szCs w:val="24"/>
           <w:lang w:val="id-ID"/>
         </w:rPr>
+        <w:t xml:space="preserve"> </w:t>
+      </w:r>
+      <w:r>
+        <w:rPr>
+          <w:rFonts w:ascii="Times New Roman" w:eastAsia="Times New Roman" w:hAnsi="Times New Roman" w:cs="Times New Roman"/>
+          <w:color w:val="000000"/>
+          <w:sz w:val="24"/>
+          <w:szCs w:val="24"/>
+          <w:lang w:val="id-ID"/>
+        </w:rPr>
         <w:tab/>
         <w:t>20</w:t>
       </w:r>
@@ -4918,6 +5206,16 @@
           <w:szCs w:val="24"/>
           <w:lang w:val="id-ID"/>
         </w:rPr>
+        <w:t xml:space="preserve"> </w:t>
+      </w:r>
+      <w:r>
+        <w:rPr>
+          <w:rFonts w:ascii="Times New Roman" w:eastAsia="Times New Roman" w:hAnsi="Times New Roman" w:cs="Times New Roman"/>
+          <w:color w:val="000000"/>
+          <w:sz w:val="24"/>
+          <w:szCs w:val="24"/>
+          <w:lang w:val="id-ID"/>
+        </w:rPr>
         <w:tab/>
         <w:t>21</w:t>
       </w:r>
@@ -5030,6 +5328,1480 @@
         </w:rPr>
         <w:t>Bab III.</w:t>
       </w:r>
+      <w:r>
+        <w:rPr>
+          <w:rFonts w:ascii="Times New Roman" w:eastAsia="Times New Roman" w:hAnsi="Times New Roman" w:cs="Times New Roman"/>
+          <w:color w:val="000000"/>
+          <w:sz w:val="24"/>
+          <w:szCs w:val="24"/>
+          <w:lang w:val="id-ID"/>
+        </w:rPr>
+        <w:tab/>
+        <w:t xml:space="preserve">Analisis dan Perancangan </w:t>
+      </w:r>
+      <w:r>
+        <w:rPr>
+          <w:rFonts w:ascii="Times New Roman" w:eastAsia="Times New Roman" w:hAnsi="Times New Roman" w:cs="Times New Roman"/>
+          <w:color w:val="000000"/>
+          <w:sz w:val="24"/>
+          <w:szCs w:val="24"/>
+          <w:lang w:val="id-ID"/>
+        </w:rPr>
+        <w:tab/>
+        <w:t>23</w:t>
+      </w:r>
+    </w:p>
+    <w:p>
+      <w:pPr>
+        <w:tabs>
+          <w:tab w:val="left" w:pos="851"/>
+          <w:tab w:val="left" w:pos="1418"/>
+          <w:tab w:val="right" w:leader="dot" w:pos="8222"/>
+        </w:tabs>
+        <w:spacing w:after="0" w:line="360" w:lineRule="auto"/>
+        <w:jc w:val="both"/>
+        <w:rPr>
+          <w:rFonts w:ascii="Times New Roman" w:eastAsia="Times New Roman" w:hAnsi="Times New Roman" w:cs="Times New Roman"/>
+          <w:color w:val="000000"/>
+          <w:sz w:val="24"/>
+          <w:szCs w:val="24"/>
+          <w:lang w:val="id-ID"/>
+        </w:rPr>
+      </w:pPr>
+      <w:r>
+        <w:rPr>
+          <w:rFonts w:ascii="Times New Roman" w:eastAsia="Times New Roman" w:hAnsi="Times New Roman" w:cs="Times New Roman"/>
+          <w:color w:val="000000"/>
+          <w:sz w:val="24"/>
+          <w:szCs w:val="24"/>
+          <w:lang w:val="id-ID"/>
+        </w:rPr>
+        <w:tab/>
+        <w:t>3.1</w:t>
+      </w:r>
+      <w:r>
+        <w:rPr>
+          <w:rFonts w:ascii="Times New Roman" w:eastAsia="Times New Roman" w:hAnsi="Times New Roman" w:cs="Times New Roman"/>
+          <w:color w:val="000000"/>
+          <w:sz w:val="24"/>
+          <w:szCs w:val="24"/>
+          <w:lang w:val="id-ID"/>
+        </w:rPr>
+        <w:tab/>
+        <w:t xml:space="preserve">Analisis </w:t>
+      </w:r>
+      <w:r>
+        <w:rPr>
+          <w:rFonts w:ascii="Times New Roman" w:eastAsia="Times New Roman" w:hAnsi="Times New Roman" w:cs="Times New Roman"/>
+          <w:color w:val="000000"/>
+          <w:sz w:val="24"/>
+          <w:szCs w:val="24"/>
+          <w:lang w:val="id-ID"/>
+        </w:rPr>
+        <w:tab/>
+        <w:t>23</w:t>
+      </w:r>
+    </w:p>
+    <w:p>
+      <w:pPr>
+        <w:tabs>
+          <w:tab w:val="left" w:pos="851"/>
+          <w:tab w:val="left" w:pos="1418"/>
+          <w:tab w:val="left" w:pos="2268"/>
+          <w:tab w:val="right" w:leader="dot" w:pos="8222"/>
+        </w:tabs>
+        <w:spacing w:after="0" w:line="360" w:lineRule="auto"/>
+        <w:jc w:val="both"/>
+        <w:rPr>
+          <w:rFonts w:ascii="Times New Roman" w:eastAsia="Times New Roman" w:hAnsi="Times New Roman" w:cs="Times New Roman"/>
+          <w:color w:val="000000"/>
+          <w:sz w:val="24"/>
+          <w:szCs w:val="24"/>
+          <w:lang w:val="id-ID"/>
+        </w:rPr>
+      </w:pPr>
+      <w:r>
+        <w:rPr>
+          <w:rFonts w:ascii="Times New Roman" w:eastAsia="Times New Roman" w:hAnsi="Times New Roman" w:cs="Times New Roman"/>
+          <w:color w:val="000000"/>
+          <w:sz w:val="24"/>
+          <w:szCs w:val="24"/>
+          <w:lang w:val="id-ID"/>
+        </w:rPr>
+        <w:tab/>
+      </w:r>
+      <w:r>
+        <w:rPr>
+          <w:rFonts w:ascii="Times New Roman" w:eastAsia="Times New Roman" w:hAnsi="Times New Roman" w:cs="Times New Roman"/>
+          <w:color w:val="000000"/>
+          <w:sz w:val="24"/>
+          <w:szCs w:val="24"/>
+          <w:lang w:val="id-ID"/>
+        </w:rPr>
+        <w:tab/>
+        <w:t>3.1.1</w:t>
+      </w:r>
+      <w:r>
+        <w:rPr>
+          <w:rFonts w:ascii="Times New Roman" w:eastAsia="Times New Roman" w:hAnsi="Times New Roman" w:cs="Times New Roman"/>
+          <w:color w:val="000000"/>
+          <w:sz w:val="24"/>
+          <w:szCs w:val="24"/>
+          <w:lang w:val="id-ID"/>
+        </w:rPr>
+        <w:tab/>
+        <w:t xml:space="preserve">Analisis Kebutuhan </w:t>
+      </w:r>
+      <w:r>
+        <w:rPr>
+          <w:rFonts w:ascii="Times New Roman" w:eastAsia="Times New Roman" w:hAnsi="Times New Roman" w:cs="Times New Roman"/>
+          <w:color w:val="000000"/>
+          <w:sz w:val="24"/>
+          <w:szCs w:val="24"/>
+          <w:lang w:val="id-ID"/>
+        </w:rPr>
+        <w:tab/>
+        <w:t>23</w:t>
+      </w:r>
+    </w:p>
+    <w:p>
+      <w:pPr>
+        <w:tabs>
+          <w:tab w:val="left" w:pos="851"/>
+          <w:tab w:val="left" w:pos="1418"/>
+          <w:tab w:val="left" w:pos="2268"/>
+          <w:tab w:val="left" w:pos="3261"/>
+          <w:tab w:val="right" w:leader="dot" w:pos="8222"/>
+        </w:tabs>
+        <w:spacing w:after="0" w:line="360" w:lineRule="auto"/>
+        <w:jc w:val="both"/>
+        <w:rPr>
+          <w:rFonts w:ascii="Times New Roman" w:eastAsia="Times New Roman" w:hAnsi="Times New Roman" w:cs="Times New Roman"/>
+          <w:color w:val="000000"/>
+          <w:sz w:val="24"/>
+          <w:szCs w:val="24"/>
+          <w:lang w:val="id-ID"/>
+        </w:rPr>
+      </w:pPr>
+      <w:r>
+        <w:rPr>
+          <w:rFonts w:ascii="Times New Roman" w:eastAsia="Times New Roman" w:hAnsi="Times New Roman" w:cs="Times New Roman"/>
+          <w:color w:val="000000"/>
+          <w:sz w:val="24"/>
+          <w:szCs w:val="24"/>
+          <w:lang w:val="id-ID"/>
+        </w:rPr>
+        <w:tab/>
+      </w:r>
+      <w:r>
+        <w:rPr>
+          <w:rFonts w:ascii="Times New Roman" w:eastAsia="Times New Roman" w:hAnsi="Times New Roman" w:cs="Times New Roman"/>
+          <w:color w:val="000000"/>
+          <w:sz w:val="24"/>
+          <w:szCs w:val="24"/>
+          <w:lang w:val="id-ID"/>
+        </w:rPr>
+        <w:tab/>
+      </w:r>
+      <w:r>
+        <w:rPr>
+          <w:rFonts w:ascii="Times New Roman" w:eastAsia="Times New Roman" w:hAnsi="Times New Roman" w:cs="Times New Roman"/>
+          <w:color w:val="000000"/>
+          <w:sz w:val="24"/>
+          <w:szCs w:val="24"/>
+          <w:lang w:val="id-ID"/>
+        </w:rPr>
+        <w:tab/>
+        <w:t>3.1.1.1</w:t>
+      </w:r>
+      <w:r>
+        <w:rPr>
+          <w:rFonts w:ascii="Times New Roman" w:eastAsia="Times New Roman" w:hAnsi="Times New Roman" w:cs="Times New Roman"/>
+          <w:color w:val="000000"/>
+          <w:sz w:val="24"/>
+          <w:szCs w:val="24"/>
+          <w:lang w:val="id-ID"/>
+        </w:rPr>
+        <w:tab/>
+        <w:t>Analisis Kebutuhan Fungsional</w:t>
+      </w:r>
+      <w:r>
+        <w:rPr>
+          <w:rFonts w:ascii="Times New Roman" w:eastAsia="Times New Roman" w:hAnsi="Times New Roman" w:cs="Times New Roman"/>
+          <w:color w:val="000000"/>
+          <w:sz w:val="24"/>
+          <w:szCs w:val="24"/>
+          <w:lang w:val="id-ID"/>
+        </w:rPr>
+        <w:tab/>
+        <w:t>23</w:t>
+      </w:r>
+    </w:p>
+    <w:p>
+      <w:pPr>
+        <w:tabs>
+          <w:tab w:val="left" w:pos="851"/>
+          <w:tab w:val="left" w:pos="1418"/>
+          <w:tab w:val="left" w:pos="2268"/>
+          <w:tab w:val="left" w:pos="3261"/>
+          <w:tab w:val="right" w:leader="dot" w:pos="8222"/>
+        </w:tabs>
+        <w:spacing w:after="0" w:line="360" w:lineRule="auto"/>
+        <w:jc w:val="both"/>
+        <w:rPr>
+          <w:rFonts w:ascii="Times New Roman" w:eastAsia="Times New Roman" w:hAnsi="Times New Roman" w:cs="Times New Roman"/>
+          <w:color w:val="000000"/>
+          <w:sz w:val="24"/>
+          <w:szCs w:val="24"/>
+          <w:lang w:val="id-ID"/>
+        </w:rPr>
+      </w:pPr>
+      <w:r>
+        <w:rPr>
+          <w:rFonts w:ascii="Times New Roman" w:eastAsia="Times New Roman" w:hAnsi="Times New Roman" w:cs="Times New Roman"/>
+          <w:color w:val="000000"/>
+          <w:sz w:val="24"/>
+          <w:szCs w:val="24"/>
+          <w:lang w:val="id-ID"/>
+        </w:rPr>
+        <w:tab/>
+      </w:r>
+      <w:r>
+        <w:rPr>
+          <w:rFonts w:ascii="Times New Roman" w:eastAsia="Times New Roman" w:hAnsi="Times New Roman" w:cs="Times New Roman"/>
+          <w:color w:val="000000"/>
+          <w:sz w:val="24"/>
+          <w:szCs w:val="24"/>
+          <w:lang w:val="id-ID"/>
+        </w:rPr>
+        <w:tab/>
+      </w:r>
+      <w:r>
+        <w:rPr>
+          <w:rFonts w:ascii="Times New Roman" w:eastAsia="Times New Roman" w:hAnsi="Times New Roman" w:cs="Times New Roman"/>
+          <w:color w:val="000000"/>
+          <w:sz w:val="24"/>
+          <w:szCs w:val="24"/>
+          <w:lang w:val="id-ID"/>
+        </w:rPr>
+        <w:tab/>
+        <w:t>3.1.1.2</w:t>
+      </w:r>
+      <w:r>
+        <w:rPr>
+          <w:rFonts w:ascii="Times New Roman" w:eastAsia="Times New Roman" w:hAnsi="Times New Roman" w:cs="Times New Roman"/>
+          <w:color w:val="000000"/>
+          <w:sz w:val="24"/>
+          <w:szCs w:val="24"/>
+          <w:lang w:val="id-ID"/>
+        </w:rPr>
+        <w:tab/>
+        <w:t>Analisis Kebutuhan Non Fungsional</w:t>
+      </w:r>
+      <w:r>
+        <w:rPr>
+          <w:rFonts w:ascii="Times New Roman" w:eastAsia="Times New Roman" w:hAnsi="Times New Roman" w:cs="Times New Roman"/>
+          <w:color w:val="000000"/>
+          <w:sz w:val="24"/>
+          <w:szCs w:val="24"/>
+          <w:lang w:val="id-ID"/>
+        </w:rPr>
+        <w:tab/>
+        <w:t>24</w:t>
+      </w:r>
+    </w:p>
+    <w:p>
+      <w:pPr>
+        <w:tabs>
+          <w:tab w:val="left" w:pos="851"/>
+          <w:tab w:val="left" w:pos="1418"/>
+          <w:tab w:val="left" w:pos="2268"/>
+          <w:tab w:val="right" w:leader="dot" w:pos="8222"/>
+        </w:tabs>
+        <w:spacing w:after="0" w:line="360" w:lineRule="auto"/>
+        <w:jc w:val="both"/>
+        <w:rPr>
+          <w:rFonts w:ascii="Times New Roman" w:eastAsia="Times New Roman" w:hAnsi="Times New Roman" w:cs="Times New Roman"/>
+          <w:color w:val="000000"/>
+          <w:sz w:val="24"/>
+          <w:szCs w:val="24"/>
+          <w:lang w:val="id-ID"/>
+        </w:rPr>
+      </w:pPr>
+      <w:r>
+        <w:rPr>
+          <w:rFonts w:ascii="Times New Roman" w:eastAsia="Times New Roman" w:hAnsi="Times New Roman" w:cs="Times New Roman"/>
+          <w:color w:val="000000"/>
+          <w:sz w:val="24"/>
+          <w:szCs w:val="24"/>
+          <w:lang w:val="id-ID"/>
+        </w:rPr>
+        <w:tab/>
+        <w:t>3.2</w:t>
+      </w:r>
+      <w:r>
+        <w:rPr>
+          <w:rFonts w:ascii="Times New Roman" w:eastAsia="Times New Roman" w:hAnsi="Times New Roman" w:cs="Times New Roman"/>
+          <w:color w:val="000000"/>
+          <w:sz w:val="24"/>
+          <w:szCs w:val="24"/>
+          <w:lang w:val="id-ID"/>
+        </w:rPr>
+        <w:tab/>
+        <w:t xml:space="preserve">Perancangan </w:t>
+      </w:r>
+      <w:r>
+        <w:rPr>
+          <w:rFonts w:ascii="Times New Roman" w:eastAsia="Times New Roman" w:hAnsi="Times New Roman" w:cs="Times New Roman"/>
+          <w:color w:val="000000"/>
+          <w:sz w:val="24"/>
+          <w:szCs w:val="24"/>
+          <w:lang w:val="id-ID"/>
+        </w:rPr>
+        <w:tab/>
+        <w:t>25</w:t>
+      </w:r>
+    </w:p>
+    <w:p>
+      <w:pPr>
+        <w:tabs>
+          <w:tab w:val="left" w:pos="851"/>
+          <w:tab w:val="left" w:pos="1418"/>
+          <w:tab w:val="left" w:pos="2268"/>
+          <w:tab w:val="left" w:pos="3261"/>
+          <w:tab w:val="right" w:leader="dot" w:pos="8222"/>
+        </w:tabs>
+        <w:spacing w:after="0" w:line="360" w:lineRule="auto"/>
+        <w:jc w:val="both"/>
+        <w:rPr>
+          <w:rFonts w:ascii="Times New Roman" w:eastAsia="Times New Roman" w:hAnsi="Times New Roman" w:cs="Times New Roman"/>
+          <w:color w:val="000000"/>
+          <w:sz w:val="24"/>
+          <w:szCs w:val="24"/>
+          <w:lang w:val="id-ID"/>
+        </w:rPr>
+      </w:pPr>
+      <w:r>
+        <w:rPr>
+          <w:rFonts w:ascii="Times New Roman" w:eastAsia="Times New Roman" w:hAnsi="Times New Roman" w:cs="Times New Roman"/>
+          <w:color w:val="000000"/>
+          <w:sz w:val="24"/>
+          <w:szCs w:val="24"/>
+          <w:lang w:val="id-ID"/>
+        </w:rPr>
+        <w:tab/>
+      </w:r>
+      <w:r>
+        <w:rPr>
+          <w:rFonts w:ascii="Times New Roman" w:eastAsia="Times New Roman" w:hAnsi="Times New Roman" w:cs="Times New Roman"/>
+          <w:color w:val="000000"/>
+          <w:sz w:val="24"/>
+          <w:szCs w:val="24"/>
+          <w:lang w:val="id-ID"/>
+        </w:rPr>
+        <w:tab/>
+        <w:t>3.2.1</w:t>
+      </w:r>
+      <w:r>
+        <w:rPr>
+          <w:rFonts w:ascii="Times New Roman" w:eastAsia="Times New Roman" w:hAnsi="Times New Roman" w:cs="Times New Roman"/>
+          <w:color w:val="000000"/>
+          <w:sz w:val="24"/>
+          <w:szCs w:val="24"/>
+          <w:lang w:val="id-ID"/>
+        </w:rPr>
+        <w:tab/>
+        <w:t xml:space="preserve">Perancangan Sistem Usulan </w:t>
+      </w:r>
+      <w:r>
+        <w:rPr>
+          <w:rFonts w:ascii="Times New Roman" w:eastAsia="Times New Roman" w:hAnsi="Times New Roman" w:cs="Times New Roman"/>
+          <w:color w:val="000000"/>
+          <w:sz w:val="24"/>
+          <w:szCs w:val="24"/>
+          <w:lang w:val="id-ID"/>
+        </w:rPr>
+        <w:tab/>
+        <w:t>26</w:t>
+      </w:r>
+    </w:p>
+    <w:p>
+      <w:pPr>
+        <w:tabs>
+          <w:tab w:val="left" w:pos="851"/>
+          <w:tab w:val="left" w:pos="1418"/>
+          <w:tab w:val="left" w:pos="2268"/>
+          <w:tab w:val="left" w:pos="3261"/>
+          <w:tab w:val="right" w:leader="dot" w:pos="8222"/>
+        </w:tabs>
+        <w:spacing w:after="0" w:line="360" w:lineRule="auto"/>
+        <w:jc w:val="both"/>
+        <w:rPr>
+          <w:rFonts w:ascii="Times New Roman" w:eastAsia="Times New Roman" w:hAnsi="Times New Roman" w:cs="Times New Roman"/>
+          <w:color w:val="000000"/>
+          <w:sz w:val="24"/>
+          <w:szCs w:val="24"/>
+          <w:lang w:val="id-ID"/>
+        </w:rPr>
+      </w:pPr>
+      <w:r>
+        <w:rPr>
+          <w:rFonts w:ascii="Times New Roman" w:eastAsia="Times New Roman" w:hAnsi="Times New Roman" w:cs="Times New Roman"/>
+          <w:color w:val="000000"/>
+          <w:sz w:val="24"/>
+          <w:szCs w:val="24"/>
+          <w:lang w:val="id-ID"/>
+        </w:rPr>
+        <w:tab/>
+      </w:r>
+      <w:r>
+        <w:rPr>
+          <w:rFonts w:ascii="Times New Roman" w:eastAsia="Times New Roman" w:hAnsi="Times New Roman" w:cs="Times New Roman"/>
+          <w:color w:val="000000"/>
+          <w:sz w:val="24"/>
+          <w:szCs w:val="24"/>
+          <w:lang w:val="id-ID"/>
+        </w:rPr>
+        <w:tab/>
+        <w:t>3.2.2</w:t>
+      </w:r>
+      <w:r>
+        <w:rPr>
+          <w:rFonts w:ascii="Times New Roman" w:eastAsia="Times New Roman" w:hAnsi="Times New Roman" w:cs="Times New Roman"/>
+          <w:color w:val="000000"/>
+          <w:sz w:val="24"/>
+          <w:szCs w:val="24"/>
+          <w:lang w:val="id-ID"/>
+        </w:rPr>
+        <w:tab/>
+        <w:t xml:space="preserve">Perancangan Tampilan </w:t>
+      </w:r>
+      <w:r>
+        <w:rPr>
+          <w:rFonts w:ascii="Times New Roman" w:eastAsia="Times New Roman" w:hAnsi="Times New Roman" w:cs="Times New Roman"/>
+          <w:color w:val="000000"/>
+          <w:sz w:val="24"/>
+          <w:szCs w:val="24"/>
+          <w:lang w:val="id-ID"/>
+        </w:rPr>
+        <w:tab/>
+        <w:t>27</w:t>
+      </w:r>
+    </w:p>
+    <w:p>
+      <w:pPr>
+        <w:tabs>
+          <w:tab w:val="left" w:pos="851"/>
+          <w:tab w:val="left" w:pos="1418"/>
+          <w:tab w:val="left" w:pos="2268"/>
+          <w:tab w:val="left" w:pos="3261"/>
+          <w:tab w:val="right" w:leader="dot" w:pos="8222"/>
+        </w:tabs>
+        <w:spacing w:after="0" w:line="360" w:lineRule="auto"/>
+        <w:jc w:val="both"/>
+        <w:rPr>
+          <w:rFonts w:ascii="Times New Roman" w:eastAsia="Times New Roman" w:hAnsi="Times New Roman" w:cs="Times New Roman"/>
+          <w:color w:val="000000"/>
+          <w:sz w:val="24"/>
+          <w:szCs w:val="24"/>
+          <w:lang w:val="id-ID"/>
+        </w:rPr>
+      </w:pPr>
+      <w:r>
+        <w:rPr>
+          <w:rFonts w:ascii="Times New Roman" w:eastAsia="Times New Roman" w:hAnsi="Times New Roman" w:cs="Times New Roman"/>
+          <w:color w:val="000000"/>
+          <w:sz w:val="24"/>
+          <w:szCs w:val="24"/>
+          <w:lang w:val="id-ID"/>
+        </w:rPr>
+        <w:tab/>
+      </w:r>
+      <w:r>
+        <w:rPr>
+          <w:rFonts w:ascii="Times New Roman" w:eastAsia="Times New Roman" w:hAnsi="Times New Roman" w:cs="Times New Roman"/>
+          <w:color w:val="000000"/>
+          <w:sz w:val="24"/>
+          <w:szCs w:val="24"/>
+          <w:lang w:val="id-ID"/>
+        </w:rPr>
+        <w:tab/>
+      </w:r>
+      <w:r>
+        <w:rPr>
+          <w:rFonts w:ascii="Times New Roman" w:eastAsia="Times New Roman" w:hAnsi="Times New Roman" w:cs="Times New Roman"/>
+          <w:color w:val="000000"/>
+          <w:sz w:val="24"/>
+          <w:szCs w:val="24"/>
+          <w:lang w:val="id-ID"/>
+        </w:rPr>
+        <w:tab/>
+        <w:t xml:space="preserve">3.2.2.1 </w:t>
+      </w:r>
+      <w:r>
+        <w:rPr>
+          <w:rFonts w:ascii="Times New Roman" w:eastAsia="Times New Roman" w:hAnsi="Times New Roman" w:cs="Times New Roman"/>
+          <w:color w:val="000000"/>
+          <w:sz w:val="24"/>
+          <w:szCs w:val="24"/>
+          <w:lang w:val="id-ID"/>
+        </w:rPr>
+        <w:tab/>
+        <w:t>Perancangan Tampilan Calon Siswa</w:t>
+      </w:r>
+      <w:r>
+        <w:rPr>
+          <w:rFonts w:ascii="Times New Roman" w:eastAsia="Times New Roman" w:hAnsi="Times New Roman" w:cs="Times New Roman"/>
+          <w:color w:val="000000"/>
+          <w:sz w:val="24"/>
+          <w:szCs w:val="24"/>
+          <w:lang w:val="id-ID"/>
+        </w:rPr>
+        <w:tab/>
+        <w:t>28</w:t>
+      </w:r>
+    </w:p>
+    <w:p>
+      <w:pPr>
+        <w:tabs>
+          <w:tab w:val="left" w:pos="851"/>
+          <w:tab w:val="left" w:pos="1418"/>
+          <w:tab w:val="left" w:pos="2268"/>
+          <w:tab w:val="left" w:pos="3261"/>
+          <w:tab w:val="right" w:leader="dot" w:pos="8222"/>
+        </w:tabs>
+        <w:spacing w:after="0" w:line="360" w:lineRule="auto"/>
+        <w:jc w:val="both"/>
+        <w:rPr>
+          <w:rFonts w:ascii="Times New Roman" w:eastAsia="Times New Roman" w:hAnsi="Times New Roman" w:cs="Times New Roman"/>
+          <w:color w:val="000000"/>
+          <w:sz w:val="24"/>
+          <w:szCs w:val="24"/>
+          <w:lang w:val="id-ID"/>
+        </w:rPr>
+      </w:pPr>
+      <w:r>
+        <w:rPr>
+          <w:rFonts w:ascii="Times New Roman" w:eastAsia="Times New Roman" w:hAnsi="Times New Roman" w:cs="Times New Roman"/>
+          <w:color w:val="000000"/>
+          <w:sz w:val="24"/>
+          <w:szCs w:val="24"/>
+          <w:lang w:val="id-ID"/>
+        </w:rPr>
+        <w:tab/>
+      </w:r>
+      <w:r>
+        <w:rPr>
+          <w:rFonts w:ascii="Times New Roman" w:eastAsia="Times New Roman" w:hAnsi="Times New Roman" w:cs="Times New Roman"/>
+          <w:color w:val="000000"/>
+          <w:sz w:val="24"/>
+          <w:szCs w:val="24"/>
+          <w:lang w:val="id-ID"/>
+        </w:rPr>
+        <w:tab/>
+      </w:r>
+      <w:r>
+        <w:rPr>
+          <w:rFonts w:ascii="Times New Roman" w:eastAsia="Times New Roman" w:hAnsi="Times New Roman" w:cs="Times New Roman"/>
+          <w:color w:val="000000"/>
+          <w:sz w:val="24"/>
+          <w:szCs w:val="24"/>
+          <w:lang w:val="id-ID"/>
+        </w:rPr>
+        <w:tab/>
+        <w:t>3.2.2.2</w:t>
+      </w:r>
+      <w:r>
+        <w:rPr>
+          <w:rFonts w:ascii="Times New Roman" w:eastAsia="Times New Roman" w:hAnsi="Times New Roman" w:cs="Times New Roman"/>
+          <w:color w:val="000000"/>
+          <w:sz w:val="24"/>
+          <w:szCs w:val="24"/>
+          <w:lang w:val="id-ID"/>
+        </w:rPr>
+        <w:tab/>
+        <w:t>Perancangan Tampilan Admin</w:t>
+      </w:r>
+      <w:r>
+        <w:rPr>
+          <w:rFonts w:ascii="Times New Roman" w:eastAsia="Times New Roman" w:hAnsi="Times New Roman" w:cs="Times New Roman"/>
+          <w:color w:val="000000"/>
+          <w:sz w:val="24"/>
+          <w:szCs w:val="24"/>
+          <w:lang w:val="id-ID"/>
+        </w:rPr>
+        <w:tab/>
+        <w:t>29</w:t>
+      </w:r>
+    </w:p>
+    <w:p>
+      <w:pPr>
+        <w:tabs>
+          <w:tab w:val="left" w:pos="851"/>
+          <w:tab w:val="left" w:pos="1418"/>
+          <w:tab w:val="left" w:pos="2268"/>
+          <w:tab w:val="left" w:pos="3261"/>
+          <w:tab w:val="right" w:leader="dot" w:pos="8222"/>
+        </w:tabs>
+        <w:spacing w:after="0" w:line="360" w:lineRule="auto"/>
+        <w:jc w:val="both"/>
+        <w:rPr>
+          <w:rFonts w:ascii="Times New Roman" w:eastAsia="Times New Roman" w:hAnsi="Times New Roman" w:cs="Times New Roman"/>
+          <w:color w:val="000000"/>
+          <w:sz w:val="24"/>
+          <w:szCs w:val="24"/>
+          <w:lang w:val="id-ID"/>
+        </w:rPr>
+      </w:pPr>
+      <w:r>
+        <w:rPr>
+          <w:rFonts w:ascii="Times New Roman" w:eastAsia="Times New Roman" w:hAnsi="Times New Roman" w:cs="Times New Roman"/>
+          <w:color w:val="000000"/>
+          <w:sz w:val="24"/>
+          <w:szCs w:val="24"/>
+          <w:lang w:val="id-ID"/>
+        </w:rPr>
+        <w:tab/>
+      </w:r>
+      <w:r>
+        <w:rPr>
+          <w:rFonts w:ascii="Times New Roman" w:eastAsia="Times New Roman" w:hAnsi="Times New Roman" w:cs="Times New Roman"/>
+          <w:color w:val="000000"/>
+          <w:sz w:val="24"/>
+          <w:szCs w:val="24"/>
+          <w:lang w:val="id-ID"/>
+        </w:rPr>
+        <w:tab/>
+        <w:t>3.2.3</w:t>
+      </w:r>
+      <w:r>
+        <w:rPr>
+          <w:rFonts w:ascii="Times New Roman" w:eastAsia="Times New Roman" w:hAnsi="Times New Roman" w:cs="Times New Roman"/>
+          <w:color w:val="000000"/>
+          <w:sz w:val="24"/>
+          <w:szCs w:val="24"/>
+          <w:lang w:val="id-ID"/>
+        </w:rPr>
+        <w:tab/>
+        <w:t>Perancangan Antar Muka</w:t>
+      </w:r>
+      <w:r>
+        <w:rPr>
+          <w:rFonts w:ascii="Times New Roman" w:eastAsia="Times New Roman" w:hAnsi="Times New Roman" w:cs="Times New Roman"/>
+          <w:color w:val="000000"/>
+          <w:sz w:val="24"/>
+          <w:szCs w:val="24"/>
+          <w:lang w:val="id-ID"/>
+        </w:rPr>
+        <w:tab/>
+        <w:t>30</w:t>
+      </w:r>
+    </w:p>
+    <w:p>
+      <w:pPr>
+        <w:tabs>
+          <w:tab w:val="left" w:pos="851"/>
+          <w:tab w:val="left" w:pos="1418"/>
+          <w:tab w:val="left" w:pos="2268"/>
+          <w:tab w:val="left" w:pos="3261"/>
+          <w:tab w:val="right" w:leader="dot" w:pos="8222"/>
+        </w:tabs>
+        <w:spacing w:after="0" w:line="360" w:lineRule="auto"/>
+        <w:jc w:val="both"/>
+        <w:rPr>
+          <w:rFonts w:ascii="Times New Roman" w:eastAsia="Times New Roman" w:hAnsi="Times New Roman" w:cs="Times New Roman"/>
+          <w:color w:val="000000"/>
+          <w:sz w:val="24"/>
+          <w:szCs w:val="24"/>
+          <w:lang w:val="id-ID"/>
+        </w:rPr>
+      </w:pPr>
+      <w:r>
+        <w:rPr>
+          <w:rFonts w:ascii="Times New Roman" w:eastAsia="Times New Roman" w:hAnsi="Times New Roman" w:cs="Times New Roman"/>
+          <w:color w:val="000000"/>
+          <w:sz w:val="24"/>
+          <w:szCs w:val="24"/>
+          <w:lang w:val="id-ID"/>
+        </w:rPr>
+        <w:tab/>
+      </w:r>
+      <w:r>
+        <w:rPr>
+          <w:rFonts w:ascii="Times New Roman" w:eastAsia="Times New Roman" w:hAnsi="Times New Roman" w:cs="Times New Roman"/>
+          <w:color w:val="000000"/>
+          <w:sz w:val="24"/>
+          <w:szCs w:val="24"/>
+          <w:lang w:val="id-ID"/>
+        </w:rPr>
+        <w:tab/>
+      </w:r>
+      <w:r>
+        <w:rPr>
+          <w:rFonts w:ascii="Times New Roman" w:eastAsia="Times New Roman" w:hAnsi="Times New Roman" w:cs="Times New Roman"/>
+          <w:color w:val="000000"/>
+          <w:sz w:val="24"/>
+          <w:szCs w:val="24"/>
+          <w:lang w:val="id-ID"/>
+        </w:rPr>
+        <w:tab/>
+        <w:t>3.2.3.1</w:t>
+      </w:r>
+      <w:r>
+        <w:rPr>
+          <w:rFonts w:ascii="Times New Roman" w:eastAsia="Times New Roman" w:hAnsi="Times New Roman" w:cs="Times New Roman"/>
+          <w:color w:val="000000"/>
+          <w:sz w:val="24"/>
+          <w:szCs w:val="24"/>
+          <w:lang w:val="id-ID"/>
+        </w:rPr>
+        <w:tab/>
+        <w:t>Perancangan Tampilan Halaman Depan</w:t>
+      </w:r>
+      <w:r>
+        <w:rPr>
+          <w:rFonts w:ascii="Times New Roman" w:eastAsia="Times New Roman" w:hAnsi="Times New Roman" w:cs="Times New Roman"/>
+          <w:color w:val="000000"/>
+          <w:sz w:val="24"/>
+          <w:szCs w:val="24"/>
+          <w:lang w:val="id-ID"/>
+        </w:rPr>
+        <w:tab/>
+        <w:t>31</w:t>
+      </w:r>
+    </w:p>
+    <w:p>
+      <w:pPr>
+        <w:tabs>
+          <w:tab w:val="left" w:pos="851"/>
+          <w:tab w:val="left" w:pos="1418"/>
+          <w:tab w:val="left" w:pos="2268"/>
+          <w:tab w:val="left" w:pos="3261"/>
+          <w:tab w:val="right" w:leader="dot" w:pos="8222"/>
+        </w:tabs>
+        <w:spacing w:after="0" w:line="360" w:lineRule="auto"/>
+        <w:jc w:val="both"/>
+        <w:rPr>
+          <w:rFonts w:ascii="Times New Roman" w:eastAsia="Times New Roman" w:hAnsi="Times New Roman" w:cs="Times New Roman"/>
+          <w:color w:val="000000"/>
+          <w:sz w:val="24"/>
+          <w:szCs w:val="24"/>
+          <w:lang w:val="id-ID"/>
+        </w:rPr>
+      </w:pPr>
+      <w:r>
+        <w:rPr>
+          <w:rFonts w:ascii="Times New Roman" w:eastAsia="Times New Roman" w:hAnsi="Times New Roman" w:cs="Times New Roman"/>
+          <w:color w:val="000000"/>
+          <w:sz w:val="24"/>
+          <w:szCs w:val="24"/>
+          <w:lang w:val="id-ID"/>
+        </w:rPr>
+        <w:tab/>
+      </w:r>
+      <w:r>
+        <w:rPr>
+          <w:rFonts w:ascii="Times New Roman" w:eastAsia="Times New Roman" w:hAnsi="Times New Roman" w:cs="Times New Roman"/>
+          <w:color w:val="000000"/>
+          <w:sz w:val="24"/>
+          <w:szCs w:val="24"/>
+          <w:lang w:val="id-ID"/>
+        </w:rPr>
+        <w:tab/>
+      </w:r>
+      <w:r>
+        <w:rPr>
+          <w:rFonts w:ascii="Times New Roman" w:eastAsia="Times New Roman" w:hAnsi="Times New Roman" w:cs="Times New Roman"/>
+          <w:color w:val="000000"/>
+          <w:sz w:val="24"/>
+          <w:szCs w:val="24"/>
+          <w:lang w:val="id-ID"/>
+        </w:rPr>
+        <w:tab/>
+        <w:t>3.2.3.2</w:t>
+      </w:r>
+      <w:r>
+        <w:rPr>
+          <w:rFonts w:ascii="Times New Roman" w:eastAsia="Times New Roman" w:hAnsi="Times New Roman" w:cs="Times New Roman"/>
+          <w:color w:val="000000"/>
+          <w:sz w:val="24"/>
+          <w:szCs w:val="24"/>
+          <w:lang w:val="id-ID"/>
+        </w:rPr>
+        <w:tab/>
+        <w:t>Perancangan Tampilan Halaman Register</w:t>
+      </w:r>
+      <w:r>
+        <w:rPr>
+          <w:rFonts w:ascii="Times New Roman" w:eastAsia="Times New Roman" w:hAnsi="Times New Roman" w:cs="Times New Roman"/>
+          <w:color w:val="000000"/>
+          <w:sz w:val="24"/>
+          <w:szCs w:val="24"/>
+          <w:lang w:val="id-ID"/>
+        </w:rPr>
+        <w:tab/>
+        <w:t>32</w:t>
+      </w:r>
+    </w:p>
+    <w:p>
+      <w:pPr>
+        <w:tabs>
+          <w:tab w:val="left" w:pos="851"/>
+          <w:tab w:val="left" w:pos="1418"/>
+          <w:tab w:val="left" w:pos="2268"/>
+          <w:tab w:val="left" w:pos="3261"/>
+          <w:tab w:val="right" w:leader="dot" w:pos="8222"/>
+        </w:tabs>
+        <w:spacing w:after="0" w:line="360" w:lineRule="auto"/>
+        <w:jc w:val="both"/>
+        <w:rPr>
+          <w:rFonts w:ascii="Times New Roman" w:eastAsia="Times New Roman" w:hAnsi="Times New Roman" w:cs="Times New Roman"/>
+          <w:color w:val="000000"/>
+          <w:sz w:val="24"/>
+          <w:szCs w:val="24"/>
+          <w:lang w:val="id-ID"/>
+        </w:rPr>
+      </w:pPr>
+      <w:r>
+        <w:rPr>
+          <w:rFonts w:ascii="Times New Roman" w:eastAsia="Times New Roman" w:hAnsi="Times New Roman" w:cs="Times New Roman"/>
+          <w:color w:val="000000"/>
+          <w:sz w:val="24"/>
+          <w:szCs w:val="24"/>
+          <w:lang w:val="id-ID"/>
+        </w:rPr>
+        <w:tab/>
+      </w:r>
+      <w:r>
+        <w:rPr>
+          <w:rFonts w:ascii="Times New Roman" w:eastAsia="Times New Roman" w:hAnsi="Times New Roman" w:cs="Times New Roman"/>
+          <w:color w:val="000000"/>
+          <w:sz w:val="24"/>
+          <w:szCs w:val="24"/>
+          <w:lang w:val="id-ID"/>
+        </w:rPr>
+        <w:tab/>
+      </w:r>
+      <w:r>
+        <w:rPr>
+          <w:rFonts w:ascii="Times New Roman" w:eastAsia="Times New Roman" w:hAnsi="Times New Roman" w:cs="Times New Roman"/>
+          <w:color w:val="000000"/>
+          <w:sz w:val="24"/>
+          <w:szCs w:val="24"/>
+          <w:lang w:val="id-ID"/>
+        </w:rPr>
+        <w:tab/>
+        <w:t>3.2.3.3</w:t>
+      </w:r>
+      <w:r>
+        <w:rPr>
+          <w:rFonts w:ascii="Times New Roman" w:eastAsia="Times New Roman" w:hAnsi="Times New Roman" w:cs="Times New Roman"/>
+          <w:color w:val="000000"/>
+          <w:sz w:val="24"/>
+          <w:szCs w:val="24"/>
+          <w:lang w:val="id-ID"/>
+        </w:rPr>
+        <w:tab/>
+        <w:t>Perancangan Tampilan Halaman Login</w:t>
+      </w:r>
+      <w:r>
+        <w:rPr>
+          <w:rFonts w:ascii="Times New Roman" w:eastAsia="Times New Roman" w:hAnsi="Times New Roman" w:cs="Times New Roman"/>
+          <w:color w:val="000000"/>
+          <w:sz w:val="24"/>
+          <w:szCs w:val="24"/>
+          <w:lang w:val="id-ID"/>
+        </w:rPr>
+        <w:tab/>
+        <w:t>33</w:t>
+      </w:r>
+    </w:p>
+    <w:p>
+      <w:pPr>
+        <w:tabs>
+          <w:tab w:val="left" w:pos="851"/>
+          <w:tab w:val="left" w:pos="1418"/>
+          <w:tab w:val="left" w:pos="2268"/>
+          <w:tab w:val="left" w:pos="3261"/>
+          <w:tab w:val="right" w:leader="dot" w:pos="8222"/>
+        </w:tabs>
+        <w:spacing w:after="0" w:line="360" w:lineRule="auto"/>
+        <w:jc w:val="both"/>
+        <w:rPr>
+          <w:rFonts w:ascii="Times New Roman" w:eastAsia="Times New Roman" w:hAnsi="Times New Roman" w:cs="Times New Roman"/>
+          <w:color w:val="000000"/>
+          <w:sz w:val="24"/>
+          <w:szCs w:val="24"/>
+          <w:lang w:val="id-ID"/>
+        </w:rPr>
+      </w:pPr>
+      <w:r>
+        <w:rPr>
+          <w:rFonts w:ascii="Times New Roman" w:eastAsia="Times New Roman" w:hAnsi="Times New Roman" w:cs="Times New Roman"/>
+          <w:color w:val="000000"/>
+          <w:sz w:val="24"/>
+          <w:szCs w:val="24"/>
+          <w:lang w:val="id-ID"/>
+        </w:rPr>
+        <w:tab/>
+      </w:r>
+      <w:r>
+        <w:rPr>
+          <w:rFonts w:ascii="Times New Roman" w:eastAsia="Times New Roman" w:hAnsi="Times New Roman" w:cs="Times New Roman"/>
+          <w:color w:val="000000"/>
+          <w:sz w:val="24"/>
+          <w:szCs w:val="24"/>
+          <w:lang w:val="id-ID"/>
+        </w:rPr>
+        <w:tab/>
+      </w:r>
+      <w:r>
+        <w:rPr>
+          <w:rFonts w:ascii="Times New Roman" w:eastAsia="Times New Roman" w:hAnsi="Times New Roman" w:cs="Times New Roman"/>
+          <w:color w:val="000000"/>
+          <w:sz w:val="24"/>
+          <w:szCs w:val="24"/>
+          <w:lang w:val="id-ID"/>
+        </w:rPr>
+        <w:tab/>
+        <w:t>3.2.3.4</w:t>
+      </w:r>
+      <w:r>
+        <w:rPr>
+          <w:rFonts w:ascii="Times New Roman" w:eastAsia="Times New Roman" w:hAnsi="Times New Roman" w:cs="Times New Roman"/>
+          <w:color w:val="000000"/>
+          <w:sz w:val="24"/>
+          <w:szCs w:val="24"/>
+          <w:lang w:val="id-ID"/>
+        </w:rPr>
+        <w:tab/>
+        <w:t>Perancangan Tampilan Halaman Mengisi Data Diri</w:t>
+      </w:r>
+      <w:r>
+        <w:rPr>
+          <w:rFonts w:ascii="Times New Roman" w:eastAsia="Times New Roman" w:hAnsi="Times New Roman" w:cs="Times New Roman"/>
+          <w:color w:val="000000"/>
+          <w:sz w:val="24"/>
+          <w:szCs w:val="24"/>
+          <w:lang w:val="id-ID"/>
+        </w:rPr>
+        <w:tab/>
+        <w:t>34</w:t>
+      </w:r>
+    </w:p>
+    <w:p>
+      <w:pPr>
+        <w:tabs>
+          <w:tab w:val="left" w:pos="851"/>
+          <w:tab w:val="left" w:pos="1418"/>
+          <w:tab w:val="left" w:pos="2268"/>
+          <w:tab w:val="left" w:pos="3261"/>
+          <w:tab w:val="right" w:leader="dot" w:pos="8222"/>
+        </w:tabs>
+        <w:spacing w:after="0" w:line="360" w:lineRule="auto"/>
+        <w:jc w:val="both"/>
+        <w:rPr>
+          <w:rFonts w:ascii="Times New Roman" w:eastAsia="Times New Roman" w:hAnsi="Times New Roman" w:cs="Times New Roman"/>
+          <w:color w:val="000000"/>
+          <w:sz w:val="24"/>
+          <w:szCs w:val="24"/>
+          <w:lang w:val="id-ID"/>
+        </w:rPr>
+      </w:pPr>
+      <w:r>
+        <w:rPr>
+          <w:rFonts w:ascii="Times New Roman" w:eastAsia="Times New Roman" w:hAnsi="Times New Roman" w:cs="Times New Roman"/>
+          <w:color w:val="000000"/>
+          <w:sz w:val="24"/>
+          <w:szCs w:val="24"/>
+          <w:lang w:val="id-ID"/>
+        </w:rPr>
+        <w:tab/>
+      </w:r>
+      <w:r>
+        <w:rPr>
+          <w:rFonts w:ascii="Times New Roman" w:eastAsia="Times New Roman" w:hAnsi="Times New Roman" w:cs="Times New Roman"/>
+          <w:color w:val="000000"/>
+          <w:sz w:val="24"/>
+          <w:szCs w:val="24"/>
+          <w:lang w:val="id-ID"/>
+        </w:rPr>
+        <w:tab/>
+      </w:r>
+      <w:r>
+        <w:rPr>
+          <w:rFonts w:ascii="Times New Roman" w:eastAsia="Times New Roman" w:hAnsi="Times New Roman" w:cs="Times New Roman"/>
+          <w:color w:val="000000"/>
+          <w:sz w:val="24"/>
+          <w:szCs w:val="24"/>
+          <w:lang w:val="id-ID"/>
+        </w:rPr>
+        <w:tab/>
+        <w:t>3.2.3.5</w:t>
+      </w:r>
+      <w:r>
+        <w:rPr>
+          <w:rFonts w:ascii="Times New Roman" w:eastAsia="Times New Roman" w:hAnsi="Times New Roman" w:cs="Times New Roman"/>
+          <w:color w:val="000000"/>
+          <w:sz w:val="24"/>
+          <w:szCs w:val="24"/>
+          <w:lang w:val="id-ID"/>
+        </w:rPr>
+        <w:tab/>
+        <w:t>Perancangan Tampilan Halaman Mengisi Data History Sekolah</w:t>
+      </w:r>
+      <w:r>
+        <w:rPr>
+          <w:rFonts w:ascii="Times New Roman" w:eastAsia="Times New Roman" w:hAnsi="Times New Roman" w:cs="Times New Roman"/>
+          <w:color w:val="000000"/>
+          <w:sz w:val="24"/>
+          <w:szCs w:val="24"/>
+          <w:lang w:val="id-ID"/>
+        </w:rPr>
+        <w:tab/>
+        <w:t>35</w:t>
+      </w:r>
+    </w:p>
+    <w:p>
+      <w:pPr>
+        <w:tabs>
+          <w:tab w:val="left" w:pos="851"/>
+          <w:tab w:val="left" w:pos="1418"/>
+          <w:tab w:val="left" w:pos="2268"/>
+          <w:tab w:val="left" w:pos="3261"/>
+          <w:tab w:val="right" w:leader="dot" w:pos="8222"/>
+        </w:tabs>
+        <w:spacing w:after="0" w:line="360" w:lineRule="auto"/>
+        <w:jc w:val="both"/>
+        <w:rPr>
+          <w:rFonts w:ascii="Times New Roman" w:eastAsia="Times New Roman" w:hAnsi="Times New Roman" w:cs="Times New Roman"/>
+          <w:color w:val="000000"/>
+          <w:sz w:val="24"/>
+          <w:szCs w:val="24"/>
+          <w:lang w:val="id-ID"/>
+        </w:rPr>
+      </w:pPr>
+      <w:r>
+        <w:rPr>
+          <w:rFonts w:ascii="Times New Roman" w:eastAsia="Times New Roman" w:hAnsi="Times New Roman" w:cs="Times New Roman"/>
+          <w:color w:val="000000"/>
+          <w:sz w:val="24"/>
+          <w:szCs w:val="24"/>
+          <w:lang w:val="id-ID"/>
+        </w:rPr>
+        <w:lastRenderedPageBreak/>
+        <w:tab/>
+      </w:r>
+      <w:r>
+        <w:rPr>
+          <w:rFonts w:ascii="Times New Roman" w:eastAsia="Times New Roman" w:hAnsi="Times New Roman" w:cs="Times New Roman"/>
+          <w:color w:val="000000"/>
+          <w:sz w:val="24"/>
+          <w:szCs w:val="24"/>
+          <w:lang w:val="id-ID"/>
+        </w:rPr>
+        <w:tab/>
+      </w:r>
+      <w:r>
+        <w:rPr>
+          <w:rFonts w:ascii="Times New Roman" w:eastAsia="Times New Roman" w:hAnsi="Times New Roman" w:cs="Times New Roman"/>
+          <w:color w:val="000000"/>
+          <w:sz w:val="24"/>
+          <w:szCs w:val="24"/>
+          <w:lang w:val="id-ID"/>
+        </w:rPr>
+        <w:tab/>
+        <w:t>3.2.3.6</w:t>
+      </w:r>
+      <w:r>
+        <w:rPr>
+          <w:rFonts w:ascii="Times New Roman" w:eastAsia="Times New Roman" w:hAnsi="Times New Roman" w:cs="Times New Roman"/>
+          <w:color w:val="000000"/>
+          <w:sz w:val="24"/>
+          <w:szCs w:val="24"/>
+          <w:lang w:val="id-ID"/>
+        </w:rPr>
+        <w:tab/>
+        <w:t>Perancangan Tampilan Halaman Meng-upload Dokumen</w:t>
+      </w:r>
+      <w:r>
+        <w:rPr>
+          <w:rFonts w:ascii="Times New Roman" w:eastAsia="Times New Roman" w:hAnsi="Times New Roman" w:cs="Times New Roman"/>
+          <w:color w:val="000000"/>
+          <w:sz w:val="24"/>
+          <w:szCs w:val="24"/>
+          <w:lang w:val="id-ID"/>
+        </w:rPr>
+        <w:tab/>
+        <w:t>36</w:t>
+      </w:r>
+    </w:p>
+    <w:p>
+      <w:pPr>
+        <w:tabs>
+          <w:tab w:val="left" w:pos="851"/>
+          <w:tab w:val="left" w:pos="1418"/>
+          <w:tab w:val="left" w:pos="2268"/>
+          <w:tab w:val="left" w:pos="3261"/>
+          <w:tab w:val="right" w:leader="dot" w:pos="8222"/>
+        </w:tabs>
+        <w:spacing w:after="0" w:line="360" w:lineRule="auto"/>
+        <w:jc w:val="both"/>
+        <w:rPr>
+          <w:rFonts w:ascii="Times New Roman" w:eastAsia="Times New Roman" w:hAnsi="Times New Roman" w:cs="Times New Roman"/>
+          <w:color w:val="000000"/>
+          <w:sz w:val="24"/>
+          <w:szCs w:val="24"/>
+          <w:lang w:val="id-ID"/>
+        </w:rPr>
+      </w:pPr>
+      <w:r>
+        <w:rPr>
+          <w:rFonts w:ascii="Times New Roman" w:eastAsia="Times New Roman" w:hAnsi="Times New Roman" w:cs="Times New Roman"/>
+          <w:color w:val="000000"/>
+          <w:sz w:val="24"/>
+          <w:szCs w:val="24"/>
+          <w:lang w:val="id-ID"/>
+        </w:rPr>
+        <w:tab/>
+      </w:r>
+      <w:r>
+        <w:rPr>
+          <w:rFonts w:ascii="Times New Roman" w:eastAsia="Times New Roman" w:hAnsi="Times New Roman" w:cs="Times New Roman"/>
+          <w:color w:val="000000"/>
+          <w:sz w:val="24"/>
+          <w:szCs w:val="24"/>
+          <w:lang w:val="id-ID"/>
+        </w:rPr>
+        <w:tab/>
+      </w:r>
+      <w:r>
+        <w:rPr>
+          <w:rFonts w:ascii="Times New Roman" w:eastAsia="Times New Roman" w:hAnsi="Times New Roman" w:cs="Times New Roman"/>
+          <w:color w:val="000000"/>
+          <w:sz w:val="24"/>
+          <w:szCs w:val="24"/>
+          <w:lang w:val="id-ID"/>
+        </w:rPr>
+        <w:tab/>
+        <w:t>3.2.3.7</w:t>
+      </w:r>
+      <w:r>
+        <w:rPr>
+          <w:rFonts w:ascii="Times New Roman" w:eastAsia="Times New Roman" w:hAnsi="Times New Roman" w:cs="Times New Roman"/>
+          <w:color w:val="000000"/>
+          <w:sz w:val="24"/>
+          <w:szCs w:val="24"/>
+          <w:lang w:val="id-ID"/>
+        </w:rPr>
+        <w:tab/>
+        <w:t>Perancangan Tampilan Halaman Ujian Saringan Masuk (Calon Siswa)</w:t>
+      </w:r>
+      <w:r>
+        <w:rPr>
+          <w:rFonts w:ascii="Times New Roman" w:eastAsia="Times New Roman" w:hAnsi="Times New Roman" w:cs="Times New Roman"/>
+          <w:color w:val="000000"/>
+          <w:sz w:val="24"/>
+          <w:szCs w:val="24"/>
+          <w:lang w:val="id-ID"/>
+        </w:rPr>
+        <w:tab/>
+        <w:t>37</w:t>
+      </w:r>
+    </w:p>
+    <w:p>
+      <w:pPr>
+        <w:tabs>
+          <w:tab w:val="left" w:pos="851"/>
+          <w:tab w:val="left" w:pos="1418"/>
+          <w:tab w:val="left" w:pos="2268"/>
+          <w:tab w:val="left" w:pos="3261"/>
+          <w:tab w:val="right" w:leader="dot" w:pos="8222"/>
+        </w:tabs>
+        <w:spacing w:after="0" w:line="360" w:lineRule="auto"/>
+        <w:jc w:val="both"/>
+        <w:rPr>
+          <w:rFonts w:ascii="Times New Roman" w:eastAsia="Times New Roman" w:hAnsi="Times New Roman" w:cs="Times New Roman"/>
+          <w:color w:val="000000"/>
+          <w:sz w:val="24"/>
+          <w:szCs w:val="24"/>
+          <w:lang w:val="id-ID"/>
+        </w:rPr>
+      </w:pPr>
+      <w:r>
+        <w:rPr>
+          <w:rFonts w:ascii="Times New Roman" w:eastAsia="Times New Roman" w:hAnsi="Times New Roman" w:cs="Times New Roman"/>
+          <w:color w:val="000000"/>
+          <w:sz w:val="24"/>
+          <w:szCs w:val="24"/>
+          <w:lang w:val="id-ID"/>
+        </w:rPr>
+        <w:tab/>
+      </w:r>
+      <w:r>
+        <w:rPr>
+          <w:rFonts w:ascii="Times New Roman" w:eastAsia="Times New Roman" w:hAnsi="Times New Roman" w:cs="Times New Roman"/>
+          <w:color w:val="000000"/>
+          <w:sz w:val="24"/>
+          <w:szCs w:val="24"/>
+          <w:lang w:val="id-ID"/>
+        </w:rPr>
+        <w:tab/>
+      </w:r>
+      <w:r>
+        <w:rPr>
+          <w:rFonts w:ascii="Times New Roman" w:eastAsia="Times New Roman" w:hAnsi="Times New Roman" w:cs="Times New Roman"/>
+          <w:color w:val="000000"/>
+          <w:sz w:val="24"/>
+          <w:szCs w:val="24"/>
+          <w:lang w:val="id-ID"/>
+        </w:rPr>
+        <w:tab/>
+        <w:t>3.2.3.8</w:t>
+      </w:r>
+      <w:r>
+        <w:rPr>
+          <w:rFonts w:ascii="Times New Roman" w:eastAsia="Times New Roman" w:hAnsi="Times New Roman" w:cs="Times New Roman"/>
+          <w:color w:val="000000"/>
+          <w:sz w:val="24"/>
+          <w:szCs w:val="24"/>
+          <w:lang w:val="id-ID"/>
+        </w:rPr>
+        <w:tab/>
+        <w:t>Perancangan Tampilan Halaman Buka/Tutup Pendaftaran</w:t>
+      </w:r>
+      <w:r>
+        <w:rPr>
+          <w:rFonts w:ascii="Times New Roman" w:eastAsia="Times New Roman" w:hAnsi="Times New Roman" w:cs="Times New Roman"/>
+          <w:color w:val="000000"/>
+          <w:sz w:val="24"/>
+          <w:szCs w:val="24"/>
+          <w:lang w:val="id-ID"/>
+        </w:rPr>
+        <w:tab/>
+        <w:t>38</w:t>
+      </w:r>
+    </w:p>
+    <w:p>
+      <w:pPr>
+        <w:tabs>
+          <w:tab w:val="left" w:pos="851"/>
+          <w:tab w:val="left" w:pos="1418"/>
+          <w:tab w:val="left" w:pos="2268"/>
+          <w:tab w:val="left" w:pos="3261"/>
+          <w:tab w:val="right" w:leader="dot" w:pos="8222"/>
+        </w:tabs>
+        <w:spacing w:after="0" w:line="360" w:lineRule="auto"/>
+        <w:jc w:val="both"/>
+        <w:rPr>
+          <w:rFonts w:ascii="Times New Roman" w:eastAsia="Times New Roman" w:hAnsi="Times New Roman" w:cs="Times New Roman"/>
+          <w:color w:val="000000"/>
+          <w:sz w:val="24"/>
+          <w:szCs w:val="24"/>
+          <w:lang w:val="id-ID"/>
+        </w:rPr>
+      </w:pPr>
+      <w:r>
+        <w:rPr>
+          <w:rFonts w:ascii="Times New Roman" w:eastAsia="Times New Roman" w:hAnsi="Times New Roman" w:cs="Times New Roman"/>
+          <w:color w:val="000000"/>
+          <w:sz w:val="24"/>
+          <w:szCs w:val="24"/>
+          <w:lang w:val="id-ID"/>
+        </w:rPr>
+        <w:tab/>
+      </w:r>
+      <w:r>
+        <w:rPr>
+          <w:rFonts w:ascii="Times New Roman" w:eastAsia="Times New Roman" w:hAnsi="Times New Roman" w:cs="Times New Roman"/>
+          <w:color w:val="000000"/>
+          <w:sz w:val="24"/>
+          <w:szCs w:val="24"/>
+          <w:lang w:val="id-ID"/>
+        </w:rPr>
+        <w:tab/>
+      </w:r>
+      <w:r>
+        <w:rPr>
+          <w:rFonts w:ascii="Times New Roman" w:eastAsia="Times New Roman" w:hAnsi="Times New Roman" w:cs="Times New Roman"/>
+          <w:color w:val="000000"/>
+          <w:sz w:val="24"/>
+          <w:szCs w:val="24"/>
+          <w:lang w:val="id-ID"/>
+        </w:rPr>
+        <w:tab/>
+        <w:t>3.2.3.9</w:t>
+      </w:r>
+      <w:r>
+        <w:rPr>
+          <w:rFonts w:ascii="Times New Roman" w:eastAsia="Times New Roman" w:hAnsi="Times New Roman" w:cs="Times New Roman"/>
+          <w:color w:val="000000"/>
+          <w:sz w:val="24"/>
+          <w:szCs w:val="24"/>
+          <w:lang w:val="id-ID"/>
+        </w:rPr>
+        <w:tab/>
+        <w:t>Perancangan Tampilan Halaman Verifikasi Pendaftar</w:t>
+      </w:r>
+      <w:r>
+        <w:rPr>
+          <w:rFonts w:ascii="Times New Roman" w:eastAsia="Times New Roman" w:hAnsi="Times New Roman" w:cs="Times New Roman"/>
+          <w:color w:val="000000"/>
+          <w:sz w:val="24"/>
+          <w:szCs w:val="24"/>
+          <w:lang w:val="id-ID"/>
+        </w:rPr>
+        <w:tab/>
+        <w:t>39</w:t>
+      </w:r>
+    </w:p>
+    <w:p>
+      <w:pPr>
+        <w:tabs>
+          <w:tab w:val="left" w:pos="851"/>
+          <w:tab w:val="left" w:pos="1418"/>
+          <w:tab w:val="left" w:pos="2268"/>
+          <w:tab w:val="left" w:pos="3261"/>
+          <w:tab w:val="right" w:leader="dot" w:pos="8222"/>
+        </w:tabs>
+        <w:spacing w:after="0" w:line="360" w:lineRule="auto"/>
+        <w:jc w:val="both"/>
+        <w:rPr>
+          <w:rFonts w:ascii="Times New Roman" w:eastAsia="Times New Roman" w:hAnsi="Times New Roman" w:cs="Times New Roman"/>
+          <w:color w:val="000000"/>
+          <w:sz w:val="24"/>
+          <w:szCs w:val="24"/>
+          <w:lang w:val="id-ID"/>
+        </w:rPr>
+      </w:pPr>
+      <w:r>
+        <w:rPr>
+          <w:rFonts w:ascii="Times New Roman" w:eastAsia="Times New Roman" w:hAnsi="Times New Roman" w:cs="Times New Roman"/>
+          <w:color w:val="000000"/>
+          <w:sz w:val="24"/>
+          <w:szCs w:val="24"/>
+          <w:lang w:val="id-ID"/>
+        </w:rPr>
+        <w:tab/>
+      </w:r>
+      <w:r>
+        <w:rPr>
+          <w:rFonts w:ascii="Times New Roman" w:eastAsia="Times New Roman" w:hAnsi="Times New Roman" w:cs="Times New Roman"/>
+          <w:color w:val="000000"/>
+          <w:sz w:val="24"/>
+          <w:szCs w:val="24"/>
+          <w:lang w:val="id-ID"/>
+        </w:rPr>
+        <w:tab/>
+      </w:r>
+      <w:r>
+        <w:rPr>
+          <w:rFonts w:ascii="Times New Roman" w:eastAsia="Times New Roman" w:hAnsi="Times New Roman" w:cs="Times New Roman"/>
+          <w:color w:val="000000"/>
+          <w:sz w:val="24"/>
+          <w:szCs w:val="24"/>
+          <w:lang w:val="id-ID"/>
+        </w:rPr>
+        <w:tab/>
+        <w:t>3.2.3.10</w:t>
+      </w:r>
+      <w:r>
+        <w:rPr>
+          <w:rFonts w:ascii="Times New Roman" w:eastAsia="Times New Roman" w:hAnsi="Times New Roman" w:cs="Times New Roman"/>
+          <w:color w:val="000000"/>
+          <w:sz w:val="24"/>
+          <w:szCs w:val="24"/>
+          <w:lang w:val="id-ID"/>
+        </w:rPr>
+        <w:tab/>
+        <w:t>Perancangan Tampilan Halaman Uj</w:t>
+      </w:r>
+      <w:bookmarkStart w:id="0" w:name="_GoBack"/>
+      <w:bookmarkEnd w:id="0"/>
+      <w:r>
+        <w:rPr>
+          <w:rFonts w:ascii="Times New Roman" w:eastAsia="Times New Roman" w:hAnsi="Times New Roman" w:cs="Times New Roman"/>
+          <w:color w:val="000000"/>
+          <w:sz w:val="24"/>
+          <w:szCs w:val="24"/>
+          <w:lang w:val="id-ID"/>
+        </w:rPr>
+        <w:t>ian Saringan Masuk (Admin)</w:t>
+      </w:r>
+      <w:r>
+        <w:rPr>
+          <w:rFonts w:ascii="Times New Roman" w:eastAsia="Times New Roman" w:hAnsi="Times New Roman" w:cs="Times New Roman"/>
+          <w:color w:val="000000"/>
+          <w:sz w:val="24"/>
+          <w:szCs w:val="24"/>
+          <w:lang w:val="id-ID"/>
+        </w:rPr>
+        <w:tab/>
+        <w:t>40</w:t>
+      </w:r>
+    </w:p>
+    <w:p>
+      <w:pPr>
+        <w:tabs>
+          <w:tab w:val="left" w:pos="851"/>
+          <w:tab w:val="left" w:pos="1418"/>
+          <w:tab w:val="left" w:pos="2268"/>
+          <w:tab w:val="left" w:pos="3261"/>
+          <w:tab w:val="right" w:leader="dot" w:pos="8222"/>
+        </w:tabs>
+        <w:spacing w:after="0" w:line="360" w:lineRule="auto"/>
+        <w:jc w:val="both"/>
+        <w:rPr>
+          <w:rFonts w:ascii="Times New Roman" w:eastAsia="Times New Roman" w:hAnsi="Times New Roman" w:cs="Times New Roman"/>
+          <w:color w:val="000000"/>
+          <w:sz w:val="24"/>
+          <w:szCs w:val="24"/>
+          <w:lang w:val="id-ID"/>
+        </w:rPr>
+      </w:pPr>
+      <w:r>
+        <w:rPr>
+          <w:rFonts w:ascii="Times New Roman" w:eastAsia="Times New Roman" w:hAnsi="Times New Roman" w:cs="Times New Roman"/>
+          <w:color w:val="000000"/>
+          <w:sz w:val="24"/>
+          <w:szCs w:val="24"/>
+          <w:lang w:val="id-ID"/>
+        </w:rPr>
+        <w:tab/>
+      </w:r>
+      <w:r>
+        <w:rPr>
+          <w:rFonts w:ascii="Times New Roman" w:eastAsia="Times New Roman" w:hAnsi="Times New Roman" w:cs="Times New Roman"/>
+          <w:color w:val="000000"/>
+          <w:sz w:val="24"/>
+          <w:szCs w:val="24"/>
+          <w:lang w:val="id-ID"/>
+        </w:rPr>
+        <w:tab/>
+        <w:t>3.2.4</w:t>
+      </w:r>
+      <w:r>
+        <w:rPr>
+          <w:rFonts w:ascii="Times New Roman" w:eastAsia="Times New Roman" w:hAnsi="Times New Roman" w:cs="Times New Roman"/>
+          <w:color w:val="000000"/>
+          <w:sz w:val="24"/>
+          <w:szCs w:val="24"/>
+          <w:lang w:val="id-ID"/>
+        </w:rPr>
+        <w:tab/>
+        <w:t>Perancangan Basis Data</w:t>
+      </w:r>
+      <w:r>
+        <w:rPr>
+          <w:rFonts w:ascii="Times New Roman" w:eastAsia="Times New Roman" w:hAnsi="Times New Roman" w:cs="Times New Roman"/>
+          <w:color w:val="000000"/>
+          <w:sz w:val="24"/>
+          <w:szCs w:val="24"/>
+          <w:lang w:val="id-ID"/>
+        </w:rPr>
+        <w:tab/>
+        <w:t>41</w:t>
+      </w:r>
     </w:p>
     <w:p>
       <w:pPr>
@@ -5066,6 +6838,121 @@
           <w:lang w:val="id-ID"/>
         </w:rPr>
         <w:tab/>
+        <w:t>Hasil Dan Implementasi</w:t>
+      </w:r>
+      <w:r>
+        <w:rPr>
+          <w:rFonts w:ascii="Times New Roman" w:eastAsia="Times New Roman" w:hAnsi="Times New Roman" w:cs="Times New Roman"/>
+          <w:color w:val="000000"/>
+          <w:sz w:val="24"/>
+          <w:szCs w:val="24"/>
+          <w:lang w:val="id-ID"/>
+        </w:rPr>
+        <w:tab/>
+        <w:t>42</w:t>
+      </w:r>
+    </w:p>
+    <w:p>
+      <w:pPr>
+        <w:tabs>
+          <w:tab w:val="left" w:pos="851"/>
+          <w:tab w:val="left" w:pos="1418"/>
+          <w:tab w:val="right" w:leader="dot" w:pos="8222"/>
+        </w:tabs>
+        <w:spacing w:after="0" w:line="360" w:lineRule="auto"/>
+        <w:jc w:val="both"/>
+        <w:rPr>
+          <w:rFonts w:ascii="Times New Roman" w:eastAsia="Times New Roman" w:hAnsi="Times New Roman" w:cs="Times New Roman"/>
+          <w:color w:val="000000"/>
+          <w:sz w:val="24"/>
+          <w:szCs w:val="24"/>
+          <w:lang w:val="id-ID"/>
+        </w:rPr>
+      </w:pPr>
+      <w:r>
+        <w:rPr>
+          <w:rFonts w:ascii="Times New Roman" w:eastAsia="Times New Roman" w:hAnsi="Times New Roman" w:cs="Times New Roman"/>
+          <w:color w:val="000000"/>
+          <w:sz w:val="24"/>
+          <w:szCs w:val="24"/>
+          <w:lang w:val="id-ID"/>
+        </w:rPr>
+        <w:tab/>
+        <w:t>4.1</w:t>
+      </w:r>
+      <w:r>
+        <w:rPr>
+          <w:rFonts w:ascii="Times New Roman" w:eastAsia="Times New Roman" w:hAnsi="Times New Roman" w:cs="Times New Roman"/>
+          <w:color w:val="000000"/>
+          <w:sz w:val="24"/>
+          <w:szCs w:val="24"/>
+          <w:lang w:val="id-ID"/>
+        </w:rPr>
+        <w:tab/>
+        <w:t xml:space="preserve">Hasil </w:t>
+      </w:r>
+      <w:r>
+        <w:rPr>
+          <w:rFonts w:ascii="Times New Roman" w:eastAsia="Times New Roman" w:hAnsi="Times New Roman" w:cs="Times New Roman"/>
+          <w:color w:val="000000"/>
+          <w:sz w:val="24"/>
+          <w:szCs w:val="24"/>
+          <w:lang w:val="id-ID"/>
+        </w:rPr>
+        <w:tab/>
+        <w:t>42</w:t>
+      </w:r>
+    </w:p>
+    <w:p>
+      <w:pPr>
+        <w:tabs>
+          <w:tab w:val="left" w:pos="851"/>
+          <w:tab w:val="left" w:pos="1418"/>
+          <w:tab w:val="left" w:pos="2268"/>
+          <w:tab w:val="right" w:leader="dot" w:pos="8222"/>
+        </w:tabs>
+        <w:spacing w:after="0" w:line="360" w:lineRule="auto"/>
+        <w:jc w:val="both"/>
+        <w:rPr>
+          <w:rFonts w:ascii="Times New Roman" w:eastAsia="Times New Roman" w:hAnsi="Times New Roman" w:cs="Times New Roman"/>
+          <w:color w:val="000000"/>
+          <w:sz w:val="24"/>
+          <w:szCs w:val="24"/>
+          <w:lang w:val="id-ID"/>
+        </w:rPr>
+      </w:pPr>
+      <w:r>
+        <w:rPr>
+          <w:rFonts w:ascii="Times New Roman" w:eastAsia="Times New Roman" w:hAnsi="Times New Roman" w:cs="Times New Roman"/>
+          <w:color w:val="000000"/>
+          <w:sz w:val="24"/>
+          <w:szCs w:val="24"/>
+          <w:lang w:val="id-ID"/>
+        </w:rPr>
+        <w:tab/>
+        <w:t>4.2</w:t>
+      </w:r>
+      <w:r>
+        <w:rPr>
+          <w:rFonts w:ascii="Times New Roman" w:eastAsia="Times New Roman" w:hAnsi="Times New Roman" w:cs="Times New Roman"/>
+          <w:color w:val="000000"/>
+          <w:sz w:val="24"/>
+          <w:szCs w:val="24"/>
+          <w:lang w:val="id-ID"/>
+        </w:rPr>
+        <w:tab/>
+        <w:t xml:space="preserve">Implementasi </w:t>
+      </w:r>
+      <w:r>
+        <w:rPr>
+          <w:rFonts w:ascii="Times New Roman" w:eastAsia="Times New Roman" w:hAnsi="Times New Roman" w:cs="Times New Roman"/>
+          <w:color w:val="000000"/>
+          <w:sz w:val="24"/>
+          <w:szCs w:val="24"/>
+          <w:lang w:val="id-ID"/>
+        </w:rPr>
+        <w:tab/>
+        <w:t>43</w:t>
       </w:r>
     </w:p>
     <w:p>
@@ -5094,74 +6981,169 @@
         </w:rPr>
         <w:t>Bab V.</w:t>
       </w:r>
+      <w:r>
+        <w:rPr>
+          <w:rFonts w:ascii="Times New Roman" w:eastAsia="Times New Roman" w:hAnsi="Times New Roman" w:cs="Times New Roman"/>
+          <w:color w:val="000000"/>
+          <w:sz w:val="24"/>
+          <w:szCs w:val="24"/>
+          <w:lang w:val="id-ID"/>
+        </w:rPr>
+        <w:tab/>
+        <w:t>Kesimpulan Dan Saran</w:t>
+      </w:r>
+      <w:r>
+        <w:rPr>
+          <w:rFonts w:ascii="Times New Roman" w:eastAsia="Times New Roman" w:hAnsi="Times New Roman" w:cs="Times New Roman"/>
+          <w:color w:val="000000"/>
+          <w:sz w:val="24"/>
+          <w:szCs w:val="24"/>
+          <w:lang w:val="id-ID"/>
+        </w:rPr>
+        <w:tab/>
+        <w:t>44</w:t>
+      </w:r>
     </w:p>
     <w:p>
       <w:pPr>
         <w:tabs>
-          <w:tab w:val="left" w:pos="1134"/>
+          <w:tab w:val="left" w:pos="851"/>
+          <w:tab w:val="left" w:pos="1418"/>
           <w:tab w:val="right" w:leader="dot" w:pos="8222"/>
         </w:tabs>
         <w:spacing w:after="0" w:line="360" w:lineRule="auto"/>
         <w:jc w:val="both"/>
         <w:rPr>
           <w:rFonts w:ascii="Times New Roman" w:eastAsia="Times New Roman" w:hAnsi="Times New Roman" w:cs="Times New Roman"/>
-          <w:b/>
-          <w:color w:val="000000"/>
-          <w:sz w:val="24"/>
-          <w:szCs w:val="24"/>
-        </w:rPr>
-      </w:pPr>
+          <w:color w:val="000000"/>
+          <w:sz w:val="24"/>
+          <w:szCs w:val="24"/>
+          <w:lang w:val="id-ID"/>
+        </w:rPr>
+      </w:pPr>
+      <w:r>
+        <w:rPr>
+          <w:rFonts w:ascii="Times New Roman" w:eastAsia="Times New Roman" w:hAnsi="Times New Roman" w:cs="Times New Roman"/>
+          <w:color w:val="000000"/>
+          <w:sz w:val="24"/>
+          <w:szCs w:val="24"/>
+          <w:lang w:val="id-ID"/>
+        </w:rPr>
+        <w:tab/>
+        <w:t>5.1</w:t>
+      </w:r>
+      <w:r>
+        <w:rPr>
+          <w:rFonts w:ascii="Times New Roman" w:eastAsia="Times New Roman" w:hAnsi="Times New Roman" w:cs="Times New Roman"/>
+          <w:color w:val="000000"/>
+          <w:sz w:val="24"/>
+          <w:szCs w:val="24"/>
+          <w:lang w:val="id-ID"/>
+        </w:rPr>
+        <w:tab/>
+        <w:t>Kesimpulan</w:t>
+      </w:r>
+      <w:r>
+        <w:rPr>
+          <w:rFonts w:ascii="Times New Roman" w:eastAsia="Times New Roman" w:hAnsi="Times New Roman" w:cs="Times New Roman"/>
+          <w:color w:val="000000"/>
+          <w:sz w:val="24"/>
+          <w:szCs w:val="24"/>
+          <w:lang w:val="id-ID"/>
+        </w:rPr>
+        <w:tab/>
+        <w:t>44</w:t>
+      </w:r>
     </w:p>
     <w:p>
       <w:pPr>
         <w:tabs>
-          <w:tab w:val="left" w:pos="1134"/>
+          <w:tab w:val="left" w:pos="851"/>
+          <w:tab w:val="left" w:pos="1418"/>
           <w:tab w:val="right" w:leader="dot" w:pos="8222"/>
         </w:tabs>
         <w:spacing w:after="0" w:line="360" w:lineRule="auto"/>
         <w:jc w:val="both"/>
         <w:rPr>
           <w:rFonts w:ascii="Times New Roman" w:eastAsia="Times New Roman" w:hAnsi="Times New Roman" w:cs="Times New Roman"/>
-          <w:b/>
-          <w:color w:val="000000"/>
-          <w:sz w:val="24"/>
-          <w:szCs w:val="24"/>
-        </w:rPr>
-      </w:pPr>
+          <w:color w:val="000000"/>
+          <w:sz w:val="24"/>
+          <w:szCs w:val="24"/>
+          <w:lang w:val="id-ID"/>
+        </w:rPr>
+      </w:pPr>
+      <w:r>
+        <w:rPr>
+          <w:rFonts w:ascii="Times New Roman" w:eastAsia="Times New Roman" w:hAnsi="Times New Roman" w:cs="Times New Roman"/>
+          <w:color w:val="000000"/>
+          <w:sz w:val="24"/>
+          <w:szCs w:val="24"/>
+          <w:lang w:val="id-ID"/>
+        </w:rPr>
+        <w:tab/>
+        <w:t>5.2</w:t>
+      </w:r>
+      <w:r>
+        <w:rPr>
+          <w:rFonts w:ascii="Times New Roman" w:eastAsia="Times New Roman" w:hAnsi="Times New Roman" w:cs="Times New Roman"/>
+          <w:color w:val="000000"/>
+          <w:sz w:val="24"/>
+          <w:szCs w:val="24"/>
+          <w:lang w:val="id-ID"/>
+        </w:rPr>
+        <w:tab/>
+        <w:t>Saran</w:t>
+      </w:r>
+      <w:r>
+        <w:rPr>
+          <w:rFonts w:ascii="Times New Roman" w:eastAsia="Times New Roman" w:hAnsi="Times New Roman" w:cs="Times New Roman"/>
+          <w:color w:val="000000"/>
+          <w:sz w:val="24"/>
+          <w:szCs w:val="24"/>
+          <w:lang w:val="id-ID"/>
+        </w:rPr>
+        <w:tab/>
+        <w:t>45</w:t>
+      </w:r>
     </w:p>
     <w:p>
       <w:pPr>
         <w:tabs>
-          <w:tab w:val="left" w:pos="1134"/>
+          <w:tab w:val="left" w:pos="851"/>
+          <w:tab w:val="left" w:pos="1418"/>
           <w:tab w:val="right" w:leader="dot" w:pos="8222"/>
         </w:tabs>
         <w:spacing w:after="0" w:line="360" w:lineRule="auto"/>
         <w:jc w:val="both"/>
         <w:rPr>
           <w:rFonts w:ascii="Times New Roman" w:eastAsia="Times New Roman" w:hAnsi="Times New Roman" w:cs="Times New Roman"/>
-          <w:b/>
-          <w:color w:val="000000"/>
-          <w:sz w:val="24"/>
-          <w:szCs w:val="24"/>
-        </w:rPr>
-      </w:pPr>
-    </w:p>
-    <w:p>
-      <w:pPr>
-        <w:tabs>
-          <w:tab w:val="left" w:pos="1134"/>
-          <w:tab w:val="right" w:leader="dot" w:pos="8222"/>
-        </w:tabs>
-        <w:spacing w:after="0" w:line="360" w:lineRule="auto"/>
-        <w:jc w:val="both"/>
+          <w:color w:val="000000"/>
+          <w:sz w:val="24"/>
+          <w:szCs w:val="24"/>
+          <w:lang w:val="id-ID"/>
+        </w:rPr>
+      </w:pPr>
+      <w:r>
         <w:rPr>
           <w:rFonts w:ascii="Times New Roman" w:eastAsia="Times New Roman" w:hAnsi="Times New Roman" w:cs="Times New Roman"/>
-          <w:b/>
-          <w:color w:val="000000"/>
-          <w:sz w:val="24"/>
-          <w:szCs w:val="24"/>
-        </w:rPr>
-      </w:pPr>
+          <w:color w:val="000000"/>
+          <w:sz w:val="24"/>
+          <w:szCs w:val="24"/>
+          <w:lang w:val="id-ID"/>
+        </w:rPr>
+        <w:t xml:space="preserve">Daftar Pustaka </w:t>
+      </w:r>
+      <w:r>
+        <w:rPr>
+          <w:rFonts w:ascii="Times New Roman" w:eastAsia="Times New Roman" w:hAnsi="Times New Roman" w:cs="Times New Roman"/>
+          <w:color w:val="000000"/>
+          <w:sz w:val="24"/>
+          <w:szCs w:val="24"/>
+          <w:lang w:val="id-ID"/>
+        </w:rPr>
+        <w:tab/>
+        <w:t>46</w:t>
+      </w:r>
     </w:p>
     <w:p>
       <w:pPr>
@@ -5412,8 +7394,6 @@
           <w:szCs w:val="28"/>
         </w:rPr>
       </w:pPr>
-      <w:bookmarkStart w:id="0" w:name="_GoBack"/>
-      <w:bookmarkEnd w:id="0"/>
       <w:r>
         <w:rPr>
           <w:b/>
@@ -33681,6 +35661,1146 @@
         </w:rPr>
         <w:t>Pernyataan ini membahas aplikasi secara keseluruhan. Aplikasi yang nyaman dan gampang digunakan lebih disukai dan sering digunakan pengguna dibandingkan aplikasi yang sulit digunakan. Hasil dapat dilihat pada gambar 4.*.</w:t>
       </w:r>
+    </w:p>
+    <w:p>
+      <w:pPr>
+        <w:pStyle w:val="NormalWeb"/>
+        <w:tabs>
+          <w:tab w:val="left" w:pos="1620"/>
+          <w:tab w:val="left" w:pos="1890"/>
+          <w:tab w:val="left" w:pos="2070"/>
+          <w:tab w:val="right" w:leader="dot" w:pos="7920"/>
+        </w:tabs>
+        <w:spacing w:before="0" w:beforeAutospacing="0" w:after="60" w:afterAutospacing="0" w:line="360" w:lineRule="auto"/>
+        <w:textAlignment w:val="baseline"/>
+        <w:rPr>
+          <w:color w:val="000000"/>
+        </w:rPr>
+      </w:pPr>
+    </w:p>
+    <w:p>
+      <w:pPr>
+        <w:rPr>
+          <w:rFonts w:ascii="Times New Roman" w:eastAsia="Times New Roman" w:hAnsi="Times New Roman" w:cs="Times New Roman"/>
+          <w:color w:val="000000"/>
+          <w:sz w:val="24"/>
+          <w:szCs w:val="24"/>
+        </w:rPr>
+      </w:pPr>
+      <w:r>
+        <w:rPr>
+          <w:color w:val="000000"/>
+        </w:rPr>
+        <w:br w:type="page"/>
+      </w:r>
+    </w:p>
+    <w:p>
+      <w:pPr>
+        <w:spacing w:after="0" w:line="360" w:lineRule="auto"/>
+        <w:jc w:val="center"/>
+        <w:rPr>
+          <w:rFonts w:ascii="Times New Roman" w:hAnsi="Times New Roman" w:cs="Times New Roman"/>
+          <w:b/>
+          <w:sz w:val="28"/>
+          <w:szCs w:val="28"/>
+        </w:rPr>
+      </w:pPr>
+      <w:r>
+        <w:rPr>
+          <w:rFonts w:ascii="Times New Roman" w:hAnsi="Times New Roman" w:cs="Times New Roman"/>
+          <w:b/>
+          <w:sz w:val="28"/>
+          <w:szCs w:val="28"/>
+        </w:rPr>
+        <w:lastRenderedPageBreak/>
+        <w:t xml:space="preserve">Bab </w:t>
+      </w:r>
+      <w:r>
+        <w:rPr>
+          <w:rFonts w:ascii="Times New Roman" w:hAnsi="Times New Roman" w:cs="Times New Roman"/>
+          <w:b/>
+          <w:sz w:val="28"/>
+          <w:szCs w:val="28"/>
+        </w:rPr>
+        <w:t>V</w:t>
+      </w:r>
+    </w:p>
+    <w:p>
+      <w:pPr>
+        <w:spacing w:after="0" w:line="360" w:lineRule="auto"/>
+        <w:jc w:val="center"/>
+        <w:rPr>
+          <w:rFonts w:ascii="Times New Roman" w:hAnsi="Times New Roman" w:cs="Times New Roman"/>
+          <w:b/>
+          <w:sz w:val="28"/>
+          <w:szCs w:val="28"/>
+        </w:rPr>
+      </w:pPr>
+      <w:r>
+        <w:rPr>
+          <w:rFonts w:ascii="Times New Roman" w:hAnsi="Times New Roman" w:cs="Times New Roman"/>
+          <w:b/>
+          <w:sz w:val="28"/>
+          <w:szCs w:val="28"/>
+        </w:rPr>
+        <w:t>KESIMPULAN DAN SARAN</w:t>
+      </w:r>
+    </w:p>
+    <w:p>
+      <w:pPr>
+        <w:spacing w:after="0" w:line="360" w:lineRule="auto"/>
+        <w:jc w:val="center"/>
+        <w:rPr>
+          <w:rFonts w:ascii="Times New Roman" w:hAnsi="Times New Roman" w:cs="Times New Roman"/>
+          <w:b/>
+          <w:sz w:val="24"/>
+          <w:szCs w:val="24"/>
+        </w:rPr>
+      </w:pPr>
+    </w:p>
+    <w:p>
+      <w:pPr>
+        <w:spacing w:after="0" w:line="360" w:lineRule="auto"/>
+        <w:rPr>
+          <w:rFonts w:ascii="Times New Roman" w:hAnsi="Times New Roman" w:cs="Times New Roman"/>
+          <w:b/>
+          <w:sz w:val="24"/>
+          <w:szCs w:val="24"/>
+        </w:rPr>
+      </w:pPr>
+      <w:r>
+        <w:rPr>
+          <w:rFonts w:ascii="Times New Roman" w:hAnsi="Times New Roman" w:cs="Times New Roman"/>
+          <w:b/>
+          <w:sz w:val="24"/>
+          <w:szCs w:val="24"/>
+        </w:rPr>
+        <w:t>5</w:t>
+      </w:r>
+      <w:r>
+        <w:rPr>
+          <w:rFonts w:ascii="Times New Roman" w:hAnsi="Times New Roman" w:cs="Times New Roman"/>
+          <w:b/>
+          <w:sz w:val="24"/>
+          <w:szCs w:val="24"/>
+        </w:rPr>
+        <w:t>.1</w:t>
+      </w:r>
+      <w:r>
+        <w:rPr>
+          <w:rFonts w:ascii="Times New Roman" w:hAnsi="Times New Roman" w:cs="Times New Roman"/>
+          <w:b/>
+          <w:sz w:val="24"/>
+          <w:szCs w:val="24"/>
+        </w:rPr>
+        <w:tab/>
+        <w:t>Kesimpulan</w:t>
+      </w:r>
+    </w:p>
+    <w:p>
+      <w:pPr>
+        <w:spacing w:after="0" w:line="360" w:lineRule="auto"/>
+        <w:jc w:val="both"/>
+        <w:rPr>
+          <w:rFonts w:ascii="Times New Roman" w:hAnsi="Times New Roman" w:cs="Times New Roman"/>
+          <w:sz w:val="24"/>
+          <w:szCs w:val="24"/>
+        </w:rPr>
+      </w:pPr>
+      <w:r>
+        <w:rPr>
+          <w:rFonts w:ascii="Times New Roman" w:hAnsi="Times New Roman" w:cs="Times New Roman"/>
+          <w:b/>
+          <w:sz w:val="24"/>
+          <w:szCs w:val="24"/>
+        </w:rPr>
+        <w:tab/>
+      </w:r>
+      <w:r>
+        <w:rPr>
+          <w:rFonts w:ascii="Times New Roman" w:hAnsi="Times New Roman" w:cs="Times New Roman"/>
+          <w:sz w:val="24"/>
+          <w:szCs w:val="24"/>
+        </w:rPr>
+        <w:t>Berdasarkan hasil pembahasan pada bab-bab terdahulu serta dilihat dari hasil kuesioner, beberapa kesimpulan penting yang dapat dikemukakan tentang aplikasi TEMANIS BARU adalah sebagai berikut:</w:t>
+      </w:r>
+    </w:p>
+    <w:p>
+      <w:pPr>
+        <w:pStyle w:val="ListParagraph"/>
+        <w:numPr>
+          <w:ilvl w:val="0"/>
+          <w:numId w:val="45"/>
+        </w:numPr>
+        <w:spacing w:after="0" w:line="360" w:lineRule="auto"/>
+        <w:ind w:left="720"/>
+        <w:jc w:val="both"/>
+        <w:rPr>
+          <w:rFonts w:ascii="Times New Roman" w:hAnsi="Times New Roman" w:cs="Times New Roman"/>
+          <w:sz w:val="24"/>
+          <w:szCs w:val="24"/>
+        </w:rPr>
+      </w:pPr>
+      <w:r>
+        <w:rPr>
+          <w:rFonts w:ascii="Times New Roman" w:hAnsi="Times New Roman" w:cs="Times New Roman"/>
+          <w:sz w:val="24"/>
+          <w:szCs w:val="24"/>
+        </w:rPr>
+        <w:t xml:space="preserve">Aplikasi TEMANIS BARU cukup membantu dalam proses pendataan </w:t>
+      </w:r>
+      <w:r>
+        <w:rPr>
+          <w:rFonts w:ascii="Times New Roman" w:hAnsi="Times New Roman" w:cs="Times New Roman"/>
+          <w:sz w:val="24"/>
+          <w:szCs w:val="24"/>
+        </w:rPr>
+        <w:t xml:space="preserve">maupun </w:t>
+      </w:r>
+      <w:r>
+        <w:rPr>
+          <w:rFonts w:ascii="Times New Roman" w:hAnsi="Times New Roman" w:cs="Times New Roman"/>
+          <w:sz w:val="24"/>
+          <w:szCs w:val="24"/>
+        </w:rPr>
+        <w:t xml:space="preserve">pendaftaran siswa baru baik dari sisi calon siswa maupun admin. Hal ini ditunjukkan dari hasil jajak pendapat/kuesioner yang dilakukan dimana pernyataan aplikasi cukup membantu dalam proses pendataan </w:t>
+      </w:r>
+      <w:r>
+        <w:rPr>
+          <w:rFonts w:ascii="Times New Roman" w:hAnsi="Times New Roman" w:cs="Times New Roman"/>
+          <w:sz w:val="24"/>
+          <w:szCs w:val="24"/>
+        </w:rPr>
+        <w:t xml:space="preserve">maupun </w:t>
+      </w:r>
+      <w:r>
+        <w:rPr>
+          <w:rFonts w:ascii="Times New Roman" w:hAnsi="Times New Roman" w:cs="Times New Roman"/>
+          <w:sz w:val="24"/>
+          <w:szCs w:val="24"/>
+        </w:rPr>
+        <w:t xml:space="preserve">pendaftaran mendapat suara Setuju sebesar % dan </w:t>
+      </w:r>
+      <w:r>
+        <w:rPr>
+          <w:rFonts w:ascii="Times New Roman" w:hAnsi="Times New Roman" w:cs="Times New Roman"/>
+          <w:sz w:val="24"/>
+          <w:szCs w:val="24"/>
+        </w:rPr>
+        <w:t>Sangat</w:t>
+      </w:r>
+      <w:r>
+        <w:rPr>
+          <w:rFonts w:ascii="Times New Roman" w:hAnsi="Times New Roman" w:cs="Times New Roman"/>
+          <w:sz w:val="24"/>
+          <w:szCs w:val="24"/>
+        </w:rPr>
+        <w:t xml:space="preserve"> Setuju sebesar %</w:t>
+      </w:r>
+      <w:r>
+        <w:rPr>
+          <w:rFonts w:ascii="Times New Roman" w:hAnsi="Times New Roman" w:cs="Times New Roman"/>
+          <w:sz w:val="24"/>
+          <w:szCs w:val="24"/>
+        </w:rPr>
+        <w:t>.</w:t>
+      </w:r>
+    </w:p>
+    <w:p>
+      <w:pPr>
+        <w:pStyle w:val="ListParagraph"/>
+        <w:numPr>
+          <w:ilvl w:val="0"/>
+          <w:numId w:val="45"/>
+        </w:numPr>
+        <w:spacing w:after="0" w:line="360" w:lineRule="auto"/>
+        <w:ind w:left="720"/>
+        <w:jc w:val="both"/>
+        <w:rPr>
+          <w:rFonts w:ascii="Times New Roman" w:hAnsi="Times New Roman" w:cs="Times New Roman"/>
+          <w:sz w:val="24"/>
+          <w:szCs w:val="24"/>
+        </w:rPr>
+      </w:pPr>
+      <w:r>
+        <w:rPr>
+          <w:rFonts w:ascii="Times New Roman" w:hAnsi="Times New Roman" w:cs="Times New Roman"/>
+          <w:sz w:val="24"/>
+          <w:szCs w:val="24"/>
+        </w:rPr>
+        <w:t>Aplikasi TEMANIS BARU mudah digunakan oleh kalangan calon siswa maupun staff sekolah. Selain itu fiturnya yang simple/mudah digunakan, typografi dan designnya yang menarik. Hal ini terlihat dari kuesioner dimana poin ke 2-5 mendapat suara &gt;50% pada suara Setuju dan Sangat Setuju.</w:t>
+      </w:r>
+    </w:p>
+    <w:p>
+      <w:pPr>
+        <w:pStyle w:val="ListParagraph"/>
+        <w:spacing w:after="0" w:line="360" w:lineRule="auto"/>
+        <w:jc w:val="both"/>
+        <w:rPr>
+          <w:rFonts w:ascii="Times New Roman" w:hAnsi="Times New Roman" w:cs="Times New Roman"/>
+          <w:sz w:val="24"/>
+          <w:szCs w:val="24"/>
+        </w:rPr>
+      </w:pPr>
+    </w:p>
+    <w:p>
+      <w:pPr>
+        <w:spacing w:after="0" w:line="360" w:lineRule="auto"/>
+        <w:rPr>
+          <w:rFonts w:ascii="Times New Roman" w:hAnsi="Times New Roman" w:cs="Times New Roman"/>
+          <w:b/>
+          <w:sz w:val="24"/>
+          <w:szCs w:val="24"/>
+        </w:rPr>
+      </w:pPr>
+      <w:r>
+        <w:rPr>
+          <w:rFonts w:ascii="Times New Roman" w:hAnsi="Times New Roman" w:cs="Times New Roman"/>
+          <w:b/>
+          <w:sz w:val="24"/>
+          <w:szCs w:val="24"/>
+        </w:rPr>
+        <w:t>5.2</w:t>
+      </w:r>
+      <w:r>
+        <w:rPr>
+          <w:rFonts w:ascii="Times New Roman" w:hAnsi="Times New Roman" w:cs="Times New Roman"/>
+          <w:b/>
+          <w:sz w:val="24"/>
+          <w:szCs w:val="24"/>
+        </w:rPr>
+        <w:tab/>
+        <w:t>Saran</w:t>
+      </w:r>
+    </w:p>
+    <w:p>
+      <w:pPr>
+        <w:spacing w:after="0" w:line="360" w:lineRule="auto"/>
+        <w:rPr>
+          <w:rFonts w:ascii="Times New Roman" w:hAnsi="Times New Roman" w:cs="Times New Roman"/>
+          <w:sz w:val="24"/>
+          <w:szCs w:val="24"/>
+        </w:rPr>
+      </w:pPr>
+      <w:r>
+        <w:rPr>
+          <w:rFonts w:ascii="Times New Roman" w:hAnsi="Times New Roman" w:cs="Times New Roman"/>
+          <w:b/>
+          <w:sz w:val="24"/>
+          <w:szCs w:val="24"/>
+        </w:rPr>
+        <w:tab/>
+      </w:r>
+      <w:r>
+        <w:rPr>
+          <w:rFonts w:ascii="Times New Roman" w:hAnsi="Times New Roman" w:cs="Times New Roman"/>
+          <w:sz w:val="24"/>
+          <w:szCs w:val="24"/>
+        </w:rPr>
+        <w:t>Adapun saran untuk pengembangan sistem ini selanjutnya adalah sebagai berikut:</w:t>
+      </w:r>
+    </w:p>
+    <w:p>
+      <w:pPr>
+        <w:pStyle w:val="ListParagraph"/>
+        <w:numPr>
+          <w:ilvl w:val="0"/>
+          <w:numId w:val="46"/>
+        </w:numPr>
+        <w:spacing w:after="0" w:line="360" w:lineRule="auto"/>
+        <w:ind w:hanging="720"/>
+        <w:jc w:val="both"/>
+        <w:rPr>
+          <w:rFonts w:ascii="Times New Roman" w:hAnsi="Times New Roman" w:cs="Times New Roman"/>
+          <w:sz w:val="24"/>
+          <w:szCs w:val="24"/>
+        </w:rPr>
+      </w:pPr>
+      <w:r>
+        <w:rPr>
+          <w:rFonts w:ascii="Times New Roman" w:hAnsi="Times New Roman" w:cs="Times New Roman"/>
+          <w:sz w:val="24"/>
+          <w:szCs w:val="24"/>
+        </w:rPr>
+        <w:t>Untuk ke depannya, aplikasi TEMANIS BARU direncanakan untuk dikembangkan ke beberapa sekolah sehingga aplikasi ini bisa dipakai dan dinikmati untuk banyak calon siswa dan sekolah.</w:t>
+      </w:r>
+    </w:p>
+    <w:p>
+      <w:pPr>
+        <w:pStyle w:val="ListParagraph"/>
+        <w:numPr>
+          <w:ilvl w:val="0"/>
+          <w:numId w:val="46"/>
+        </w:numPr>
+        <w:spacing w:after="0" w:line="360" w:lineRule="auto"/>
+        <w:ind w:hanging="720"/>
+        <w:jc w:val="both"/>
+        <w:rPr>
+          <w:rFonts w:ascii="Times New Roman" w:hAnsi="Times New Roman" w:cs="Times New Roman"/>
+          <w:sz w:val="24"/>
+          <w:szCs w:val="24"/>
+        </w:rPr>
+      </w:pPr>
+      <w:r>
+        <w:rPr>
+          <w:rFonts w:ascii="Times New Roman" w:hAnsi="Times New Roman" w:cs="Times New Roman"/>
+          <w:sz w:val="24"/>
+          <w:szCs w:val="24"/>
+        </w:rPr>
+        <w:t>Perlu dilakukan beberapa perbaikan untuk mencapai aplikasi yang mendekati sempurna. Tidak ada aplikasi yang sempurna karena dunia teknologi dan informasi yang selalu berkembang sehingga aplikasi TEMANIS BARU pun perlu mengikuti perkembangan teknologi tersebut.</w:t>
+      </w:r>
+    </w:p>
+    <w:p>
+      <w:pPr>
+        <w:pStyle w:val="NormalWeb"/>
+        <w:tabs>
+          <w:tab w:val="left" w:pos="1620"/>
+          <w:tab w:val="left" w:pos="1890"/>
+          <w:tab w:val="left" w:pos="2070"/>
+          <w:tab w:val="right" w:leader="dot" w:pos="7920"/>
+        </w:tabs>
+        <w:spacing w:before="0" w:beforeAutospacing="0" w:after="60" w:afterAutospacing="0" w:line="360" w:lineRule="auto"/>
+        <w:textAlignment w:val="baseline"/>
+        <w:rPr>
+          <w:color w:val="000000"/>
+        </w:rPr>
+      </w:pPr>
+    </w:p>
+    <w:p>
+      <w:pPr>
+        <w:rPr>
+          <w:rFonts w:ascii="Times New Roman" w:eastAsia="Times New Roman" w:hAnsi="Times New Roman" w:cs="Times New Roman"/>
+          <w:color w:val="000000"/>
+          <w:sz w:val="24"/>
+          <w:szCs w:val="24"/>
+        </w:rPr>
+      </w:pPr>
+      <w:r>
+        <w:rPr>
+          <w:color w:val="000000"/>
+        </w:rPr>
+        <w:lastRenderedPageBreak/>
+        <w:br w:type="page"/>
+      </w:r>
+    </w:p>
+    <w:p>
+      <w:pPr>
+        <w:spacing w:after="0" w:line="360" w:lineRule="auto"/>
+        <w:jc w:val="center"/>
+        <w:rPr>
+          <w:rFonts w:ascii="Times New Roman" w:hAnsi="Times New Roman" w:cs="Times New Roman"/>
+          <w:b/>
+          <w:sz w:val="28"/>
+          <w:szCs w:val="28"/>
+        </w:rPr>
+      </w:pPr>
+      <w:r>
+        <w:rPr>
+          <w:rFonts w:ascii="Times New Roman" w:hAnsi="Times New Roman" w:cs="Times New Roman"/>
+          <w:b/>
+          <w:sz w:val="28"/>
+          <w:szCs w:val="28"/>
+        </w:rPr>
+        <w:lastRenderedPageBreak/>
+        <w:t>DAFTAR PUSTAKA</w:t>
+      </w:r>
+    </w:p>
+    <w:p>
+      <w:pPr>
+        <w:spacing w:after="0" w:line="360" w:lineRule="auto"/>
+        <w:ind w:left="720" w:hanging="720"/>
+        <w:rPr>
+          <w:rFonts w:ascii="Times New Roman" w:hAnsi="Times New Roman" w:cs="Times New Roman"/>
+          <w:b/>
+          <w:sz w:val="24"/>
+          <w:szCs w:val="24"/>
+        </w:rPr>
+      </w:pPr>
+    </w:p>
+    <w:p>
+      <w:pPr>
+        <w:spacing w:after="0" w:line="240" w:lineRule="auto"/>
+        <w:ind w:left="720" w:hanging="720"/>
+        <w:rPr>
+          <w:rFonts w:ascii="Times New Roman" w:hAnsi="Times New Roman" w:cs="Times New Roman"/>
+          <w:sz w:val="24"/>
+          <w:szCs w:val="24"/>
+        </w:rPr>
+      </w:pPr>
+      <w:r>
+        <w:rPr>
+          <w:rFonts w:ascii="Times New Roman" w:hAnsi="Times New Roman" w:cs="Times New Roman"/>
+          <w:sz w:val="24"/>
+          <w:szCs w:val="24"/>
+        </w:rPr>
+        <w:t>Anhar. 2009. Panduan Menguasai PHP dan MySQL secara Otodidak. Media Kita: Jakarta.</w:t>
+      </w:r>
+    </w:p>
+    <w:p>
+      <w:pPr>
+        <w:spacing w:after="0" w:line="240" w:lineRule="auto"/>
+        <w:ind w:left="720" w:hanging="720"/>
+        <w:rPr>
+          <w:rFonts w:ascii="Times New Roman" w:hAnsi="Times New Roman" w:cs="Times New Roman"/>
+          <w:sz w:val="24"/>
+          <w:szCs w:val="24"/>
+        </w:rPr>
+      </w:pPr>
+    </w:p>
+    <w:p>
+      <w:pPr>
+        <w:spacing w:after="0" w:line="240" w:lineRule="auto"/>
+        <w:ind w:left="720" w:hanging="720"/>
+        <w:rPr>
+          <w:rFonts w:ascii="Times New Roman" w:hAnsi="Times New Roman" w:cs="Times New Roman"/>
+          <w:sz w:val="24"/>
+          <w:szCs w:val="24"/>
+        </w:rPr>
+      </w:pPr>
+      <w:r>
+        <w:rPr>
+          <w:rFonts w:ascii="Times New Roman" w:hAnsi="Times New Roman" w:cs="Times New Roman"/>
+          <w:sz w:val="24"/>
+          <w:szCs w:val="24"/>
+        </w:rPr>
+        <w:t>Buku Pengantar Teknologi Informasi. Bumi Aksara: Jakarta.</w:t>
+      </w:r>
+    </w:p>
+    <w:p>
+      <w:pPr>
+        <w:spacing w:after="0" w:line="240" w:lineRule="auto"/>
+        <w:ind w:left="720" w:hanging="720"/>
+        <w:rPr>
+          <w:rFonts w:ascii="Times New Roman" w:hAnsi="Times New Roman" w:cs="Times New Roman"/>
+          <w:sz w:val="24"/>
+          <w:szCs w:val="24"/>
+        </w:rPr>
+      </w:pPr>
+    </w:p>
+    <w:p>
+      <w:pPr>
+        <w:spacing w:after="0" w:line="240" w:lineRule="auto"/>
+        <w:ind w:left="720" w:hanging="720"/>
+        <w:rPr>
+          <w:rFonts w:ascii="Times New Roman" w:hAnsi="Times New Roman" w:cs="Times New Roman"/>
+          <w:sz w:val="24"/>
+          <w:szCs w:val="24"/>
+        </w:rPr>
+      </w:pPr>
+      <w:r>
+        <w:rPr>
+          <w:rFonts w:ascii="Times New Roman" w:hAnsi="Times New Roman" w:cs="Times New Roman"/>
+          <w:sz w:val="24"/>
+          <w:szCs w:val="24"/>
+        </w:rPr>
+        <w:t>D. Suryadi H.S., Bunawan. 1996. Pengantar Perancangan Sistem Informasi. Gunadarma: Depok.</w:t>
+      </w:r>
+    </w:p>
+    <w:p>
+      <w:pPr>
+        <w:spacing w:after="0" w:line="240" w:lineRule="auto"/>
+        <w:ind w:left="720" w:hanging="720"/>
+        <w:rPr>
+          <w:rFonts w:ascii="Times New Roman" w:hAnsi="Times New Roman" w:cs="Times New Roman"/>
+          <w:sz w:val="24"/>
+          <w:szCs w:val="24"/>
+        </w:rPr>
+      </w:pPr>
+    </w:p>
+    <w:p>
+      <w:pPr>
+        <w:spacing w:after="0" w:line="240" w:lineRule="auto"/>
+        <w:ind w:left="720" w:hanging="720"/>
+        <w:rPr>
+          <w:rFonts w:ascii="Times New Roman" w:hAnsi="Times New Roman" w:cs="Times New Roman"/>
+          <w:sz w:val="24"/>
+          <w:szCs w:val="24"/>
+        </w:rPr>
+      </w:pPr>
+      <w:r>
+        <w:rPr>
+          <w:rFonts w:ascii="Times New Roman" w:hAnsi="Times New Roman" w:cs="Times New Roman"/>
+          <w:sz w:val="24"/>
+          <w:szCs w:val="24"/>
+        </w:rPr>
+        <w:t>Indayudha, Feri. 2008. Panduan Praktik Komputer dan Internet untuk Anak. Pustaka Widyatama: Jakarta.</w:t>
+      </w:r>
+    </w:p>
+    <w:p>
+      <w:pPr>
+        <w:spacing w:after="0" w:line="240" w:lineRule="auto"/>
+        <w:ind w:left="720" w:hanging="720"/>
+        <w:rPr>
+          <w:rFonts w:ascii="Times New Roman" w:hAnsi="Times New Roman" w:cs="Times New Roman"/>
+          <w:sz w:val="24"/>
+          <w:szCs w:val="24"/>
+        </w:rPr>
+      </w:pPr>
+    </w:p>
+    <w:p>
+      <w:pPr>
+        <w:spacing w:after="0" w:line="240" w:lineRule="auto"/>
+        <w:ind w:left="720" w:hanging="720"/>
+        <w:rPr>
+          <w:rFonts w:ascii="Times New Roman" w:hAnsi="Times New Roman" w:cs="Times New Roman"/>
+          <w:sz w:val="24"/>
+          <w:szCs w:val="24"/>
+        </w:rPr>
+      </w:pPr>
+      <w:r>
+        <w:rPr>
+          <w:rFonts w:ascii="Times New Roman" w:hAnsi="Times New Roman" w:cs="Times New Roman"/>
+          <w:sz w:val="24"/>
+          <w:szCs w:val="24"/>
+        </w:rPr>
+        <w:t>Jaelani Ahmad. 2011. Perancangan Sistem Penerimaan Calon Siswa Baru Berbasis Web pada SMK Putra Rifara Tangerang. STMIK Raharja: Tangerang.</w:t>
+      </w:r>
+    </w:p>
+    <w:p>
+      <w:pPr>
+        <w:spacing w:after="0" w:line="240" w:lineRule="auto"/>
+        <w:ind w:left="720" w:hanging="720"/>
+        <w:rPr>
+          <w:rFonts w:ascii="Times New Roman" w:hAnsi="Times New Roman" w:cs="Times New Roman"/>
+          <w:sz w:val="24"/>
+          <w:szCs w:val="24"/>
+        </w:rPr>
+      </w:pPr>
+    </w:p>
+    <w:p>
+      <w:pPr>
+        <w:spacing w:after="0" w:line="240" w:lineRule="auto"/>
+        <w:ind w:left="720" w:hanging="720"/>
+        <w:rPr>
+          <w:rFonts w:ascii="Times New Roman" w:hAnsi="Times New Roman" w:cs="Times New Roman"/>
+          <w:sz w:val="24"/>
+          <w:szCs w:val="24"/>
+        </w:rPr>
+      </w:pPr>
+      <w:r>
+        <w:rPr>
+          <w:rFonts w:ascii="Times New Roman" w:hAnsi="Times New Roman" w:cs="Times New Roman"/>
+          <w:sz w:val="24"/>
+          <w:szCs w:val="24"/>
+        </w:rPr>
+        <w:t>Jogiyanto, H.M. 1999. Analisis dan Desain Informasi: Pendekatan Terstruktur Teori dan Praktek Aplikasi Bisnis. Andi Offset: Yogyakarta.</w:t>
+      </w:r>
+    </w:p>
+    <w:p>
+      <w:pPr>
+        <w:spacing w:after="0" w:line="240" w:lineRule="auto"/>
+        <w:ind w:left="720" w:hanging="720"/>
+        <w:rPr>
+          <w:rFonts w:ascii="Times New Roman" w:hAnsi="Times New Roman" w:cs="Times New Roman"/>
+          <w:sz w:val="24"/>
+          <w:szCs w:val="24"/>
+        </w:rPr>
+      </w:pPr>
+    </w:p>
+    <w:p>
+      <w:pPr>
+        <w:spacing w:after="0" w:line="240" w:lineRule="auto"/>
+        <w:ind w:left="720" w:hanging="720"/>
+        <w:rPr>
+          <w:rFonts w:ascii="Times New Roman" w:hAnsi="Times New Roman" w:cs="Times New Roman"/>
+          <w:sz w:val="24"/>
+          <w:szCs w:val="24"/>
+        </w:rPr>
+      </w:pPr>
+      <w:r>
+        <w:rPr>
+          <w:rFonts w:ascii="Times New Roman" w:hAnsi="Times New Roman" w:cs="Times New Roman"/>
+          <w:sz w:val="24"/>
+          <w:szCs w:val="24"/>
+        </w:rPr>
+        <w:t>Jogiyanto, H.M. 2009. Sistem Informasi Teknologi. Andi Offset: Yogyakarta.</w:t>
+      </w:r>
+    </w:p>
+    <w:p>
+      <w:pPr>
+        <w:spacing w:after="0" w:line="240" w:lineRule="auto"/>
+        <w:rPr>
+          <w:rFonts w:ascii="Times New Roman" w:hAnsi="Times New Roman" w:cs="Times New Roman"/>
+          <w:sz w:val="24"/>
+          <w:szCs w:val="24"/>
+        </w:rPr>
+      </w:pPr>
+    </w:p>
+    <w:p>
+      <w:pPr>
+        <w:spacing w:after="0" w:line="240" w:lineRule="auto"/>
+        <w:ind w:left="720" w:hanging="720"/>
+        <w:rPr>
+          <w:rFonts w:ascii="Times New Roman" w:hAnsi="Times New Roman" w:cs="Times New Roman"/>
+          <w:sz w:val="24"/>
+          <w:szCs w:val="24"/>
+        </w:rPr>
+      </w:pPr>
+      <w:r>
+        <w:rPr>
+          <w:rFonts w:ascii="Times New Roman" w:hAnsi="Times New Roman" w:cs="Times New Roman"/>
+          <w:sz w:val="24"/>
+          <w:szCs w:val="24"/>
+        </w:rPr>
+        <w:t>Kristanto, Andi. 2008. Perancangan Sistem Informasi dan Aplikasinya. Edisi Revisi. Cet. 1. Gava Media: Yogyakarta.</w:t>
+      </w:r>
+    </w:p>
+    <w:p>
+      <w:pPr>
+        <w:spacing w:after="0" w:line="240" w:lineRule="auto"/>
+        <w:ind w:left="720" w:hanging="720"/>
+        <w:rPr>
+          <w:rFonts w:ascii="Times New Roman" w:hAnsi="Times New Roman" w:cs="Times New Roman"/>
+          <w:sz w:val="24"/>
+          <w:szCs w:val="24"/>
+        </w:rPr>
+      </w:pPr>
+    </w:p>
+    <w:p>
+      <w:pPr>
+        <w:spacing w:after="0" w:line="240" w:lineRule="auto"/>
+        <w:ind w:left="720" w:hanging="720"/>
+        <w:rPr>
+          <w:rFonts w:ascii="Times New Roman" w:hAnsi="Times New Roman" w:cs="Times New Roman"/>
+          <w:sz w:val="24"/>
+          <w:szCs w:val="24"/>
+        </w:rPr>
+      </w:pPr>
+      <w:r>
+        <w:rPr>
+          <w:rFonts w:ascii="Times New Roman" w:hAnsi="Times New Roman" w:cs="Times New Roman"/>
+          <w:sz w:val="24"/>
+          <w:szCs w:val="24"/>
+        </w:rPr>
+        <w:t>Kusrini, Andri Koniyo. 2007. Tuntunan Sistem Infrmasi Akuntansi dengan Visual Basic &amp; Microsoft SQL Server. Andi Offset: Yogyakarta.</w:t>
+      </w:r>
+    </w:p>
+    <w:p>
+      <w:pPr>
+        <w:spacing w:after="0" w:line="240" w:lineRule="auto"/>
+        <w:ind w:left="720" w:hanging="720"/>
+        <w:rPr>
+          <w:rFonts w:ascii="Times New Roman" w:hAnsi="Times New Roman" w:cs="Times New Roman"/>
+          <w:sz w:val="24"/>
+          <w:szCs w:val="24"/>
+        </w:rPr>
+      </w:pPr>
+    </w:p>
+    <w:p>
+      <w:pPr>
+        <w:spacing w:after="0" w:line="240" w:lineRule="auto"/>
+        <w:ind w:left="720" w:hanging="720"/>
+        <w:rPr>
+          <w:rFonts w:ascii="Times New Roman" w:hAnsi="Times New Roman" w:cs="Times New Roman"/>
+          <w:sz w:val="24"/>
+          <w:szCs w:val="24"/>
+        </w:rPr>
+      </w:pPr>
+      <w:r>
+        <w:rPr>
+          <w:rFonts w:ascii="Times New Roman" w:hAnsi="Times New Roman" w:cs="Times New Roman"/>
+          <w:sz w:val="24"/>
+          <w:szCs w:val="24"/>
+        </w:rPr>
+        <w:t>McLeod, Raymond, Jr. 1996. Sistem Informasi Manajemen Jilid I dan II, terjemahan oleh Hendra Teguh. PT Buana Ilmu Populer: Jakarta.</w:t>
+      </w:r>
+    </w:p>
+    <w:p>
+      <w:pPr>
+        <w:spacing w:after="0" w:line="240" w:lineRule="auto"/>
+        <w:ind w:left="720" w:hanging="720"/>
+        <w:rPr>
+          <w:rFonts w:ascii="Times New Roman" w:hAnsi="Times New Roman" w:cs="Times New Roman"/>
+          <w:sz w:val="24"/>
+          <w:szCs w:val="24"/>
+        </w:rPr>
+      </w:pPr>
+    </w:p>
+    <w:p>
+      <w:pPr>
+        <w:spacing w:after="0" w:line="240" w:lineRule="auto"/>
+        <w:ind w:left="720" w:hanging="720"/>
+        <w:rPr>
+          <w:rFonts w:ascii="Times New Roman" w:hAnsi="Times New Roman" w:cs="Times New Roman"/>
+          <w:sz w:val="24"/>
+          <w:szCs w:val="24"/>
+        </w:rPr>
+      </w:pPr>
+      <w:r>
+        <w:rPr>
+          <w:rFonts w:ascii="Times New Roman" w:hAnsi="Times New Roman" w:cs="Times New Roman"/>
+          <w:sz w:val="24"/>
+          <w:szCs w:val="24"/>
+        </w:rPr>
+        <w:t>Mulyanto, Agus. 2009. Sistem Informasi Konsep &amp; Aplikasi. Pustaka Pelajar: Yogyakarta.</w:t>
+      </w:r>
+    </w:p>
+    <w:p>
+      <w:pPr>
+        <w:spacing w:after="0" w:line="240" w:lineRule="auto"/>
+        <w:ind w:left="720" w:hanging="720"/>
+        <w:rPr>
+          <w:rFonts w:ascii="Times New Roman" w:hAnsi="Times New Roman" w:cs="Times New Roman"/>
+          <w:sz w:val="24"/>
+          <w:szCs w:val="24"/>
+        </w:rPr>
+      </w:pPr>
+    </w:p>
+    <w:p>
+      <w:pPr>
+        <w:spacing w:after="0" w:line="240" w:lineRule="auto"/>
+        <w:ind w:left="720" w:hanging="720"/>
+        <w:rPr>
+          <w:rFonts w:ascii="Times New Roman" w:hAnsi="Times New Roman" w:cs="Times New Roman"/>
+          <w:sz w:val="24"/>
+          <w:szCs w:val="24"/>
+        </w:rPr>
+      </w:pPr>
+      <w:r>
+        <w:rPr>
+          <w:rFonts w:ascii="Times New Roman" w:hAnsi="Times New Roman" w:cs="Times New Roman"/>
+          <w:sz w:val="24"/>
+          <w:szCs w:val="24"/>
+        </w:rPr>
+        <w:t>Oneto, Erima, Yosep. S. 2009. Anti Gaptek Internet. PT Kawan Pustaka: Jakarta.</w:t>
+      </w:r>
+    </w:p>
+    <w:p>
+      <w:pPr>
+        <w:spacing w:after="0" w:line="240" w:lineRule="auto"/>
+        <w:ind w:left="720" w:hanging="720"/>
+        <w:rPr>
+          <w:rFonts w:ascii="Times New Roman" w:hAnsi="Times New Roman" w:cs="Times New Roman"/>
+          <w:sz w:val="24"/>
+          <w:szCs w:val="24"/>
+        </w:rPr>
+      </w:pPr>
+    </w:p>
+    <w:p>
+      <w:pPr>
+        <w:spacing w:after="0" w:line="240" w:lineRule="auto"/>
+        <w:ind w:left="720" w:hanging="720"/>
+        <w:rPr>
+          <w:rFonts w:ascii="Times New Roman" w:hAnsi="Times New Roman" w:cs="Times New Roman"/>
+          <w:sz w:val="24"/>
+          <w:szCs w:val="24"/>
+        </w:rPr>
+      </w:pPr>
+    </w:p>
+    <w:p>
+      <w:pPr>
+        <w:spacing w:after="0" w:line="240" w:lineRule="auto"/>
+        <w:ind w:left="720" w:hanging="720"/>
+        <w:rPr>
+          <w:rFonts w:ascii="Times New Roman" w:hAnsi="Times New Roman" w:cs="Times New Roman"/>
+          <w:sz w:val="24"/>
+          <w:szCs w:val="24"/>
+        </w:rPr>
+      </w:pPr>
+      <w:r>
+        <w:rPr>
+          <w:rFonts w:ascii="Times New Roman" w:hAnsi="Times New Roman" w:cs="Times New Roman"/>
+          <w:sz w:val="24"/>
+          <w:szCs w:val="24"/>
+        </w:rPr>
+        <w:t>Puji, Diar, Oktavian. 2010. Menjadi Programmer Jempolan Menggunakan PHP. MediaKom: Yogyakarta.</w:t>
+      </w:r>
+    </w:p>
+    <w:p>
+      <w:pPr>
+        <w:spacing w:after="0" w:line="240" w:lineRule="auto"/>
+        <w:ind w:left="720" w:hanging="720"/>
+        <w:rPr>
+          <w:rFonts w:ascii="Times New Roman" w:hAnsi="Times New Roman" w:cs="Times New Roman"/>
+          <w:sz w:val="24"/>
+          <w:szCs w:val="24"/>
+        </w:rPr>
+      </w:pPr>
+    </w:p>
+    <w:p>
+      <w:pPr>
+        <w:spacing w:after="0" w:line="240" w:lineRule="auto"/>
+        <w:ind w:left="720" w:hanging="720"/>
+        <w:rPr>
+          <w:rFonts w:ascii="Times New Roman" w:hAnsi="Times New Roman" w:cs="Times New Roman"/>
+          <w:sz w:val="24"/>
+          <w:szCs w:val="24"/>
+        </w:rPr>
+      </w:pPr>
+    </w:p>
+    <w:p>
+      <w:pPr>
+        <w:spacing w:after="0" w:line="240" w:lineRule="auto"/>
+        <w:ind w:left="720" w:hanging="720"/>
+        <w:rPr>
+          <w:rFonts w:ascii="Times New Roman" w:hAnsi="Times New Roman" w:cs="Times New Roman"/>
+          <w:sz w:val="24"/>
+          <w:szCs w:val="24"/>
+        </w:rPr>
+      </w:pPr>
+      <w:r>
+        <w:rPr>
+          <w:rFonts w:ascii="Times New Roman" w:hAnsi="Times New Roman" w:cs="Times New Roman"/>
+          <w:sz w:val="24"/>
+          <w:szCs w:val="24"/>
+        </w:rPr>
+        <w:lastRenderedPageBreak/>
+        <w:t xml:space="preserve">Sistem Informasi Aplikasi Pendidikan versi 2.0.0. Retrieved from Telkom Indonesia website: </w:t>
+      </w:r>
+      <w:r>
+        <w:rPr>
+          <w:rFonts w:ascii="Times New Roman" w:hAnsi="Times New Roman" w:cs="Times New Roman"/>
+          <w:sz w:val="24"/>
+          <w:szCs w:val="24"/>
+        </w:rPr>
+        <w:t>http://produk.siap-online.com/sekilas-siap-ppdb/</w:t>
+      </w:r>
+    </w:p>
+    <w:p>
+      <w:pPr>
+        <w:spacing w:after="0" w:line="240" w:lineRule="auto"/>
+        <w:ind w:left="720" w:hanging="720"/>
+        <w:rPr>
+          <w:rFonts w:ascii="Times New Roman" w:hAnsi="Times New Roman" w:cs="Times New Roman"/>
+          <w:sz w:val="24"/>
+          <w:szCs w:val="24"/>
+        </w:rPr>
+      </w:pPr>
+    </w:p>
+    <w:p>
+      <w:pPr>
+        <w:spacing w:after="0" w:line="240" w:lineRule="auto"/>
+        <w:ind w:left="720" w:hanging="720"/>
+        <w:rPr>
+          <w:rFonts w:ascii="Times New Roman" w:hAnsi="Times New Roman" w:cs="Times New Roman"/>
+          <w:sz w:val="24"/>
+          <w:szCs w:val="24"/>
+        </w:rPr>
+      </w:pPr>
+      <w:r>
+        <w:rPr>
+          <w:rFonts w:ascii="Times New Roman" w:hAnsi="Times New Roman" w:cs="Times New Roman"/>
+          <w:sz w:val="24"/>
+          <w:szCs w:val="24"/>
+        </w:rPr>
+        <w:t xml:space="preserve">Stoner, </w:t>
+      </w:r>
+      <w:proofErr w:type="gramStart"/>
+      <w:r>
+        <w:rPr>
+          <w:rFonts w:ascii="Times New Roman" w:hAnsi="Times New Roman" w:cs="Times New Roman"/>
+          <w:sz w:val="24"/>
+          <w:szCs w:val="24"/>
+        </w:rPr>
+        <w:t>JAF.,</w:t>
+      </w:r>
+      <w:proofErr w:type="gramEnd"/>
+      <w:r>
+        <w:rPr>
+          <w:rFonts w:ascii="Times New Roman" w:hAnsi="Times New Roman" w:cs="Times New Roman"/>
+          <w:sz w:val="24"/>
+          <w:szCs w:val="24"/>
+        </w:rPr>
+        <w:t xml:space="preserve"> 1991. Perencanaan dan Pengambilan Keputusan dalam Manajemen Jilid I. Erlangga: Jakarta.</w:t>
+      </w:r>
+    </w:p>
+    <w:p>
+      <w:pPr>
+        <w:spacing w:after="0" w:line="240" w:lineRule="auto"/>
+        <w:ind w:left="720" w:hanging="720"/>
+        <w:rPr>
+          <w:rFonts w:ascii="Times New Roman" w:hAnsi="Times New Roman" w:cs="Times New Roman"/>
+          <w:sz w:val="24"/>
+          <w:szCs w:val="24"/>
+        </w:rPr>
+      </w:pPr>
+      <w:r>
+        <w:rPr>
+          <w:rFonts w:ascii="Times New Roman" w:hAnsi="Times New Roman" w:cs="Times New Roman"/>
+          <w:sz w:val="24"/>
+          <w:szCs w:val="24"/>
+        </w:rPr>
+        <w:t>Sutabri, Tata. 2012. Konsep Sistem Informasi. Andi Offset: Yogyakarta.</w:t>
+      </w:r>
+    </w:p>
+    <w:p>
+      <w:pPr>
+        <w:spacing w:after="0" w:line="240" w:lineRule="auto"/>
+        <w:ind w:left="720" w:hanging="720"/>
+        <w:rPr>
+          <w:rFonts w:ascii="Times New Roman" w:hAnsi="Times New Roman" w:cs="Times New Roman"/>
+          <w:sz w:val="24"/>
+          <w:szCs w:val="24"/>
+        </w:rPr>
+      </w:pPr>
+    </w:p>
+    <w:p>
+      <w:pPr>
+        <w:spacing w:after="0" w:line="240" w:lineRule="auto"/>
+        <w:ind w:left="720" w:hanging="720"/>
+        <w:rPr>
+          <w:rFonts w:ascii="Times New Roman" w:hAnsi="Times New Roman" w:cs="Times New Roman"/>
+          <w:sz w:val="24"/>
+          <w:szCs w:val="24"/>
+        </w:rPr>
+      </w:pPr>
+      <w:r>
+        <w:rPr>
+          <w:rFonts w:ascii="Times New Roman" w:hAnsi="Times New Roman" w:cs="Times New Roman"/>
+          <w:sz w:val="24"/>
+          <w:szCs w:val="24"/>
+        </w:rPr>
+        <w:t>Yakub. 2012. Pengantar Sistem Informasi. Graha Ilmu: Yogyakarta.</w:t>
+      </w:r>
+    </w:p>
+    <w:p>
+      <w:pPr>
+        <w:spacing w:after="0" w:line="240" w:lineRule="auto"/>
+        <w:ind w:left="720" w:hanging="720"/>
+        <w:rPr>
+          <w:rFonts w:ascii="Times New Roman" w:hAnsi="Times New Roman" w:cs="Times New Roman"/>
+          <w:sz w:val="24"/>
+          <w:szCs w:val="24"/>
+        </w:rPr>
+      </w:pPr>
+    </w:p>
+    <w:p>
+      <w:pPr>
+        <w:spacing w:after="0" w:line="240" w:lineRule="auto"/>
+        <w:ind w:left="720" w:hanging="720"/>
+        <w:rPr>
+          <w:rFonts w:ascii="Times New Roman" w:hAnsi="Times New Roman" w:cs="Times New Roman"/>
+          <w:sz w:val="24"/>
+          <w:szCs w:val="24"/>
+        </w:rPr>
+      </w:pPr>
+      <w:r>
+        <w:rPr>
+          <w:rFonts w:ascii="Times New Roman" w:hAnsi="Times New Roman" w:cs="Times New Roman"/>
+          <w:sz w:val="24"/>
+          <w:szCs w:val="24"/>
+        </w:rPr>
+        <w:t>Yustini. 2012. Buku Pengantar Teknologi Informasi. Bumi Aksara: Yogyakarta.</w:t>
+      </w:r>
+    </w:p>
+    <w:p>
+      <w:pPr>
+        <w:spacing w:after="0" w:line="240" w:lineRule="auto"/>
+        <w:rPr>
+          <w:rFonts w:ascii="Times New Roman" w:hAnsi="Times New Roman" w:cs="Times New Roman"/>
+          <w:sz w:val="24"/>
+          <w:szCs w:val="24"/>
+        </w:rPr>
+      </w:pPr>
+    </w:p>
+    <w:p>
+      <w:pPr>
+        <w:spacing w:after="0" w:line="240" w:lineRule="auto"/>
+        <w:rPr>
+          <w:rFonts w:ascii="Times New Roman" w:hAnsi="Times New Roman" w:cs="Times New Roman"/>
+          <w:sz w:val="24"/>
+          <w:szCs w:val="24"/>
+        </w:rPr>
+      </w:pPr>
+    </w:p>
+    <w:p>
+      <w:pPr>
+        <w:spacing w:after="0" w:line="240" w:lineRule="auto"/>
+        <w:ind w:left="720" w:hanging="720"/>
+        <w:rPr>
+          <w:rFonts w:ascii="Times New Roman" w:hAnsi="Times New Roman" w:cs="Times New Roman"/>
+          <w:sz w:val="24"/>
+          <w:szCs w:val="24"/>
+        </w:rPr>
+      </w:pPr>
+    </w:p>
+    <w:p>
+      <w:pPr>
+        <w:spacing w:after="0" w:line="240" w:lineRule="auto"/>
+        <w:ind w:left="720" w:hanging="720"/>
+        <w:rPr>
+          <w:rFonts w:ascii="Times New Roman" w:hAnsi="Times New Roman" w:cs="Times New Roman"/>
+          <w:sz w:val="24"/>
+          <w:szCs w:val="24"/>
+        </w:rPr>
+      </w:pPr>
+    </w:p>
+    <w:p>
+      <w:pPr>
+        <w:spacing w:after="0" w:line="240" w:lineRule="auto"/>
+        <w:ind w:left="720" w:hanging="720"/>
+        <w:rPr>
+          <w:rFonts w:ascii="Times New Roman" w:hAnsi="Times New Roman" w:cs="Times New Roman"/>
+          <w:sz w:val="24"/>
+          <w:szCs w:val="24"/>
+        </w:rPr>
+      </w:pPr>
+    </w:p>
+    <w:p>
+      <w:pPr>
+        <w:spacing w:after="0" w:line="240" w:lineRule="auto"/>
+        <w:ind w:left="720" w:hanging="720"/>
+        <w:rPr>
+          <w:rFonts w:ascii="Times New Roman" w:hAnsi="Times New Roman" w:cs="Times New Roman"/>
+          <w:sz w:val="24"/>
+          <w:szCs w:val="24"/>
+        </w:rPr>
+      </w:pPr>
+    </w:p>
+    <w:p>
+      <w:pPr>
+        <w:spacing w:after="0" w:line="240" w:lineRule="auto"/>
+        <w:ind w:left="720" w:hanging="720"/>
+        <w:rPr>
+          <w:rFonts w:ascii="Times New Roman" w:hAnsi="Times New Roman" w:cs="Times New Roman"/>
+          <w:sz w:val="24"/>
+          <w:szCs w:val="24"/>
+        </w:rPr>
+      </w:pPr>
+    </w:p>
+    <w:p>
+      <w:pPr>
+        <w:spacing w:after="0" w:line="240" w:lineRule="auto"/>
+        <w:ind w:left="720" w:hanging="720"/>
+        <w:rPr>
+          <w:rFonts w:ascii="Times New Roman" w:hAnsi="Times New Roman" w:cs="Times New Roman"/>
+          <w:sz w:val="24"/>
+          <w:szCs w:val="24"/>
+        </w:rPr>
+      </w:pPr>
+    </w:p>
+    <w:p>
+      <w:pPr>
+        <w:spacing w:after="0" w:line="240" w:lineRule="auto"/>
+        <w:ind w:left="720" w:hanging="720"/>
+        <w:rPr>
+          <w:rFonts w:ascii="Times New Roman" w:hAnsi="Times New Roman" w:cs="Times New Roman"/>
+          <w:sz w:val="24"/>
+          <w:szCs w:val="24"/>
+        </w:rPr>
+      </w:pPr>
+    </w:p>
+    <w:p>
+      <w:pPr>
+        <w:spacing w:after="0" w:line="240" w:lineRule="auto"/>
+        <w:ind w:left="720" w:hanging="720"/>
+        <w:rPr>
+          <w:rFonts w:ascii="Times New Roman" w:hAnsi="Times New Roman" w:cs="Times New Roman"/>
+          <w:sz w:val="24"/>
+          <w:szCs w:val="24"/>
+        </w:rPr>
+      </w:pPr>
+    </w:p>
+    <w:p>
+      <w:pPr>
+        <w:spacing w:after="0" w:line="240" w:lineRule="auto"/>
+        <w:ind w:left="720" w:hanging="720"/>
+        <w:rPr>
+          <w:rFonts w:ascii="Times New Roman" w:hAnsi="Times New Roman" w:cs="Times New Roman"/>
+          <w:sz w:val="24"/>
+          <w:szCs w:val="24"/>
+        </w:rPr>
+      </w:pPr>
     </w:p>
     <w:p>
       <w:pPr>
@@ -33809,7 +36929,7 @@
             <w:sz w:val="24"/>
             <w:szCs w:val="24"/>
           </w:rPr>
-          <w:t>vii</w:t>
+          <w:t>vi</w:t>
         </w:r>
         <w:r>
           <w:rPr>
@@ -35638,6 +38758,95 @@
     </w:lvl>
   </w:abstractNum>
   <w:abstractNum w:abstractNumId="18">
+    <w:nsid w:val="32AA6AA7"/>
+    <w:multiLevelType w:val="hybridMultilevel"/>
+    <w:tmpl w:val="4EEC1CB4"/>
+    <w:lvl w:ilvl="0" w:tplc="4EB4D672">
+      <w:start w:val="1"/>
+      <w:numFmt w:val="decimal"/>
+      <w:lvlText w:val="%1."/>
+      <w:lvlJc w:val="left"/>
+      <w:pPr>
+        <w:ind w:left="1080" w:hanging="720"/>
+      </w:pPr>
+      <w:rPr>
+        <w:rFonts w:hint="default"/>
+      </w:rPr>
+    </w:lvl>
+    <w:lvl w:ilvl="1" w:tplc="04090019" w:tentative="1">
+      <w:start w:val="1"/>
+      <w:numFmt w:val="lowerLetter"/>
+      <w:lvlText w:val="%2."/>
+      <w:lvlJc w:val="left"/>
+      <w:pPr>
+        <w:ind w:left="1440" w:hanging="360"/>
+      </w:pPr>
+    </w:lvl>
+    <w:lvl w:ilvl="2" w:tplc="0409001B" w:tentative="1">
+      <w:start w:val="1"/>
+      <w:numFmt w:val="lowerRoman"/>
+      <w:lvlText w:val="%3."/>
+      <w:lvlJc w:val="right"/>
+      <w:pPr>
+        <w:ind w:left="2160" w:hanging="180"/>
+      </w:pPr>
+    </w:lvl>
+    <w:lvl w:ilvl="3" w:tplc="0409000F" w:tentative="1">
+      <w:start w:val="1"/>
+      <w:numFmt w:val="decimal"/>
+      <w:lvlText w:val="%4."/>
+      <w:lvlJc w:val="left"/>
+      <w:pPr>
+        <w:ind w:left="2880" w:hanging="360"/>
+      </w:pPr>
+    </w:lvl>
+    <w:lvl w:ilvl="4" w:tplc="04090019" w:tentative="1">
+      <w:start w:val="1"/>
+      <w:numFmt w:val="lowerLetter"/>
+      <w:lvlText w:val="%5."/>
+      <w:lvlJc w:val="left"/>
+      <w:pPr>
+        <w:ind w:left="3600" w:hanging="360"/>
+      </w:pPr>
+    </w:lvl>
+    <w:lvl w:ilvl="5" w:tplc="0409001B" w:tentative="1">
+      <w:start w:val="1"/>
+      <w:numFmt w:val="lowerRoman"/>
+      <w:lvlText w:val="%6."/>
+      <w:lvlJc w:val="right"/>
+      <w:pPr>
+        <w:ind w:left="4320" w:hanging="180"/>
+      </w:pPr>
+    </w:lvl>
+    <w:lvl w:ilvl="6" w:tplc="0409000F" w:tentative="1">
+      <w:start w:val="1"/>
+      <w:numFmt w:val="decimal"/>
+      <w:lvlText w:val="%7."/>
+      <w:lvlJc w:val="left"/>
+      <w:pPr>
+        <w:ind w:left="5040" w:hanging="360"/>
+      </w:pPr>
+    </w:lvl>
+    <w:lvl w:ilvl="7" w:tplc="04090019" w:tentative="1">
+      <w:start w:val="1"/>
+      <w:numFmt w:val="lowerLetter"/>
+      <w:lvlText w:val="%8."/>
+      <w:lvlJc w:val="left"/>
+      <w:pPr>
+        <w:ind w:left="5760" w:hanging="360"/>
+      </w:pPr>
+    </w:lvl>
+    <w:lvl w:ilvl="8" w:tplc="0409001B" w:tentative="1">
+      <w:start w:val="1"/>
+      <w:numFmt w:val="lowerRoman"/>
+      <w:lvlText w:val="%9."/>
+      <w:lvlJc w:val="right"/>
+      <w:pPr>
+        <w:ind w:left="6480" w:hanging="180"/>
+      </w:pPr>
+    </w:lvl>
+  </w:abstractNum>
+  <w:abstractNum w:abstractNumId="19">
     <w:nsid w:val="34456E4C"/>
     <w:multiLevelType w:val="hybridMultilevel"/>
     <w:tmpl w:val="139469BE"/>
@@ -35727,7 +38936,7 @@
       </w:pPr>
     </w:lvl>
   </w:abstractNum>
-  <w:abstractNum w:abstractNumId="19">
+  <w:abstractNum w:abstractNumId="20">
     <w:nsid w:val="3CE7252F"/>
     <w:multiLevelType w:val="hybridMultilevel"/>
     <w:tmpl w:val="8EC81026"/>
@@ -35817,7 +39026,7 @@
       </w:pPr>
     </w:lvl>
   </w:abstractNum>
-  <w:abstractNum w:abstractNumId="20">
+  <w:abstractNum w:abstractNumId="21">
     <w:nsid w:val="3D035840"/>
     <w:multiLevelType w:val="hybridMultilevel"/>
     <w:tmpl w:val="25687BF0"/>
@@ -35906,7 +39115,7 @@
       </w:pPr>
     </w:lvl>
   </w:abstractNum>
-  <w:abstractNum w:abstractNumId="21">
+  <w:abstractNum w:abstractNumId="22">
     <w:nsid w:val="40A12768"/>
     <w:multiLevelType w:val="hybridMultilevel"/>
     <w:tmpl w:val="2E26F072"/>
@@ -36019,7 +39228,7 @@
       </w:rPr>
     </w:lvl>
   </w:abstractNum>
-  <w:abstractNum w:abstractNumId="22">
+  <w:abstractNum w:abstractNumId="23">
     <w:nsid w:val="41CB38EA"/>
     <w:multiLevelType w:val="hybridMultilevel"/>
     <w:tmpl w:val="7AD6EDB8"/>
@@ -36108,7 +39317,7 @@
       </w:pPr>
     </w:lvl>
   </w:abstractNum>
-  <w:abstractNum w:abstractNumId="23">
+  <w:abstractNum w:abstractNumId="24">
     <w:nsid w:val="425B7038"/>
     <w:multiLevelType w:val="hybridMultilevel"/>
     <w:tmpl w:val="CC601AB2"/>
@@ -36194,7 +39403,7 @@
       </w:pPr>
     </w:lvl>
   </w:abstractNum>
-  <w:abstractNum w:abstractNumId="24">
+  <w:abstractNum w:abstractNumId="25">
     <w:nsid w:val="440D75E2"/>
     <w:multiLevelType w:val="hybridMultilevel"/>
     <w:tmpl w:val="05CEF3AC"/>
@@ -36283,7 +39492,7 @@
       </w:pPr>
     </w:lvl>
   </w:abstractNum>
-  <w:abstractNum w:abstractNumId="25">
+  <w:abstractNum w:abstractNumId="26">
     <w:nsid w:val="484C4C54"/>
     <w:multiLevelType w:val="hybridMultilevel"/>
     <w:tmpl w:val="F1A4E588"/>
@@ -36372,7 +39581,7 @@
       </w:pPr>
     </w:lvl>
   </w:abstractNum>
-  <w:abstractNum w:abstractNumId="26">
+  <w:abstractNum w:abstractNumId="27">
     <w:nsid w:val="4D074CA9"/>
     <w:multiLevelType w:val="hybridMultilevel"/>
     <w:tmpl w:val="43F68560"/>
@@ -36458,7 +39667,7 @@
       </w:pPr>
     </w:lvl>
   </w:abstractNum>
-  <w:abstractNum w:abstractNumId="27">
+  <w:abstractNum w:abstractNumId="28">
     <w:nsid w:val="4E9317C7"/>
     <w:multiLevelType w:val="hybridMultilevel"/>
     <w:tmpl w:val="4D1A4A0C"/>
@@ -36558,7 +39767,7 @@
       </w:pPr>
     </w:lvl>
   </w:abstractNum>
-  <w:abstractNum w:abstractNumId="28">
+  <w:abstractNum w:abstractNumId="29">
     <w:nsid w:val="5243187C"/>
     <w:multiLevelType w:val="hybridMultilevel"/>
     <w:tmpl w:val="85F8DBA8"/>
@@ -36648,7 +39857,7 @@
       </w:pPr>
     </w:lvl>
   </w:abstractNum>
-  <w:abstractNum w:abstractNumId="29">
+  <w:abstractNum w:abstractNumId="30">
     <w:nsid w:val="52AB2EE5"/>
     <w:multiLevelType w:val="hybridMultilevel"/>
     <w:tmpl w:val="1E2E1A6E"/>
@@ -36737,7 +39946,7 @@
       </w:pPr>
     </w:lvl>
   </w:abstractNum>
-  <w:abstractNum w:abstractNumId="30">
+  <w:abstractNum w:abstractNumId="31">
     <w:nsid w:val="54807381"/>
     <w:multiLevelType w:val="multilevel"/>
     <w:tmpl w:val="65C0D3E2"/>
@@ -36858,7 +40067,7 @@
       </w:rPr>
     </w:lvl>
   </w:abstractNum>
-  <w:abstractNum w:abstractNumId="31">
+  <w:abstractNum w:abstractNumId="32">
     <w:nsid w:val="54BF77D7"/>
     <w:multiLevelType w:val="hybridMultilevel"/>
     <w:tmpl w:val="718A3C1E"/>
@@ -36947,7 +40156,7 @@
       </w:pPr>
     </w:lvl>
   </w:abstractNum>
-  <w:abstractNum w:abstractNumId="32">
+  <w:abstractNum w:abstractNumId="33">
     <w:nsid w:val="566234C5"/>
     <w:multiLevelType w:val="multilevel"/>
     <w:tmpl w:val="56F67F5C"/>
@@ -37060,7 +40269,7 @@
       </w:rPr>
     </w:lvl>
   </w:abstractNum>
-  <w:abstractNum w:abstractNumId="33">
+  <w:abstractNum w:abstractNumId="34">
     <w:nsid w:val="57CB3F66"/>
     <w:multiLevelType w:val="multilevel"/>
     <w:tmpl w:val="D8EC5F6E"/>
@@ -37173,7 +40382,7 @@
       </w:rPr>
     </w:lvl>
   </w:abstractNum>
-  <w:abstractNum w:abstractNumId="34">
+  <w:abstractNum w:abstractNumId="35">
     <w:nsid w:val="5D3C0AB7"/>
     <w:multiLevelType w:val="multilevel"/>
     <w:tmpl w:val="9CAAAFCA"/>
@@ -37286,7 +40495,7 @@
       </w:rPr>
     </w:lvl>
   </w:abstractNum>
-  <w:abstractNum w:abstractNumId="35">
+  <w:abstractNum w:abstractNumId="36">
     <w:nsid w:val="63852219"/>
     <w:multiLevelType w:val="hybridMultilevel"/>
     <w:tmpl w:val="DBC012A2"/>
@@ -37399,7 +40608,7 @@
       </w:rPr>
     </w:lvl>
   </w:abstractNum>
-  <w:abstractNum w:abstractNumId="36">
+  <w:abstractNum w:abstractNumId="37">
     <w:nsid w:val="66564344"/>
     <w:multiLevelType w:val="multilevel"/>
     <w:tmpl w:val="45D8D92E"/>
@@ -37513,7 +40722,7 @@
       </w:rPr>
     </w:lvl>
   </w:abstractNum>
-  <w:abstractNum w:abstractNumId="37">
+  <w:abstractNum w:abstractNumId="38">
     <w:nsid w:val="6BC371FE"/>
     <w:multiLevelType w:val="hybridMultilevel"/>
     <w:tmpl w:val="4844E9CC"/>
@@ -37602,7 +40811,7 @@
       </w:pPr>
     </w:lvl>
   </w:abstractNum>
-  <w:abstractNum w:abstractNumId="38">
+  <w:abstractNum w:abstractNumId="39">
     <w:nsid w:val="723F3666"/>
     <w:multiLevelType w:val="hybridMultilevel"/>
     <w:tmpl w:val="C13CAFDE"/>
@@ -37691,7 +40900,7 @@
       </w:pPr>
     </w:lvl>
   </w:abstractNum>
-  <w:abstractNum w:abstractNumId="39">
+  <w:abstractNum w:abstractNumId="40">
     <w:nsid w:val="7356046B"/>
     <w:multiLevelType w:val="hybridMultilevel"/>
     <w:tmpl w:val="57F23F3A"/>
@@ -37780,7 +40989,7 @@
       </w:pPr>
     </w:lvl>
   </w:abstractNum>
-  <w:abstractNum w:abstractNumId="40">
+  <w:abstractNum w:abstractNumId="41">
     <w:nsid w:val="75005ED2"/>
     <w:multiLevelType w:val="hybridMultilevel"/>
     <w:tmpl w:val="D23E4942"/>
@@ -37866,7 +41075,7 @@
       </w:pPr>
     </w:lvl>
   </w:abstractNum>
-  <w:abstractNum w:abstractNumId="41">
+  <w:abstractNum w:abstractNumId="42">
     <w:nsid w:val="777400DA"/>
     <w:multiLevelType w:val="hybridMultilevel"/>
     <w:tmpl w:val="DD268D6E"/>
@@ -37956,7 +41165,7 @@
       </w:pPr>
     </w:lvl>
   </w:abstractNum>
-  <w:abstractNum w:abstractNumId="42">
+  <w:abstractNum w:abstractNumId="43">
     <w:nsid w:val="79CE2717"/>
     <w:multiLevelType w:val="hybridMultilevel"/>
     <w:tmpl w:val="BE428A9E"/>
@@ -38045,10 +41254,10 @@
       </w:pPr>
     </w:lvl>
   </w:abstractNum>
-  <w:abstractNum w:abstractNumId="43">
-    <w:nsid w:val="7FE378A4"/>
+  <w:abstractNum w:abstractNumId="44">
+    <w:nsid w:val="7F483742"/>
     <w:multiLevelType w:val="hybridMultilevel"/>
-    <w:tmpl w:val="1A9087C6"/>
+    <w:tmpl w:val="E820C8E6"/>
     <w:lvl w:ilvl="0" w:tplc="0409000F">
       <w:start w:val="1"/>
       <w:numFmt w:val="decimal"/>
@@ -38134,20 +41343,109 @@
       </w:pPr>
     </w:lvl>
   </w:abstractNum>
+  <w:abstractNum w:abstractNumId="45">
+    <w:nsid w:val="7FE378A4"/>
+    <w:multiLevelType w:val="hybridMultilevel"/>
+    <w:tmpl w:val="1A9087C6"/>
+    <w:lvl w:ilvl="0" w:tplc="0409000F">
+      <w:start w:val="1"/>
+      <w:numFmt w:val="decimal"/>
+      <w:lvlText w:val="%1."/>
+      <w:lvlJc w:val="left"/>
+      <w:pPr>
+        <w:ind w:left="720" w:hanging="360"/>
+      </w:pPr>
+      <w:rPr>
+        <w:rFonts w:hint="default"/>
+      </w:rPr>
+    </w:lvl>
+    <w:lvl w:ilvl="1" w:tplc="04090019" w:tentative="1">
+      <w:start w:val="1"/>
+      <w:numFmt w:val="lowerLetter"/>
+      <w:lvlText w:val="%2."/>
+      <w:lvlJc w:val="left"/>
+      <w:pPr>
+        <w:ind w:left="1440" w:hanging="360"/>
+      </w:pPr>
+    </w:lvl>
+    <w:lvl w:ilvl="2" w:tplc="0409001B" w:tentative="1">
+      <w:start w:val="1"/>
+      <w:numFmt w:val="lowerRoman"/>
+      <w:lvlText w:val="%3."/>
+      <w:lvlJc w:val="right"/>
+      <w:pPr>
+        <w:ind w:left="2160" w:hanging="180"/>
+      </w:pPr>
+    </w:lvl>
+    <w:lvl w:ilvl="3" w:tplc="0409000F" w:tentative="1">
+      <w:start w:val="1"/>
+      <w:numFmt w:val="decimal"/>
+      <w:lvlText w:val="%4."/>
+      <w:lvlJc w:val="left"/>
+      <w:pPr>
+        <w:ind w:left="2880" w:hanging="360"/>
+      </w:pPr>
+    </w:lvl>
+    <w:lvl w:ilvl="4" w:tplc="04090019" w:tentative="1">
+      <w:start w:val="1"/>
+      <w:numFmt w:val="lowerLetter"/>
+      <w:lvlText w:val="%5."/>
+      <w:lvlJc w:val="left"/>
+      <w:pPr>
+        <w:ind w:left="3600" w:hanging="360"/>
+      </w:pPr>
+    </w:lvl>
+    <w:lvl w:ilvl="5" w:tplc="0409001B" w:tentative="1">
+      <w:start w:val="1"/>
+      <w:numFmt w:val="lowerRoman"/>
+      <w:lvlText w:val="%6."/>
+      <w:lvlJc w:val="right"/>
+      <w:pPr>
+        <w:ind w:left="4320" w:hanging="180"/>
+      </w:pPr>
+    </w:lvl>
+    <w:lvl w:ilvl="6" w:tplc="0409000F" w:tentative="1">
+      <w:start w:val="1"/>
+      <w:numFmt w:val="decimal"/>
+      <w:lvlText w:val="%7."/>
+      <w:lvlJc w:val="left"/>
+      <w:pPr>
+        <w:ind w:left="5040" w:hanging="360"/>
+      </w:pPr>
+    </w:lvl>
+    <w:lvl w:ilvl="7" w:tplc="04090019" w:tentative="1">
+      <w:start w:val="1"/>
+      <w:numFmt w:val="lowerLetter"/>
+      <w:lvlText w:val="%8."/>
+      <w:lvlJc w:val="left"/>
+      <w:pPr>
+        <w:ind w:left="5760" w:hanging="360"/>
+      </w:pPr>
+    </w:lvl>
+    <w:lvl w:ilvl="8" w:tplc="0409001B" w:tentative="1">
+      <w:start w:val="1"/>
+      <w:numFmt w:val="lowerRoman"/>
+      <w:lvlText w:val="%9."/>
+      <w:lvlJc w:val="right"/>
+      <w:pPr>
+        <w:ind w:left="6480" w:hanging="180"/>
+      </w:pPr>
+    </w:lvl>
+  </w:abstractNum>
   <w:num w:numId="1">
-    <w:abstractNumId w:val="25"/>
+    <w:abstractNumId w:val="26"/>
   </w:num>
   <w:num w:numId="2">
     <w:abstractNumId w:val="10"/>
   </w:num>
   <w:num w:numId="3">
-    <w:abstractNumId w:val="34"/>
+    <w:abstractNumId w:val="35"/>
   </w:num>
   <w:num w:numId="4">
-    <w:abstractNumId w:val="42"/>
+    <w:abstractNumId w:val="43"/>
   </w:num>
   <w:num w:numId="5">
-    <w:abstractNumId w:val="22"/>
+    <w:abstractNumId w:val="23"/>
   </w:num>
   <w:num w:numId="6">
     <w:abstractNumId w:val="5"/>
@@ -38156,22 +41454,22 @@
     <w:abstractNumId w:val="0"/>
   </w:num>
   <w:num w:numId="8">
-    <w:abstractNumId w:val="40"/>
+    <w:abstractNumId w:val="41"/>
   </w:num>
   <w:num w:numId="9">
-    <w:abstractNumId w:val="37"/>
+    <w:abstractNumId w:val="38"/>
   </w:num>
   <w:num w:numId="10">
-    <w:abstractNumId w:val="24"/>
+    <w:abstractNumId w:val="25"/>
   </w:num>
   <w:num w:numId="11">
-    <w:abstractNumId w:val="31"/>
+    <w:abstractNumId w:val="32"/>
   </w:num>
   <w:num w:numId="12">
     <w:abstractNumId w:val="14"/>
   </w:num>
   <w:num w:numId="13">
-    <w:abstractNumId w:val="30"/>
+    <w:abstractNumId w:val="31"/>
   </w:num>
   <w:num w:numId="14">
     <w:abstractNumId w:val="12"/>
@@ -38180,13 +41478,13 @@
     <w:abstractNumId w:val="16"/>
   </w:num>
   <w:num w:numId="16">
-    <w:abstractNumId w:val="29"/>
+    <w:abstractNumId w:val="30"/>
   </w:num>
   <w:num w:numId="17">
     <w:abstractNumId w:val="4"/>
   </w:num>
   <w:num w:numId="18">
-    <w:abstractNumId w:val="33"/>
+    <w:abstractNumId w:val="34"/>
   </w:num>
   <w:num w:numId="19">
     <w:abstractNumId w:val="3"/>
@@ -38198,13 +41496,13 @@
     <w:abstractNumId w:val="13"/>
   </w:num>
   <w:num w:numId="22">
-    <w:abstractNumId w:val="39"/>
+    <w:abstractNumId w:val="40"/>
   </w:num>
   <w:num w:numId="23">
-    <w:abstractNumId w:val="35"/>
+    <w:abstractNumId w:val="36"/>
   </w:num>
   <w:num w:numId="24">
-    <w:abstractNumId w:val="26"/>
+    <w:abstractNumId w:val="27"/>
   </w:num>
   <w:num w:numId="25">
     <w:abstractNumId w:val="8"/>
@@ -38213,19 +41511,19 @@
     <w:abstractNumId w:val="17"/>
   </w:num>
   <w:num w:numId="27">
-    <w:abstractNumId w:val="19"/>
+    <w:abstractNumId w:val="20"/>
   </w:num>
   <w:num w:numId="28">
-    <w:abstractNumId w:val="18"/>
+    <w:abstractNumId w:val="19"/>
   </w:num>
   <w:num w:numId="29">
     <w:abstractNumId w:val="7"/>
   </w:num>
   <w:num w:numId="30">
-    <w:abstractNumId w:val="27"/>
+    <w:abstractNumId w:val="28"/>
   </w:num>
   <w:num w:numId="31">
-    <w:abstractNumId w:val="28"/>
+    <w:abstractNumId w:val="29"/>
   </w:num>
   <w:num w:numId="32">
     <w:abstractNumId w:val="6"/>
@@ -38234,37 +41532,43 @@
     <w:abstractNumId w:val="11"/>
   </w:num>
   <w:num w:numId="34">
-    <w:abstractNumId w:val="38"/>
+    <w:abstractNumId w:val="39"/>
   </w:num>
   <w:num w:numId="35">
-    <w:abstractNumId w:val="32"/>
+    <w:abstractNumId w:val="33"/>
   </w:num>
   <w:num w:numId="36">
-    <w:abstractNumId w:val="23"/>
+    <w:abstractNumId w:val="24"/>
   </w:num>
   <w:num w:numId="37">
-    <w:abstractNumId w:val="21"/>
+    <w:abstractNumId w:val="22"/>
   </w:num>
   <w:num w:numId="38">
     <w:abstractNumId w:val="1"/>
   </w:num>
   <w:num w:numId="39">
-    <w:abstractNumId w:val="43"/>
+    <w:abstractNumId w:val="45"/>
   </w:num>
   <w:num w:numId="40">
     <w:abstractNumId w:val="9"/>
   </w:num>
   <w:num w:numId="41">
-    <w:abstractNumId w:val="36"/>
+    <w:abstractNumId w:val="37"/>
   </w:num>
   <w:num w:numId="42">
-    <w:abstractNumId w:val="41"/>
+    <w:abstractNumId w:val="42"/>
   </w:num>
   <w:num w:numId="43">
-    <w:abstractNumId w:val="20"/>
+    <w:abstractNumId w:val="21"/>
   </w:num>
   <w:num w:numId="44">
     <w:abstractNumId w:val="15"/>
+  </w:num>
+  <w:num w:numId="45">
+    <w:abstractNumId w:val="18"/>
+  </w:num>
+  <w:num w:numId="46">
+    <w:abstractNumId w:val="44"/>
   </w:num>
 </w:numbering>
 </file>
@@ -39084,7 +42388,7 @@
 </file>
 
 <file path=customXml/itemProps1.xml><?xml version="1.0" encoding="utf-8"?>
-<ds:datastoreItem xmlns:ds="http://schemas.openxmlformats.org/officeDocument/2006/customXml" ds:itemID="{C3B45FF6-C5DC-4190-97B9-9E7592D63497}">
+<ds:datastoreItem xmlns:ds="http://schemas.openxmlformats.org/officeDocument/2006/customXml" ds:itemID="{5380BE6F-23C4-40A2-B023-EAB911A2DF6F}">
   <ds:schemaRefs>
     <ds:schemaRef ds:uri="http://schemas.openxmlformats.org/officeDocument/2006/bibliography"/>
   </ds:schemaRefs>

</xml_diff>

<commit_message>
catatan hari ini + icon untuk mobile
</commit_message>
<xml_diff>
--- a/TA final/LENGKAP.docx
+++ b/TA final/LENGKAP.docx
@@ -147,15 +147,32 @@
       <w:pPr>
         <w:tabs>
           <w:tab w:val="left" w:pos="1890"/>
+          <w:tab w:val="center" w:pos="4135"/>
+          <w:tab w:val="left" w:pos="5493"/>
         </w:tabs>
         <w:spacing w:line="240" w:lineRule="auto"/>
-        <w:jc w:val="center"/>
-        <w:rPr>
-          <w:rFonts w:ascii="Times New Roman" w:hAnsi="Times New Roman" w:cs="Times New Roman"/>
-          <w:sz w:val="24"/>
-          <w:szCs w:val="24"/>
-        </w:rPr>
-      </w:pPr>
+        <w:rPr>
+          <w:rFonts w:ascii="Times New Roman" w:hAnsi="Times New Roman" w:cs="Times New Roman"/>
+          <w:sz w:val="24"/>
+          <w:szCs w:val="24"/>
+        </w:rPr>
+      </w:pPr>
+      <w:r>
+        <w:rPr>
+          <w:rFonts w:ascii="Times New Roman" w:hAnsi="Times New Roman" w:cs="Times New Roman"/>
+          <w:sz w:val="24"/>
+          <w:szCs w:val="24"/>
+        </w:rPr>
+        <w:tab/>
+      </w:r>
+      <w:r>
+        <w:rPr>
+          <w:rFonts w:ascii="Times New Roman" w:hAnsi="Times New Roman" w:cs="Times New Roman"/>
+          <w:sz w:val="24"/>
+          <w:szCs w:val="24"/>
+        </w:rPr>
+        <w:tab/>
+      </w:r>
       <w:r>
         <w:rPr>
           <w:rFonts w:ascii="Times New Roman" w:hAnsi="Times New Roman" w:cs="Times New Roman"/>
@@ -163,6 +180,14 @@
           <w:szCs w:val="24"/>
         </w:rPr>
         <w:t>NIM. 121110782</w:t>
+      </w:r>
+      <w:r>
+        <w:rPr>
+          <w:rFonts w:ascii="Times New Roman" w:hAnsi="Times New Roman" w:cs="Times New Roman"/>
+          <w:sz w:val="24"/>
+          <w:szCs w:val="24"/>
+        </w:rPr>
+        <w:tab/>
       </w:r>
     </w:p>
     <w:p>
@@ -566,7 +591,18 @@
           <w:sz w:val="28"/>
           <w:szCs w:val="28"/>
         </w:rPr>
-        <w:t xml:space="preserve"> SYSTEM BASED</w:t>
+        <w:t xml:space="preserve"> SYSTEM </w:t>
+      </w:r>
+      <w:bookmarkStart w:id="0" w:name="_GoBack"/>
+      <w:bookmarkEnd w:id="0"/>
+      <w:r>
+        <w:rPr>
+          <w:rFonts w:ascii="Times New Roman" w:hAnsi="Times New Roman" w:cs="Times New Roman"/>
+          <w:b/>
+          <w:sz w:val="28"/>
+          <w:szCs w:val="28"/>
+        </w:rPr>
+        <w:t>BASED</w:t>
       </w:r>
       <w:r>
         <w:rPr>
@@ -1679,25 +1715,7 @@
           <w:sz w:val="24"/>
           <w:szCs w:val="24"/>
         </w:rPr>
-        <w:t xml:space="preserve">Hardy, </w:t>
-      </w:r>
-      <w:proofErr w:type="gramStart"/>
-      <w:r>
-        <w:rPr>
-          <w:rFonts w:ascii="Times New Roman" w:hAnsi="Times New Roman" w:cs="Times New Roman"/>
-          <w:sz w:val="24"/>
-          <w:szCs w:val="24"/>
-        </w:rPr>
-        <w:t>S.Kom.,</w:t>
-      </w:r>
-      <w:proofErr w:type="gramEnd"/>
-      <w:r>
-        <w:rPr>
-          <w:rFonts w:ascii="Times New Roman" w:hAnsi="Times New Roman" w:cs="Times New Roman"/>
-          <w:sz w:val="24"/>
-          <w:szCs w:val="24"/>
-        </w:rPr>
-        <w:t xml:space="preserve"> M.Sc</w:t>
+        <w:t>Hardy, S.Kom., M.Sc</w:t>
       </w:r>
       <w:r>
         <w:t>.</w:t>
@@ -1720,25 +1738,7 @@
           <w:sz w:val="24"/>
           <w:szCs w:val="24"/>
         </w:rPr>
-        <w:t xml:space="preserve">Sunario Megawan, </w:t>
-      </w:r>
-      <w:proofErr w:type="gramStart"/>
-      <w:r>
-        <w:rPr>
-          <w:rFonts w:ascii="Times New Roman" w:hAnsi="Times New Roman" w:cs="Times New Roman"/>
-          <w:sz w:val="24"/>
-          <w:szCs w:val="24"/>
-        </w:rPr>
-        <w:t>S.Kom.,</w:t>
-      </w:r>
-      <w:proofErr w:type="gramEnd"/>
-      <w:r>
-        <w:rPr>
-          <w:rFonts w:ascii="Times New Roman" w:hAnsi="Times New Roman" w:cs="Times New Roman"/>
-          <w:sz w:val="24"/>
-          <w:szCs w:val="24"/>
-        </w:rPr>
-        <w:t xml:space="preserve"> M.Kom,</w:t>
+        <w:t>Sunario Megawan, S.Kom., M.Kom,</w:t>
       </w:r>
     </w:p>
     <w:p>
@@ -2002,25 +2002,7 @@
           <w:sz w:val="24"/>
           <w:szCs w:val="24"/>
         </w:rPr>
-        <w:t xml:space="preserve">Hardy, </w:t>
-      </w:r>
-      <w:proofErr w:type="gramStart"/>
-      <w:r>
-        <w:rPr>
-          <w:rFonts w:ascii="Times New Roman" w:hAnsi="Times New Roman" w:cs="Times New Roman"/>
-          <w:sz w:val="24"/>
-          <w:szCs w:val="24"/>
-        </w:rPr>
-        <w:t>S.Kom.,</w:t>
-      </w:r>
-      <w:proofErr w:type="gramEnd"/>
-      <w:r>
-        <w:rPr>
-          <w:rFonts w:ascii="Times New Roman" w:hAnsi="Times New Roman" w:cs="Times New Roman"/>
-          <w:sz w:val="24"/>
-          <w:szCs w:val="24"/>
-        </w:rPr>
-        <w:t xml:space="preserve"> M.Sc.</w:t>
+        <w:t>Hardy, S.Kom., M.Sc.</w:t>
       </w:r>
       <w:r>
         <w:rPr>
@@ -2061,25 +2043,7 @@
           <w:sz w:val="24"/>
           <w:szCs w:val="24"/>
         </w:rPr>
-        <w:t xml:space="preserve">Djoni, </w:t>
-      </w:r>
-      <w:proofErr w:type="gramStart"/>
-      <w:r>
-        <w:rPr>
-          <w:rFonts w:ascii="Times New Roman" w:hAnsi="Times New Roman" w:cs="Times New Roman"/>
-          <w:sz w:val="24"/>
-          <w:szCs w:val="24"/>
-        </w:rPr>
-        <w:t>S.Kom.,</w:t>
-      </w:r>
-      <w:proofErr w:type="gramEnd"/>
-      <w:r>
-        <w:rPr>
-          <w:rFonts w:ascii="Times New Roman" w:hAnsi="Times New Roman" w:cs="Times New Roman"/>
-          <w:sz w:val="24"/>
-          <w:szCs w:val="24"/>
-        </w:rPr>
-        <w:t xml:space="preserve"> M.T.I</w:t>
+        <w:t>Djoni, S.Kom., M.T.I</w:t>
       </w:r>
       <w:r>
         <w:rPr>
@@ -2322,25 +2286,7 @@
           <w:sz w:val="24"/>
           <w:szCs w:val="24"/>
         </w:rPr>
-        <w:t xml:space="preserve">istem ini tentunya </w:t>
-      </w:r>
-      <w:proofErr w:type="gramStart"/>
-      <w:r>
-        <w:rPr>
-          <w:rFonts w:ascii="Times New Roman" w:hAnsi="Times New Roman" w:cs="Times New Roman"/>
-          <w:sz w:val="24"/>
-          <w:szCs w:val="24"/>
-        </w:rPr>
-        <w:t>akan</w:t>
-      </w:r>
-      <w:proofErr w:type="gramEnd"/>
-      <w:r>
-        <w:rPr>
-          <w:rFonts w:ascii="Times New Roman" w:hAnsi="Times New Roman" w:cs="Times New Roman"/>
-          <w:sz w:val="24"/>
-          <w:szCs w:val="24"/>
-        </w:rPr>
-        <w:t xml:space="preserve"> menghemat biaya dan waktu para calon siswa karena segala sesuatu sudah berbasis </w:t>
+        <w:t xml:space="preserve">istem ini tentunya akan menghemat biaya dan waktu para calon siswa karena segala sesuatu sudah berbasis </w:t>
       </w:r>
       <w:r>
         <w:rPr>
@@ -2621,21 +2567,7 @@
         <w:rPr>
           <w:color w:val="000000"/>
         </w:rPr>
-        <w:t xml:space="preserve">Bapak Hardy, </w:t>
-      </w:r>
-      <w:proofErr w:type="gramStart"/>
-      <w:r>
-        <w:rPr>
-          <w:color w:val="000000"/>
-        </w:rPr>
-        <w:t>S.Kom.,</w:t>
-      </w:r>
-      <w:proofErr w:type="gramEnd"/>
-      <w:r>
-        <w:rPr>
-          <w:color w:val="000000"/>
-        </w:rPr>
-        <w:t xml:space="preserve"> M.Sc., selaku Pembimbing I yang telah membimbing penulis selama mengerjakan Tugas Akhir ini.’</w:t>
+        <w:t>Bapak Hardy, S.Kom., M.Sc., selaku Pembimbing I yang telah membimbing penulis selama mengerjakan Tugas Akhir ini.’</w:t>
       </w:r>
     </w:p>
     <w:p>
@@ -2662,15 +2594,7 @@
         <w:t xml:space="preserve">Bapak </w:t>
       </w:r>
       <w:r>
-        <w:t xml:space="preserve">Sunario Megawan, </w:t>
-      </w:r>
-      <w:proofErr w:type="gramStart"/>
-      <w:r>
-        <w:t>S.Kom.,</w:t>
-      </w:r>
-      <w:proofErr w:type="gramEnd"/>
-      <w:r>
-        <w:t xml:space="preserve"> M.Kom,</w:t>
+        <w:t>Sunario Megawan, S.Kom., M.Kom,</w:t>
       </w:r>
       <w:r>
         <w:rPr>
@@ -2731,23 +2655,7 @@
           <w:color w:val="000000"/>
           <w:shd w:val="clear" w:color="auto" w:fill="FFFFFF"/>
         </w:rPr>
-        <w:t xml:space="preserve">Djoni, </w:t>
-      </w:r>
-      <w:proofErr w:type="gramStart"/>
-      <w:r>
-        <w:rPr>
-          <w:color w:val="000000"/>
-          <w:shd w:val="clear" w:color="auto" w:fill="FFFFFF"/>
-        </w:rPr>
-        <w:t>S.Kom.,</w:t>
-      </w:r>
-      <w:proofErr w:type="gramEnd"/>
-      <w:r>
-        <w:rPr>
-          <w:color w:val="000000"/>
-          <w:shd w:val="clear" w:color="auto" w:fill="FFFFFF"/>
-        </w:rPr>
-        <w:t xml:space="preserve"> M.T.I.,</w:t>
+        <w:t>Djoni, S.Kom., M.T.I.,</w:t>
       </w:r>
       <w:r>
         <w:rPr>
@@ -2777,21 +2685,7 @@
         <w:rPr>
           <w:color w:val="000000"/>
         </w:rPr>
-        <w:t xml:space="preserve">Bapak Hardy, </w:t>
-      </w:r>
-      <w:proofErr w:type="gramStart"/>
-      <w:r>
-        <w:rPr>
-          <w:color w:val="000000"/>
-        </w:rPr>
-        <w:t>S.Kom.,</w:t>
-      </w:r>
-      <w:proofErr w:type="gramEnd"/>
-      <w:r>
-        <w:rPr>
-          <w:color w:val="000000"/>
-        </w:rPr>
-        <w:t xml:space="preserve"> M.Sc., selaku Ketua Program Studi Teknik Informatika STMIK Mikroskil Medan.</w:t>
+        <w:t>Bapak Hardy, S.Kom., M.Sc., selaku Ketua Program Studi Teknik Informatika STMIK Mikroskil Medan.</w:t>
       </w:r>
     </w:p>
     <w:p>
@@ -2845,21 +2739,7 @@
         <w:rPr>
           <w:color w:val="000000"/>
         </w:rPr>
-        <w:t xml:space="preserve">atas jasa-jasanya, </w:t>
-      </w:r>
-      <w:proofErr w:type="gramStart"/>
-      <w:r>
-        <w:rPr>
-          <w:color w:val="000000"/>
-        </w:rPr>
-        <w:t>doa</w:t>
-      </w:r>
-      <w:proofErr w:type="gramEnd"/>
-      <w:r>
-        <w:rPr>
-          <w:color w:val="000000"/>
-        </w:rPr>
-        <w:t xml:space="preserve"> dan tidak pernah lelah dalam mendidik penulis sejak kecil.</w:t>
+        <w:t>atas jasa-jasanya, doa dan tidak pernah lelah dalam mendidik penulis sejak kecil.</w:t>
       </w:r>
     </w:p>
     <w:p>
@@ -3570,7 +3450,7 @@
           <w:szCs w:val="24"/>
           <w:lang w:val="id-ID"/>
         </w:rPr>
-        <w:t>2</w:t>
+        <w:t>1</w:t>
       </w:r>
     </w:p>
     <w:p>
@@ -3631,7 +3511,16 @@
           <w:lang w:val="id-ID"/>
         </w:rPr>
         <w:tab/>
-        <w:t>3</w:t>
+      </w:r>
+      <w:r>
+        <w:rPr>
+          <w:rFonts w:ascii="Times New Roman" w:eastAsia="Times New Roman" w:hAnsi="Times New Roman" w:cs="Times New Roman"/>
+          <w:color w:val="000000"/>
+          <w:sz w:val="24"/>
+          <w:szCs w:val="24"/>
+          <w:lang w:val="id-ID"/>
+        </w:rPr>
+        <w:t>2</w:t>
       </w:r>
     </w:p>
     <w:p>
@@ -3692,7 +3581,16 @@
           <w:lang w:val="id-ID"/>
         </w:rPr>
         <w:tab/>
-        <w:t>4</w:t>
+      </w:r>
+      <w:r>
+        <w:rPr>
+          <w:rFonts w:ascii="Times New Roman" w:eastAsia="Times New Roman" w:hAnsi="Times New Roman" w:cs="Times New Roman"/>
+          <w:color w:val="000000"/>
+          <w:sz w:val="24"/>
+          <w:szCs w:val="24"/>
+          <w:lang w:val="id-ID"/>
+        </w:rPr>
+        <w:t>2</w:t>
       </w:r>
     </w:p>
     <w:p>
@@ -3753,7 +3651,16 @@
           <w:lang w:val="id-ID"/>
         </w:rPr>
         <w:tab/>
-        <w:t>5</w:t>
+      </w:r>
+      <w:r>
+        <w:rPr>
+          <w:rFonts w:ascii="Times New Roman" w:eastAsia="Times New Roman" w:hAnsi="Times New Roman" w:cs="Times New Roman"/>
+          <w:color w:val="000000"/>
+          <w:sz w:val="24"/>
+          <w:szCs w:val="24"/>
+          <w:lang w:val="id-ID"/>
+        </w:rPr>
+        <w:t>2</w:t>
       </w:r>
     </w:p>
     <w:p>
@@ -3814,7 +3721,16 @@
           <w:lang w:val="id-ID"/>
         </w:rPr>
         <w:tab/>
-        <w:t>6</w:t>
+      </w:r>
+      <w:r>
+        <w:rPr>
+          <w:rFonts w:ascii="Times New Roman" w:eastAsia="Times New Roman" w:hAnsi="Times New Roman" w:cs="Times New Roman"/>
+          <w:color w:val="000000"/>
+          <w:sz w:val="24"/>
+          <w:szCs w:val="24"/>
+          <w:lang w:val="id-ID"/>
+        </w:rPr>
+        <w:t>3</w:t>
       </w:r>
     </w:p>
     <w:p>
@@ -3873,7 +3789,16 @@
           <w:lang w:val="id-ID"/>
         </w:rPr>
         <w:tab/>
-        <w:t>7</w:t>
+      </w:r>
+      <w:r>
+        <w:rPr>
+          <w:rFonts w:ascii="Times New Roman" w:eastAsia="Times New Roman" w:hAnsi="Times New Roman" w:cs="Times New Roman"/>
+          <w:color w:val="000000"/>
+          <w:sz w:val="24"/>
+          <w:szCs w:val="24"/>
+          <w:lang w:val="id-ID"/>
+        </w:rPr>
+        <w:t>5</w:t>
       </w:r>
     </w:p>
     <w:p>
@@ -3935,7 +3860,16 @@
           <w:lang w:val="id-ID"/>
         </w:rPr>
         <w:tab/>
-        <w:t>7</w:t>
+      </w:r>
+      <w:r>
+        <w:rPr>
+          <w:rFonts w:ascii="Times New Roman" w:eastAsia="Times New Roman" w:hAnsi="Times New Roman" w:cs="Times New Roman"/>
+          <w:color w:val="000000"/>
+          <w:sz w:val="24"/>
+          <w:szCs w:val="24"/>
+          <w:lang w:val="id-ID"/>
+        </w:rPr>
+        <w:t>5</w:t>
       </w:r>
     </w:p>
     <w:p>
@@ -4007,7 +3941,16 @@
           <w:lang w:val="id-ID"/>
         </w:rPr>
         <w:tab/>
-        <w:t>7</w:t>
+      </w:r>
+      <w:r>
+        <w:rPr>
+          <w:rFonts w:ascii="Times New Roman" w:eastAsia="Times New Roman" w:hAnsi="Times New Roman" w:cs="Times New Roman"/>
+          <w:color w:val="000000"/>
+          <w:sz w:val="24"/>
+          <w:szCs w:val="24"/>
+          <w:lang w:val="id-ID"/>
+        </w:rPr>
+        <w:t>5</w:t>
       </w:r>
     </w:p>
     <w:p>
@@ -4079,7 +4022,16 @@
           <w:lang w:val="id-ID"/>
         </w:rPr>
         <w:tab/>
-        <w:t>8</w:t>
+      </w:r>
+      <w:r>
+        <w:rPr>
+          <w:rFonts w:ascii="Times New Roman" w:eastAsia="Times New Roman" w:hAnsi="Times New Roman" w:cs="Times New Roman"/>
+          <w:color w:val="000000"/>
+          <w:sz w:val="24"/>
+          <w:szCs w:val="24"/>
+          <w:lang w:val="id-ID"/>
+        </w:rPr>
+        <w:t>6</w:t>
       </w:r>
     </w:p>
     <w:p>
@@ -4151,7 +4103,16 @@
           <w:lang w:val="id-ID"/>
         </w:rPr>
         <w:tab/>
-        <w:t>9</w:t>
+      </w:r>
+      <w:r>
+        <w:rPr>
+          <w:rFonts w:ascii="Times New Roman" w:eastAsia="Times New Roman" w:hAnsi="Times New Roman" w:cs="Times New Roman"/>
+          <w:color w:val="000000"/>
+          <w:sz w:val="24"/>
+          <w:szCs w:val="24"/>
+          <w:lang w:val="id-ID"/>
+        </w:rPr>
+        <w:t>7</w:t>
       </w:r>
     </w:p>
     <w:p>
@@ -4213,7 +4174,16 @@
           <w:lang w:val="id-ID"/>
         </w:rPr>
         <w:tab/>
-        <w:t>10</w:t>
+      </w:r>
+      <w:r>
+        <w:rPr>
+          <w:rFonts w:ascii="Times New Roman" w:eastAsia="Times New Roman" w:hAnsi="Times New Roman" w:cs="Times New Roman"/>
+          <w:color w:val="000000"/>
+          <w:sz w:val="24"/>
+          <w:szCs w:val="24"/>
+          <w:lang w:val="id-ID"/>
+        </w:rPr>
+        <w:t>8</w:t>
       </w:r>
     </w:p>
     <w:p>
@@ -4285,7 +4255,16 @@
           <w:lang w:val="id-ID"/>
         </w:rPr>
         <w:tab/>
-        <w:t>10</w:t>
+      </w:r>
+      <w:r>
+        <w:rPr>
+          <w:rFonts w:ascii="Times New Roman" w:eastAsia="Times New Roman" w:hAnsi="Times New Roman" w:cs="Times New Roman"/>
+          <w:color w:val="000000"/>
+          <w:sz w:val="24"/>
+          <w:szCs w:val="24"/>
+          <w:lang w:val="id-ID"/>
+        </w:rPr>
+        <w:t>8</w:t>
       </w:r>
     </w:p>
     <w:p>
@@ -4357,7 +4336,16 @@
           <w:lang w:val="id-ID"/>
         </w:rPr>
         <w:tab/>
-        <w:t>11</w:t>
+      </w:r>
+      <w:r>
+        <w:rPr>
+          <w:rFonts w:ascii="Times New Roman" w:eastAsia="Times New Roman" w:hAnsi="Times New Roman" w:cs="Times New Roman"/>
+          <w:color w:val="000000"/>
+          <w:sz w:val="24"/>
+          <w:szCs w:val="24"/>
+          <w:lang w:val="id-ID"/>
+        </w:rPr>
+        <w:t>8</w:t>
       </w:r>
     </w:p>
     <w:p>
@@ -4429,7 +4417,16 @@
           <w:lang w:val="id-ID"/>
         </w:rPr>
         <w:tab/>
-        <w:t>12</w:t>
+      </w:r>
+      <w:r>
+        <w:rPr>
+          <w:rFonts w:ascii="Times New Roman" w:eastAsia="Times New Roman" w:hAnsi="Times New Roman" w:cs="Times New Roman"/>
+          <w:color w:val="000000"/>
+          <w:sz w:val="24"/>
+          <w:szCs w:val="24"/>
+          <w:lang w:val="id-ID"/>
+        </w:rPr>
+        <w:t>9</w:t>
       </w:r>
     </w:p>
     <w:p>
@@ -4491,7 +4488,16 @@
           <w:lang w:val="id-ID"/>
         </w:rPr>
         <w:tab/>
-        <w:t>13</w:t>
+      </w:r>
+      <w:r>
+        <w:rPr>
+          <w:rFonts w:ascii="Times New Roman" w:eastAsia="Times New Roman" w:hAnsi="Times New Roman" w:cs="Times New Roman"/>
+          <w:color w:val="000000"/>
+          <w:sz w:val="24"/>
+          <w:szCs w:val="24"/>
+          <w:lang w:val="id-ID"/>
+        </w:rPr>
+        <w:t>9</w:t>
       </w:r>
     </w:p>
     <w:p>
@@ -4563,7 +4569,16 @@
           <w:lang w:val="id-ID"/>
         </w:rPr>
         <w:tab/>
-        <w:t>13</w:t>
+      </w:r>
+      <w:r>
+        <w:rPr>
+          <w:rFonts w:ascii="Times New Roman" w:eastAsia="Times New Roman" w:hAnsi="Times New Roman" w:cs="Times New Roman"/>
+          <w:color w:val="000000"/>
+          <w:sz w:val="24"/>
+          <w:szCs w:val="24"/>
+          <w:lang w:val="id-ID"/>
+        </w:rPr>
+        <w:t>9</w:t>
       </w:r>
     </w:p>
     <w:p>
@@ -4635,7 +4650,16 @@
           <w:lang w:val="id-ID"/>
         </w:rPr>
         <w:tab/>
-        <w:t>14</w:t>
+      </w:r>
+      <w:r>
+        <w:rPr>
+          <w:rFonts w:ascii="Times New Roman" w:eastAsia="Times New Roman" w:hAnsi="Times New Roman" w:cs="Times New Roman"/>
+          <w:color w:val="000000"/>
+          <w:sz w:val="24"/>
+          <w:szCs w:val="24"/>
+          <w:lang w:val="id-ID"/>
+        </w:rPr>
+        <w:t>10</w:t>
       </w:r>
     </w:p>
     <w:p>
@@ -4707,7 +4731,16 @@
           <w:lang w:val="id-ID"/>
         </w:rPr>
         <w:tab/>
-        <w:t>15</w:t>
+      </w:r>
+      <w:r>
+        <w:rPr>
+          <w:rFonts w:ascii="Times New Roman" w:eastAsia="Times New Roman" w:hAnsi="Times New Roman" w:cs="Times New Roman"/>
+          <w:color w:val="000000"/>
+          <w:sz w:val="24"/>
+          <w:szCs w:val="24"/>
+          <w:lang w:val="id-ID"/>
+        </w:rPr>
+        <w:t>10</w:t>
       </w:r>
     </w:p>
     <w:p>
@@ -4770,7 +4803,16 @@
           <w:lang w:val="id-ID"/>
         </w:rPr>
         <w:tab/>
-        <w:t>16</w:t>
+      </w:r>
+      <w:r>
+        <w:rPr>
+          <w:rFonts w:ascii="Times New Roman" w:eastAsia="Times New Roman" w:hAnsi="Times New Roman" w:cs="Times New Roman"/>
+          <w:color w:val="000000"/>
+          <w:sz w:val="24"/>
+          <w:szCs w:val="24"/>
+          <w:lang w:val="id-ID"/>
+        </w:rPr>
+        <w:t>11</w:t>
       </w:r>
     </w:p>
     <w:p>
@@ -4842,7 +4884,16 @@
           <w:lang w:val="id-ID"/>
         </w:rPr>
         <w:tab/>
-        <w:t>16</w:t>
+      </w:r>
+      <w:r>
+        <w:rPr>
+          <w:rFonts w:ascii="Times New Roman" w:eastAsia="Times New Roman" w:hAnsi="Times New Roman" w:cs="Times New Roman"/>
+          <w:color w:val="000000"/>
+          <w:sz w:val="24"/>
+          <w:szCs w:val="24"/>
+          <w:lang w:val="id-ID"/>
+        </w:rPr>
+        <w:t>11</w:t>
       </w:r>
     </w:p>
     <w:p>
@@ -4914,7 +4965,16 @@
           <w:lang w:val="id-ID"/>
         </w:rPr>
         <w:tab/>
-        <w:t>17</w:t>
+      </w:r>
+      <w:r>
+        <w:rPr>
+          <w:rFonts w:ascii="Times New Roman" w:eastAsia="Times New Roman" w:hAnsi="Times New Roman" w:cs="Times New Roman"/>
+          <w:color w:val="000000"/>
+          <w:sz w:val="24"/>
+          <w:szCs w:val="24"/>
+          <w:lang w:val="id-ID"/>
+        </w:rPr>
+        <w:t>11</w:t>
       </w:r>
     </w:p>
     <w:p>
@@ -4976,7 +5036,16 @@
           <w:lang w:val="id-ID"/>
         </w:rPr>
         <w:tab/>
-        <w:t>18</w:t>
+      </w:r>
+      <w:r>
+        <w:rPr>
+          <w:rFonts w:ascii="Times New Roman" w:eastAsia="Times New Roman" w:hAnsi="Times New Roman" w:cs="Times New Roman"/>
+          <w:color w:val="000000"/>
+          <w:sz w:val="24"/>
+          <w:szCs w:val="24"/>
+          <w:lang w:val="id-ID"/>
+        </w:rPr>
+        <w:t>13</w:t>
       </w:r>
     </w:p>
     <w:p>
@@ -5048,7 +5117,16 @@
           <w:lang w:val="id-ID"/>
         </w:rPr>
         <w:tab/>
-        <w:t>18</w:t>
+      </w:r>
+      <w:r>
+        <w:rPr>
+          <w:rFonts w:ascii="Times New Roman" w:eastAsia="Times New Roman" w:hAnsi="Times New Roman" w:cs="Times New Roman"/>
+          <w:color w:val="000000"/>
+          <w:sz w:val="24"/>
+          <w:szCs w:val="24"/>
+          <w:lang w:val="id-ID"/>
+        </w:rPr>
+        <w:t>13</w:t>
       </w:r>
     </w:p>
     <w:p>
@@ -5120,7 +5198,16 @@
           <w:lang w:val="id-ID"/>
         </w:rPr>
         <w:tab/>
-        <w:t>19</w:t>
+      </w:r>
+      <w:r>
+        <w:rPr>
+          <w:rFonts w:ascii="Times New Roman" w:eastAsia="Times New Roman" w:hAnsi="Times New Roman" w:cs="Times New Roman"/>
+          <w:color w:val="000000"/>
+          <w:sz w:val="24"/>
+          <w:szCs w:val="24"/>
+          <w:lang w:val="id-ID"/>
+        </w:rPr>
+        <w:t>13</w:t>
       </w:r>
     </w:p>
     <w:p>
@@ -5182,7 +5269,16 @@
           <w:lang w:val="id-ID"/>
         </w:rPr>
         <w:tab/>
-        <w:t>20</w:t>
+      </w:r>
+      <w:r>
+        <w:rPr>
+          <w:rFonts w:ascii="Times New Roman" w:eastAsia="Times New Roman" w:hAnsi="Times New Roman" w:cs="Times New Roman"/>
+          <w:color w:val="000000"/>
+          <w:sz w:val="24"/>
+          <w:szCs w:val="24"/>
+          <w:lang w:val="id-ID"/>
+        </w:rPr>
+        <w:t>15</w:t>
       </w:r>
     </w:p>
     <w:p>
@@ -5244,7 +5340,16 @@
           <w:lang w:val="id-ID"/>
         </w:rPr>
         <w:tab/>
-        <w:t>21</w:t>
+      </w:r>
+      <w:r>
+        <w:rPr>
+          <w:rFonts w:ascii="Times New Roman" w:eastAsia="Times New Roman" w:hAnsi="Times New Roman" w:cs="Times New Roman"/>
+          <w:color w:val="000000"/>
+          <w:sz w:val="24"/>
+          <w:szCs w:val="24"/>
+          <w:lang w:val="id-ID"/>
+        </w:rPr>
+        <w:t>16</w:t>
       </w:r>
     </w:p>
     <w:p>
@@ -5285,9 +5390,19 @@
           <w:lang w:val="id-ID"/>
         </w:rPr>
         <w:tab/>
-        <w:t>Contoh Sistem Yang Menerapkan Penerimaan Siswa Baru Secara Online</w:t>
-      </w:r>
-      <w:r>
+        <w:t xml:space="preserve">Contoh Sistem Yang Menerapkan Penerimaan Siswa Baru </w:t>
+      </w:r>
+    </w:p>
+    <w:p>
+      <w:pPr>
+        <w:tabs>
+          <w:tab w:val="left" w:pos="851"/>
+          <w:tab w:val="left" w:pos="1418"/>
+          <w:tab w:val="left" w:pos="2268"/>
+          <w:tab w:val="right" w:leader="dot" w:pos="8222"/>
+        </w:tabs>
+        <w:spacing w:after="0" w:line="360" w:lineRule="auto"/>
+        <w:jc w:val="both"/>
         <w:rPr>
           <w:rFonts w:ascii="Times New Roman" w:eastAsia="Times New Roman" w:hAnsi="Times New Roman" w:cs="Times New Roman"/>
           <w:color w:val="000000"/>
@@ -5295,6 +5410,15 @@
           <w:szCs w:val="24"/>
           <w:lang w:val="id-ID"/>
         </w:rPr>
+      </w:pPr>
+      <w:r>
+        <w:rPr>
+          <w:rFonts w:ascii="Times New Roman" w:eastAsia="Times New Roman" w:hAnsi="Times New Roman" w:cs="Times New Roman"/>
+          <w:color w:val="000000"/>
+          <w:sz w:val="24"/>
+          <w:szCs w:val="24"/>
+          <w:lang w:val="id-ID"/>
+        </w:rPr>
         <w:tab/>
       </w:r>
       <w:r>
@@ -5315,6 +5439,26 @@
           <w:szCs w:val="24"/>
           <w:lang w:val="id-ID"/>
         </w:rPr>
+        <w:t>Secara Online</w:t>
+      </w:r>
+      <w:r>
+        <w:rPr>
+          <w:rFonts w:ascii="Times New Roman" w:eastAsia="Times New Roman" w:hAnsi="Times New Roman" w:cs="Times New Roman"/>
+          <w:color w:val="000000"/>
+          <w:sz w:val="24"/>
+          <w:szCs w:val="24"/>
+          <w:lang w:val="id-ID"/>
+        </w:rPr>
+        <w:t xml:space="preserve"> </w:t>
+      </w:r>
+      <w:r>
+        <w:rPr>
+          <w:rFonts w:ascii="Times New Roman" w:eastAsia="Times New Roman" w:hAnsi="Times New Roman" w:cs="Times New Roman"/>
+          <w:color w:val="000000"/>
+          <w:sz w:val="24"/>
+          <w:szCs w:val="24"/>
+          <w:lang w:val="id-ID"/>
+        </w:rPr>
         <w:tab/>
       </w:r>
       <w:r>
@@ -5325,8 +5469,7 @@
           <w:szCs w:val="24"/>
           <w:lang w:val="id-ID"/>
         </w:rPr>
-        <w:tab/>
-        <w:t>22</w:t>
+        <w:t>17</w:t>
       </w:r>
     </w:p>
     <w:p>
@@ -6302,18 +6445,7 @@
           <w:lang w:val="id-ID"/>
         </w:rPr>
         <w:tab/>
-        <w:t>Perancangan Tampilan Halaman Mengisi Data Diri</w:t>
-      </w:r>
-      <w:r>
-        <w:rPr>
-          <w:rFonts w:ascii="Times New Roman" w:eastAsia="Times New Roman" w:hAnsi="Times New Roman" w:cs="Times New Roman"/>
-          <w:color w:val="000000"/>
-          <w:sz w:val="24"/>
-          <w:szCs w:val="24"/>
-          <w:lang w:val="id-ID"/>
-        </w:rPr>
-        <w:tab/>
-        <w:t>34</w:t>
+        <w:t xml:space="preserve">Perancangan Tampilan Halaman Mengisi </w:t>
       </w:r>
     </w:p>
     <w:p>
@@ -6364,6 +6496,97 @@
           <w:lang w:val="id-ID"/>
         </w:rPr>
         <w:tab/>
+      </w:r>
+      <w:r>
+        <w:rPr>
+          <w:rFonts w:ascii="Times New Roman" w:eastAsia="Times New Roman" w:hAnsi="Times New Roman" w:cs="Times New Roman"/>
+          <w:color w:val="000000"/>
+          <w:sz w:val="24"/>
+          <w:szCs w:val="24"/>
+          <w:lang w:val="id-ID"/>
+        </w:rPr>
+        <w:tab/>
+      </w:r>
+      <w:r>
+        <w:rPr>
+          <w:rFonts w:ascii="Times New Roman" w:eastAsia="Times New Roman" w:hAnsi="Times New Roman" w:cs="Times New Roman"/>
+          <w:color w:val="000000"/>
+          <w:sz w:val="24"/>
+          <w:szCs w:val="24"/>
+          <w:lang w:val="id-ID"/>
+        </w:rPr>
+        <w:t>Data Diri</w:t>
+      </w:r>
+      <w:r>
+        <w:rPr>
+          <w:rFonts w:ascii="Times New Roman" w:eastAsia="Times New Roman" w:hAnsi="Times New Roman" w:cs="Times New Roman"/>
+          <w:color w:val="000000"/>
+          <w:sz w:val="24"/>
+          <w:szCs w:val="24"/>
+          <w:lang w:val="id-ID"/>
+        </w:rPr>
+        <w:t xml:space="preserve"> </w:t>
+      </w:r>
+      <w:r>
+        <w:rPr>
+          <w:rFonts w:ascii="Times New Roman" w:eastAsia="Times New Roman" w:hAnsi="Times New Roman" w:cs="Times New Roman"/>
+          <w:color w:val="000000"/>
+          <w:sz w:val="24"/>
+          <w:szCs w:val="24"/>
+          <w:lang w:val="id-ID"/>
+        </w:rPr>
+        <w:tab/>
+        <w:t>34</w:t>
+      </w:r>
+    </w:p>
+    <w:p>
+      <w:pPr>
+        <w:tabs>
+          <w:tab w:val="left" w:pos="851"/>
+          <w:tab w:val="left" w:pos="1418"/>
+          <w:tab w:val="left" w:pos="2268"/>
+          <w:tab w:val="left" w:pos="3261"/>
+          <w:tab w:val="right" w:leader="dot" w:pos="8222"/>
+        </w:tabs>
+        <w:spacing w:after="0" w:line="360" w:lineRule="auto"/>
+        <w:jc w:val="both"/>
+        <w:rPr>
+          <w:rFonts w:ascii="Times New Roman" w:eastAsia="Times New Roman" w:hAnsi="Times New Roman" w:cs="Times New Roman"/>
+          <w:color w:val="000000"/>
+          <w:sz w:val="24"/>
+          <w:szCs w:val="24"/>
+          <w:lang w:val="id-ID"/>
+        </w:rPr>
+      </w:pPr>
+      <w:r>
+        <w:rPr>
+          <w:rFonts w:ascii="Times New Roman" w:eastAsia="Times New Roman" w:hAnsi="Times New Roman" w:cs="Times New Roman"/>
+          <w:color w:val="000000"/>
+          <w:sz w:val="24"/>
+          <w:szCs w:val="24"/>
+          <w:lang w:val="id-ID"/>
+        </w:rPr>
+        <w:tab/>
+      </w:r>
+      <w:r>
+        <w:rPr>
+          <w:rFonts w:ascii="Times New Roman" w:eastAsia="Times New Roman" w:hAnsi="Times New Roman" w:cs="Times New Roman"/>
+          <w:color w:val="000000"/>
+          <w:sz w:val="24"/>
+          <w:szCs w:val="24"/>
+          <w:lang w:val="id-ID"/>
+        </w:rPr>
+        <w:tab/>
+      </w:r>
+      <w:r>
+        <w:rPr>
+          <w:rFonts w:ascii="Times New Roman" w:eastAsia="Times New Roman" w:hAnsi="Times New Roman" w:cs="Times New Roman"/>
+          <w:color w:val="000000"/>
+          <w:sz w:val="24"/>
+          <w:szCs w:val="24"/>
+          <w:lang w:val="id-ID"/>
+        </w:rPr>
+        <w:tab/>
         <w:t>3.2.3.5</w:t>
       </w:r>
       <w:r>
@@ -6375,7 +6598,87 @@
           <w:lang w:val="id-ID"/>
         </w:rPr>
         <w:tab/>
-        <w:t>Perancangan Tampilan Halaman Mengisi Data History Sekolah</w:t>
+        <w:t xml:space="preserve">Perancangan Tampilan Halaman Mengisi </w:t>
+      </w:r>
+    </w:p>
+    <w:p>
+      <w:pPr>
+        <w:tabs>
+          <w:tab w:val="left" w:pos="851"/>
+          <w:tab w:val="left" w:pos="1418"/>
+          <w:tab w:val="left" w:pos="2268"/>
+          <w:tab w:val="left" w:pos="3261"/>
+          <w:tab w:val="right" w:leader="dot" w:pos="8222"/>
+        </w:tabs>
+        <w:spacing w:after="0" w:line="360" w:lineRule="auto"/>
+        <w:jc w:val="both"/>
+        <w:rPr>
+          <w:rFonts w:ascii="Times New Roman" w:eastAsia="Times New Roman" w:hAnsi="Times New Roman" w:cs="Times New Roman"/>
+          <w:color w:val="000000"/>
+          <w:sz w:val="24"/>
+          <w:szCs w:val="24"/>
+          <w:lang w:val="id-ID"/>
+        </w:rPr>
+      </w:pPr>
+      <w:r>
+        <w:rPr>
+          <w:rFonts w:ascii="Times New Roman" w:eastAsia="Times New Roman" w:hAnsi="Times New Roman" w:cs="Times New Roman"/>
+          <w:color w:val="000000"/>
+          <w:sz w:val="24"/>
+          <w:szCs w:val="24"/>
+          <w:lang w:val="id-ID"/>
+        </w:rPr>
+        <w:tab/>
+      </w:r>
+      <w:r>
+        <w:rPr>
+          <w:rFonts w:ascii="Times New Roman" w:eastAsia="Times New Roman" w:hAnsi="Times New Roman" w:cs="Times New Roman"/>
+          <w:color w:val="000000"/>
+          <w:sz w:val="24"/>
+          <w:szCs w:val="24"/>
+          <w:lang w:val="id-ID"/>
+        </w:rPr>
+        <w:tab/>
+      </w:r>
+      <w:r>
+        <w:rPr>
+          <w:rFonts w:ascii="Times New Roman" w:eastAsia="Times New Roman" w:hAnsi="Times New Roman" w:cs="Times New Roman"/>
+          <w:color w:val="000000"/>
+          <w:sz w:val="24"/>
+          <w:szCs w:val="24"/>
+          <w:lang w:val="id-ID"/>
+        </w:rPr>
+        <w:tab/>
+      </w:r>
+      <w:r>
+        <w:rPr>
+          <w:rFonts w:ascii="Times New Roman" w:eastAsia="Times New Roman" w:hAnsi="Times New Roman" w:cs="Times New Roman"/>
+          <w:color w:val="000000"/>
+          <w:sz w:val="24"/>
+          <w:szCs w:val="24"/>
+          <w:lang w:val="id-ID"/>
+        </w:rPr>
+        <w:tab/>
+      </w:r>
+      <w:r>
+        <w:rPr>
+          <w:rFonts w:ascii="Times New Roman" w:eastAsia="Times New Roman" w:hAnsi="Times New Roman" w:cs="Times New Roman"/>
+          <w:color w:val="000000"/>
+          <w:sz w:val="24"/>
+          <w:szCs w:val="24"/>
+          <w:lang w:val="id-ID"/>
+        </w:rPr>
+        <w:t>Data History Sekolah</w:t>
+      </w:r>
+      <w:r>
+        <w:rPr>
+          <w:rFonts w:ascii="Times New Roman" w:eastAsia="Times New Roman" w:hAnsi="Times New Roman" w:cs="Times New Roman"/>
+          <w:color w:val="000000"/>
+          <w:sz w:val="24"/>
+          <w:szCs w:val="24"/>
+          <w:lang w:val="id-ID"/>
+        </w:rPr>
+        <w:t xml:space="preserve"> </w:t>
       </w:r>
       <w:r>
         <w:rPr>
@@ -10368,25 +10671,7 @@
           <w:sz w:val="24"/>
           <w:szCs w:val="24"/>
         </w:rPr>
-        <w:t xml:space="preserve">Permasalahan yang dibahas dalam Tugas Akhir ini memiliki </w:t>
-      </w:r>
-      <w:proofErr w:type="gramStart"/>
-      <w:r>
-        <w:rPr>
-          <w:rFonts w:ascii="Times New Roman" w:hAnsi="Times New Roman" w:cs="Times New Roman"/>
-          <w:sz w:val="24"/>
-          <w:szCs w:val="24"/>
-        </w:rPr>
-        <w:t>batasan  sebagai</w:t>
-      </w:r>
-      <w:proofErr w:type="gramEnd"/>
-      <w:r>
-        <w:rPr>
-          <w:rFonts w:ascii="Times New Roman" w:hAnsi="Times New Roman" w:cs="Times New Roman"/>
-          <w:sz w:val="24"/>
-          <w:szCs w:val="24"/>
-        </w:rPr>
-        <w:t xml:space="preserve"> berikut:</w:t>
+        <w:t>Permasalahan yang dibahas dalam Tugas Akhir ini memiliki batasan  sebagai berikut:</w:t>
       </w:r>
     </w:p>
     <w:p>
@@ -10528,25 +10813,7 @@
           <w:sz w:val="24"/>
           <w:szCs w:val="24"/>
         </w:rPr>
-        <w:t xml:space="preserve">Adapun tujuan dari sistem ini adalah mengembangkan sistem penerimaan siswa baru yang memudahkan calon siswa dalam proses pendaftaran serta </w:t>
-      </w:r>
-      <w:proofErr w:type="gramStart"/>
-      <w:r>
-        <w:rPr>
-          <w:rFonts w:ascii="Times New Roman" w:hAnsi="Times New Roman" w:cs="Times New Roman"/>
-          <w:sz w:val="24"/>
-          <w:szCs w:val="24"/>
-        </w:rPr>
-        <w:t>mempermudah  pihak</w:t>
-      </w:r>
-      <w:proofErr w:type="gramEnd"/>
-      <w:r>
-        <w:rPr>
-          <w:rFonts w:ascii="Times New Roman" w:hAnsi="Times New Roman" w:cs="Times New Roman"/>
-          <w:sz w:val="24"/>
-          <w:szCs w:val="24"/>
-        </w:rPr>
-        <w:t xml:space="preserve"> sekolah dalam mengatur pemrosesan data calon pendaftar.</w:t>
+        <w:t>Adapun tujuan dari sistem ini adalah mengembangkan sistem penerimaan siswa baru yang memudahkan calon siswa dalam proses pendaftaran serta mempermudah  pihak sekolah dalam mengatur pemrosesan data calon pendaftar.</w:t>
       </w:r>
     </w:p>
     <w:p>
@@ -10783,25 +11050,7 @@
           <w:sz w:val="24"/>
           <w:szCs w:val="24"/>
         </w:rPr>
-        <w:t xml:space="preserve">Studi literatur dilakukan dengan mempelajari teori-teori yang berkaitan dengan penelitian, sehingga data yang </w:t>
-      </w:r>
-      <w:proofErr w:type="gramStart"/>
-      <w:r>
-        <w:rPr>
-          <w:rFonts w:ascii="Times New Roman" w:hAnsi="Times New Roman" w:cs="Times New Roman"/>
-          <w:sz w:val="24"/>
-          <w:szCs w:val="24"/>
-        </w:rPr>
-        <w:t>akan</w:t>
-      </w:r>
-      <w:proofErr w:type="gramEnd"/>
-      <w:r>
-        <w:rPr>
-          <w:rFonts w:ascii="Times New Roman" w:hAnsi="Times New Roman" w:cs="Times New Roman"/>
-          <w:sz w:val="24"/>
-          <w:szCs w:val="24"/>
-        </w:rPr>
-        <w:t xml:space="preserve"> dikumpulkan untuk dianalisis lebih akurat. Teori-teori yang berhubungan dengan penelitian ini antara lain konsep perancangan sistem, </w:t>
+        <w:t xml:space="preserve">Studi literatur dilakukan dengan mempelajari teori-teori yang berkaitan dengan penelitian, sehingga data yang akan dikumpulkan untuk dianalisis lebih akurat. Teori-teori yang berhubungan dengan penelitian ini antara lain konsep perancangan sistem, </w:t>
       </w:r>
       <w:r>
         <w:rPr>
@@ -10932,25 +11181,7 @@
           <w:sz w:val="24"/>
           <w:szCs w:val="24"/>
         </w:rPr>
-        <w:t xml:space="preserve">Dalam melakukan pengembangan sistem ini dilakukan dengan menggunakan metode waterfall. Menurut Pressman (Mulyanto, </w:t>
-      </w:r>
-      <w:proofErr w:type="gramStart"/>
-      <w:r>
-        <w:rPr>
-          <w:rFonts w:ascii="Times New Roman" w:hAnsi="Times New Roman" w:cs="Times New Roman"/>
-          <w:sz w:val="24"/>
-          <w:szCs w:val="24"/>
-        </w:rPr>
-        <w:t>Agus.,</w:t>
-      </w:r>
-      <w:proofErr w:type="gramEnd"/>
-      <w:r>
-        <w:rPr>
-          <w:rFonts w:ascii="Times New Roman" w:hAnsi="Times New Roman" w:cs="Times New Roman"/>
-          <w:sz w:val="24"/>
-          <w:szCs w:val="24"/>
-        </w:rPr>
-        <w:t xml:space="preserve"> 2009), tahapan – tahapan waterfall adalah sebagai berikut :</w:t>
+        <w:t>Dalam melakukan pengembangan sistem ini dilakukan dengan menggunakan metode waterfall. Menurut Pressman (Mulyanto, Agus., 2009), tahapan – tahapan waterfall adalah sebagai berikut :</w:t>
       </w:r>
     </w:p>
     <w:p>
@@ -10996,25 +11227,7 @@
           <w:sz w:val="24"/>
           <w:szCs w:val="24"/>
         </w:rPr>
-        <w:t xml:space="preserve">Tahap analisis dilakukan untuk menganalisis perancangan sistem penerimaan siswa baru dimana </w:t>
-      </w:r>
-      <w:proofErr w:type="gramStart"/>
-      <w:r>
-        <w:rPr>
-          <w:rFonts w:ascii="Times New Roman" w:hAnsi="Times New Roman" w:cs="Times New Roman"/>
-          <w:sz w:val="24"/>
-          <w:szCs w:val="24"/>
-        </w:rPr>
-        <w:t>akan</w:t>
-      </w:r>
-      <w:proofErr w:type="gramEnd"/>
-      <w:r>
-        <w:rPr>
-          <w:rFonts w:ascii="Times New Roman" w:hAnsi="Times New Roman" w:cs="Times New Roman"/>
-          <w:sz w:val="24"/>
-          <w:szCs w:val="24"/>
-        </w:rPr>
-        <w:t xml:space="preserve"> digunakan </w:t>
+        <w:t xml:space="preserve">Tahap analisis dilakukan untuk menganalisis perancangan sistem penerimaan siswa baru dimana akan digunakan </w:t>
       </w:r>
       <w:r>
         <w:rPr>
@@ -11048,25 +11261,7 @@
           <w:sz w:val="24"/>
           <w:szCs w:val="24"/>
         </w:rPr>
-        <w:t xml:space="preserve">. UML yang </w:t>
-      </w:r>
-      <w:proofErr w:type="gramStart"/>
-      <w:r>
-        <w:rPr>
-          <w:rFonts w:ascii="Times New Roman" w:hAnsi="Times New Roman" w:cs="Times New Roman"/>
-          <w:sz w:val="24"/>
-          <w:szCs w:val="24"/>
-        </w:rPr>
-        <w:t>akan</w:t>
-      </w:r>
-      <w:proofErr w:type="gramEnd"/>
-      <w:r>
-        <w:rPr>
-          <w:rFonts w:ascii="Times New Roman" w:hAnsi="Times New Roman" w:cs="Times New Roman"/>
-          <w:sz w:val="24"/>
-          <w:szCs w:val="24"/>
-        </w:rPr>
-        <w:t xml:space="preserve"> digunakan adalah </w:t>
+        <w:t xml:space="preserve">. UML yang akan digunakan adalah </w:t>
       </w:r>
       <w:r>
         <w:rPr>
@@ -11147,25 +11342,7 @@
           <w:sz w:val="24"/>
           <w:szCs w:val="24"/>
         </w:rPr>
-        <w:t xml:space="preserve">Pada tahap desain, </w:t>
-      </w:r>
-      <w:proofErr w:type="gramStart"/>
-      <w:r>
-        <w:rPr>
-          <w:rFonts w:ascii="Times New Roman" w:hAnsi="Times New Roman" w:cs="Times New Roman"/>
-          <w:sz w:val="24"/>
-          <w:szCs w:val="24"/>
-        </w:rPr>
-        <w:t>akan</w:t>
-      </w:r>
-      <w:proofErr w:type="gramEnd"/>
-      <w:r>
-        <w:rPr>
-          <w:rFonts w:ascii="Times New Roman" w:hAnsi="Times New Roman" w:cs="Times New Roman"/>
-          <w:sz w:val="24"/>
-          <w:szCs w:val="24"/>
-        </w:rPr>
-        <w:t xml:space="preserve"> dibuat rancangan </w:t>
+        <w:t xml:space="preserve">Pada tahap desain, akan dibuat rancangan </w:t>
       </w:r>
       <w:r>
         <w:rPr>
@@ -11271,25 +11448,7 @@
           <w:sz w:val="24"/>
           <w:szCs w:val="24"/>
         </w:rPr>
-        <w:t xml:space="preserve">Pada tahap pengkodean, </w:t>
-      </w:r>
-      <w:proofErr w:type="gramStart"/>
-      <w:r>
-        <w:rPr>
-          <w:rFonts w:ascii="Times New Roman" w:hAnsi="Times New Roman" w:cs="Times New Roman"/>
-          <w:sz w:val="24"/>
-          <w:szCs w:val="24"/>
-        </w:rPr>
-        <w:t>akan</w:t>
-      </w:r>
-      <w:proofErr w:type="gramEnd"/>
-      <w:r>
-        <w:rPr>
-          <w:rFonts w:ascii="Times New Roman" w:hAnsi="Times New Roman" w:cs="Times New Roman"/>
-          <w:sz w:val="24"/>
-          <w:szCs w:val="24"/>
-        </w:rPr>
-        <w:t xml:space="preserve"> dilakukan implementasi </w:t>
+        <w:t xml:space="preserve">Pada tahap pengkodean, akan dilakukan implementasi </w:t>
       </w:r>
       <w:r>
         <w:rPr>
@@ -11378,25 +11537,7 @@
           <w:sz w:val="24"/>
           <w:szCs w:val="24"/>
         </w:rPr>
-        <w:t xml:space="preserve">Setelah diimplementasikan, </w:t>
-      </w:r>
-      <w:proofErr w:type="gramStart"/>
-      <w:r>
-        <w:rPr>
-          <w:rFonts w:ascii="Times New Roman" w:hAnsi="Times New Roman" w:cs="Times New Roman"/>
-          <w:sz w:val="24"/>
-          <w:szCs w:val="24"/>
-        </w:rPr>
-        <w:t>akan</w:t>
-      </w:r>
-      <w:proofErr w:type="gramEnd"/>
-      <w:r>
-        <w:rPr>
-          <w:rFonts w:ascii="Times New Roman" w:hAnsi="Times New Roman" w:cs="Times New Roman"/>
-          <w:sz w:val="24"/>
-          <w:szCs w:val="24"/>
-        </w:rPr>
-        <w:t xml:space="preserve"> dilakukan pengujian terhadap sistem tersebut pada pengguna, sehingga akan diperoleh kesesuaian hasil implementasi dengan hasil analisis, serta harapan dan tujuan pembuatan </w:t>
+        <w:t xml:space="preserve">Setelah diimplementasikan, akan dilakukan pengujian terhadap sistem tersebut pada pengguna, sehingga akan diperoleh kesesuaian hasil implementasi dengan hasil analisis, serta harapan dan tujuan pembuatan </w:t>
       </w:r>
       <w:r>
         <w:rPr>
@@ -11439,25 +11580,7 @@
           <w:sz w:val="24"/>
           <w:szCs w:val="24"/>
         </w:rPr>
-        <w:t xml:space="preserve"> ini. Pada tahap ini juga </w:t>
-      </w:r>
-      <w:proofErr w:type="gramStart"/>
-      <w:r>
-        <w:rPr>
-          <w:rFonts w:ascii="Times New Roman" w:hAnsi="Times New Roman" w:cs="Times New Roman"/>
-          <w:sz w:val="24"/>
-          <w:szCs w:val="24"/>
-        </w:rPr>
-        <w:t>akan</w:t>
-      </w:r>
-      <w:proofErr w:type="gramEnd"/>
-      <w:r>
-        <w:rPr>
-          <w:rFonts w:ascii="Times New Roman" w:hAnsi="Times New Roman" w:cs="Times New Roman"/>
-          <w:sz w:val="24"/>
-          <w:szCs w:val="24"/>
-        </w:rPr>
-        <w:t xml:space="preserve"> diperoleh kelebihan dan kekurangan yang dimiliki oleh sistem ini</w:t>
+        <w:t xml:space="preserve"> ini. Pada tahap ini juga akan diperoleh kelebihan dan kekurangan yang dimiliki oleh sistem ini</w:t>
       </w:r>
       <w:r>
         <w:rPr>
@@ -11672,25 +11795,7 @@
           <w:sz w:val="24"/>
           <w:szCs w:val="24"/>
         </w:rPr>
-        <w:t xml:space="preserve">Terdapat dua kelompok pendekatan dalam mendefinisikan sistem yaitu yang menekankan pada prosedurnya dan yang menekankan pada komponen atau elemennya.  Dari segi prosedur, suatu sistem adalah suatu jaringan kerja dari prosedur-prosedur yang saling berhubungan, berkumpul bersama-sama untuk melakukan suatu kegiatan atau untuk menyelesaikan suatu sasaran tertentu. (Jogiyanto, </w:t>
-      </w:r>
-      <w:proofErr w:type="gramStart"/>
-      <w:r>
-        <w:rPr>
-          <w:rFonts w:ascii="Times New Roman" w:hAnsi="Times New Roman" w:cs="Times New Roman"/>
-          <w:sz w:val="24"/>
-          <w:szCs w:val="24"/>
-        </w:rPr>
-        <w:t>HM.,</w:t>
-      </w:r>
-      <w:proofErr w:type="gramEnd"/>
-      <w:r>
-        <w:rPr>
-          <w:rFonts w:ascii="Times New Roman" w:hAnsi="Times New Roman" w:cs="Times New Roman"/>
-          <w:sz w:val="24"/>
-          <w:szCs w:val="24"/>
-        </w:rPr>
-        <w:t xml:space="preserve"> 2005) Sedangkan dari segi komponen, sistem adalah himpunan suatu “benda” nyata atau abstrak yang terdiri dari bagian-bagian atau komponen-komponen yang saling berkaitan, berhubungan, berketergantungan dan saling mendukung yang secara keseluruhan bersatu dalam satu kesatuan untuk mencapai tujuan tertentu secara efisien dan efektif. (Amsyah, 2005)</w:t>
+        <w:t>Terdapat dua kelompok pendekatan dalam mendefinisikan sistem yaitu yang menekankan pada prosedurnya dan yang menekankan pada komponen atau elemennya.  Dari segi prosedur, suatu sistem adalah suatu jaringan kerja dari prosedur-prosedur yang saling berhubungan, berkumpul bersama-sama untuk melakukan suatu kegiatan atau untuk menyelesaikan suatu sasaran tertentu. (Jogiyanto, HM., 2005) Sedangkan dari segi komponen, sistem adalah himpunan suatu “benda” nyata atau abstrak yang terdiri dari bagian-bagian atau komponen-komponen yang saling berkaitan, berhubungan, berketergantungan dan saling mendukung yang secara keseluruhan bersatu dalam satu kesatuan untuk mencapai tujuan tertentu secara efisien dan efektif. (Amsyah, 2005)</w:t>
       </w:r>
     </w:p>
     <w:p>
@@ -11730,25 +11835,7 @@
           <w:sz w:val="24"/>
           <w:szCs w:val="24"/>
         </w:rPr>
-        <w:t xml:space="preserve">Berdasarkan pendapat para ahli yang dikemukakan di atas dapat disimpulkan bahawa sistem adalah suatu aturan yang digunakan untuk mengumpulkan atau mengelompokan elemen-elemen yang saling berhubungan satu </w:t>
-      </w:r>
-      <w:proofErr w:type="gramStart"/>
-      <w:r>
-        <w:rPr>
-          <w:rFonts w:ascii="Times New Roman" w:hAnsi="Times New Roman" w:cs="Times New Roman"/>
-          <w:sz w:val="24"/>
-          <w:szCs w:val="24"/>
-        </w:rPr>
-        <w:t>sama</w:t>
-      </w:r>
-      <w:proofErr w:type="gramEnd"/>
-      <w:r>
-        <w:rPr>
-          <w:rFonts w:ascii="Times New Roman" w:hAnsi="Times New Roman" w:cs="Times New Roman"/>
-          <w:sz w:val="24"/>
-          <w:szCs w:val="24"/>
-        </w:rPr>
-        <w:t xml:space="preserve"> lain sehingga terjadi proses </w:t>
+        <w:t xml:space="preserve">Berdasarkan pendapat para ahli yang dikemukakan di atas dapat disimpulkan bahawa sistem adalah suatu aturan yang digunakan untuk mengumpulkan atau mengelompokan elemen-elemen yang saling berhubungan satu sama lain sehingga terjadi proses </w:t>
       </w:r>
       <w:r>
         <w:rPr>
@@ -11941,25 +12028,7 @@
           <w:sz w:val="24"/>
           <w:szCs w:val="24"/>
         </w:rPr>
-        <w:t xml:space="preserve">Suatu sistem terdiri dari sejumlah komponen-komponen yang saling berinteraksi yang artinya saling bekerja </w:t>
-      </w:r>
-      <w:proofErr w:type="gramStart"/>
-      <w:r>
-        <w:rPr>
-          <w:rFonts w:ascii="Times New Roman" w:hAnsi="Times New Roman" w:cs="Times New Roman"/>
-          <w:sz w:val="24"/>
-          <w:szCs w:val="24"/>
-        </w:rPr>
-        <w:t>sama</w:t>
-      </w:r>
-      <w:proofErr w:type="gramEnd"/>
-      <w:r>
-        <w:rPr>
-          <w:rFonts w:ascii="Times New Roman" w:hAnsi="Times New Roman" w:cs="Times New Roman"/>
-          <w:sz w:val="24"/>
-          <w:szCs w:val="24"/>
-        </w:rPr>
-        <w:t xml:space="preserve"> dalam membentuk suatu kesatuan. Komponen sistem tersebut dapat berupa suatu bentuk subsistem.</w:t>
+        <w:t>Suatu sistem terdiri dari sejumlah komponen-komponen yang saling berinteraksi yang artinya saling bekerja sama dalam membentuk suatu kesatuan. Komponen sistem tersebut dapat berupa suatu bentuk subsistem.</w:t>
       </w:r>
     </w:p>
     <w:p>
@@ -12242,25 +12311,7 @@
           <w:sz w:val="24"/>
           <w:szCs w:val="24"/>
         </w:rPr>
-        <w:t xml:space="preserve">). Sebuah sistem dikatakan berhasil apabila mengenai sasaran atau tujuannya, jika suatu sistem tidak mempunyai tujuan maka operasi sistem tidak </w:t>
-      </w:r>
-      <w:proofErr w:type="gramStart"/>
-      <w:r>
-        <w:rPr>
-          <w:rFonts w:ascii="Times New Roman" w:hAnsi="Times New Roman" w:cs="Times New Roman"/>
-          <w:sz w:val="24"/>
-          <w:szCs w:val="24"/>
-        </w:rPr>
-        <w:t>akan</w:t>
-      </w:r>
-      <w:proofErr w:type="gramEnd"/>
-      <w:r>
-        <w:rPr>
-          <w:rFonts w:ascii="Times New Roman" w:hAnsi="Times New Roman" w:cs="Times New Roman"/>
-          <w:sz w:val="24"/>
-          <w:szCs w:val="24"/>
-        </w:rPr>
-        <w:t xml:space="preserve"> ada gunanya</w:t>
+        <w:t>). Sebuah sistem dikatakan berhasil apabila mengenai sasaran atau tujuannya, jika suatu sistem tidak mempunyai tujuan maka operasi sistem tidak akan ada gunanya</w:t>
       </w:r>
       <w:r>
         <w:rPr>
@@ -12752,25 +12803,7 @@
           <w:sz w:val="24"/>
           <w:szCs w:val="24"/>
         </w:rPr>
-        <w:t xml:space="preserve">Sistem tertentu adalah sistem yang tingkah lakunya dapat ditentukan/diperkirakan sebelumnya. Sedangkan sistem tidak tentu adalah sistem yang tingkah lakunya tidak dapat ditentukan sebelumnya. Sistem aplikasi komputer merupakan contoh sistem yang tingkah lakunya dapat ditentukan sebelumnya. Program aplikasi yang dirancang dan dikembangkan oleh manusia dengan menggunakan prosedur yang jelas, terstruktur dan </w:t>
-      </w:r>
-      <w:proofErr w:type="gramStart"/>
-      <w:r>
-        <w:rPr>
-          <w:rFonts w:ascii="Times New Roman" w:hAnsi="Times New Roman" w:cs="Times New Roman"/>
-          <w:sz w:val="24"/>
-          <w:szCs w:val="24"/>
-        </w:rPr>
-        <w:t>baku</w:t>
-      </w:r>
-      <w:proofErr w:type="gramEnd"/>
-      <w:r>
-        <w:rPr>
-          <w:rFonts w:ascii="Times New Roman" w:hAnsi="Times New Roman" w:cs="Times New Roman"/>
-          <w:sz w:val="24"/>
-          <w:szCs w:val="24"/>
-        </w:rPr>
-        <w:t>.</w:t>
+        <w:t>Sistem tertentu adalah sistem yang tingkah lakunya dapat ditentukan/diperkirakan sebelumnya. Sedangkan sistem tidak tentu adalah sistem yang tingkah lakunya tidak dapat ditentukan sebelumnya. Sistem aplikasi komputer merupakan contoh sistem yang tingkah lakunya dapat ditentukan sebelumnya. Program aplikasi yang dirancang dan dikembangkan oleh manusia dengan menggunakan prosedur yang jelas, terstruktur dan baku.</w:t>
       </w:r>
     </w:p>
     <w:p>
@@ -13203,25 +13236,7 @@
           <w:sz w:val="24"/>
           <w:szCs w:val="24"/>
         </w:rPr>
-        <w:t xml:space="preserve">Tahapan analisis sistem merupakan tahapan yang sangat kritis dan sangat penting, karena kesalahan dalam tahapan ini </w:t>
-      </w:r>
-      <w:proofErr w:type="gramStart"/>
-      <w:r>
-        <w:rPr>
-          <w:rFonts w:ascii="Times New Roman" w:hAnsi="Times New Roman" w:cs="Times New Roman"/>
-          <w:sz w:val="24"/>
-          <w:szCs w:val="24"/>
-        </w:rPr>
-        <w:t>akan</w:t>
-      </w:r>
-      <w:proofErr w:type="gramEnd"/>
-      <w:r>
-        <w:rPr>
-          <w:rFonts w:ascii="Times New Roman" w:hAnsi="Times New Roman" w:cs="Times New Roman"/>
-          <w:sz w:val="24"/>
-          <w:szCs w:val="24"/>
-        </w:rPr>
-        <w:t xml:space="preserve"> menyebabkan kesalahan juga di tahap berikutnya. Tahapan ini adalah tahapan yang sangat mudah jika </w:t>
+        <w:t xml:space="preserve">Tahapan analisis sistem merupakan tahapan yang sangat kritis dan sangat penting, karena kesalahan dalam tahapan ini akan menyebabkan kesalahan juga di tahap berikutnya. Tahapan ini adalah tahapan yang sangat mudah jika </w:t>
       </w:r>
       <w:r>
         <w:rPr>
@@ -13247,43 +13262,7 @@
           <w:szCs w:val="24"/>
         </w:rPr>
         <w:lastRenderedPageBreak/>
-        <w:t xml:space="preserve">paham dengan masalah yang di hadapi dalam organisasinya dan tahu betul fungsionalitas dari sistem informasi yang </w:t>
-      </w:r>
-      <w:proofErr w:type="gramStart"/>
-      <w:r>
-        <w:rPr>
-          <w:rFonts w:ascii="Times New Roman" w:hAnsi="Times New Roman" w:cs="Times New Roman"/>
-          <w:sz w:val="24"/>
-          <w:szCs w:val="24"/>
-        </w:rPr>
-        <w:t>akan</w:t>
-      </w:r>
-      <w:proofErr w:type="gramEnd"/>
-      <w:r>
-        <w:rPr>
-          <w:rFonts w:ascii="Times New Roman" w:hAnsi="Times New Roman" w:cs="Times New Roman"/>
-          <w:sz w:val="24"/>
-          <w:szCs w:val="24"/>
-        </w:rPr>
-        <w:t xml:space="preserve"> dibuat. Tetapi tahap ini </w:t>
-      </w:r>
-      <w:proofErr w:type="gramStart"/>
-      <w:r>
-        <w:rPr>
-          <w:rFonts w:ascii="Times New Roman" w:hAnsi="Times New Roman" w:cs="Times New Roman"/>
-          <w:sz w:val="24"/>
-          <w:szCs w:val="24"/>
-        </w:rPr>
-        <w:t>akan</w:t>
-      </w:r>
-      <w:proofErr w:type="gramEnd"/>
-      <w:r>
-        <w:rPr>
-          <w:rFonts w:ascii="Times New Roman" w:hAnsi="Times New Roman" w:cs="Times New Roman"/>
-          <w:sz w:val="24"/>
-          <w:szCs w:val="24"/>
-        </w:rPr>
-        <w:t xml:space="preserve"> menjadi tahap yang paling sulit jika </w:t>
+        <w:t xml:space="preserve">paham dengan masalah yang di hadapi dalam organisasinya dan tahu betul fungsionalitas dari sistem informasi yang akan dibuat. Tetapi tahap ini akan menjadi tahap yang paling sulit jika </w:t>
       </w:r>
       <w:r>
         <w:rPr>
@@ -14548,25 +14527,7 @@
           <w:sz w:val="24"/>
           <w:szCs w:val="24"/>
         </w:rPr>
-        <w:t xml:space="preserve">Menurut Sutarman (2012:14), informasi adalah kumpulan fakta (data) yang diorganisasikan dengan </w:t>
-      </w:r>
-      <w:proofErr w:type="gramStart"/>
-      <w:r>
-        <w:rPr>
-          <w:rFonts w:ascii="Times New Roman" w:hAnsi="Times New Roman" w:cs="Times New Roman"/>
-          <w:sz w:val="24"/>
-          <w:szCs w:val="24"/>
-        </w:rPr>
-        <w:t>cara</w:t>
-      </w:r>
-      <w:proofErr w:type="gramEnd"/>
-      <w:r>
-        <w:rPr>
-          <w:rFonts w:ascii="Times New Roman" w:hAnsi="Times New Roman" w:cs="Times New Roman"/>
-          <w:sz w:val="24"/>
-          <w:szCs w:val="24"/>
-        </w:rPr>
-        <w:t xml:space="preserve"> tertentu sehingga mereka mempunyai arti bagi si penerima.</w:t>
+        <w:t>Menurut Sutarman (2012:14), informasi adalah kumpulan fakta (data) yang diorganisasikan dengan cara tertentu sehingga mereka mempunyai arti bagi si penerima.</w:t>
       </w:r>
     </w:p>
     <w:p>
@@ -14587,25 +14548,7 @@
           <w:sz w:val="24"/>
           <w:szCs w:val="24"/>
         </w:rPr>
-        <w:t xml:space="preserve">Tanpa suatu informasi, suatu sistem tidak </w:t>
-      </w:r>
-      <w:proofErr w:type="gramStart"/>
-      <w:r>
-        <w:rPr>
-          <w:rFonts w:ascii="Times New Roman" w:hAnsi="Times New Roman" w:cs="Times New Roman"/>
-          <w:sz w:val="24"/>
-          <w:szCs w:val="24"/>
-        </w:rPr>
-        <w:t>akan</w:t>
-      </w:r>
-      <w:proofErr w:type="gramEnd"/>
-      <w:r>
-        <w:rPr>
-          <w:rFonts w:ascii="Times New Roman" w:hAnsi="Times New Roman" w:cs="Times New Roman"/>
-          <w:sz w:val="24"/>
-          <w:szCs w:val="24"/>
-        </w:rPr>
-        <w:t xml:space="preserve"> berjalan dengan lancar dan akhirnya bisa mati. Apabila kita masukkan nama-nama konsumen dengan saldo </w:t>
+        <w:t xml:space="preserve">Tanpa suatu informasi, suatu sistem tidak akan berjalan dengan lancar dan akhirnya bisa mati. Apabila kita masukkan nama-nama konsumen dengan saldo </w:t>
       </w:r>
       <w:r>
         <w:rPr>
@@ -14622,25 +14565,7 @@
           <w:sz w:val="24"/>
           <w:szCs w:val="24"/>
         </w:rPr>
-        <w:t xml:space="preserve">, jumlah gaji dengan jumlah jam kerja, kita </w:t>
-      </w:r>
-      <w:proofErr w:type="gramStart"/>
-      <w:r>
-        <w:rPr>
-          <w:rFonts w:ascii="Times New Roman" w:hAnsi="Times New Roman" w:cs="Times New Roman"/>
-          <w:sz w:val="24"/>
-          <w:szCs w:val="24"/>
-        </w:rPr>
-        <w:t>akan</w:t>
-      </w:r>
-      <w:proofErr w:type="gramEnd"/>
-      <w:r>
-        <w:rPr>
-          <w:rFonts w:ascii="Times New Roman" w:hAnsi="Times New Roman" w:cs="Times New Roman"/>
-          <w:sz w:val="24"/>
-          <w:szCs w:val="24"/>
-        </w:rPr>
-        <w:t xml:space="preserve"> mendapatkan informasi yang berguna. Dengan kata lain,</w:t>
+        <w:t>, jumlah gaji dengan jumlah jam kerja, kita akan mendapatkan informasi yang berguna. Dengan kata lain,</w:t>
       </w:r>
       <w:r>
         <w:rPr>
@@ -14831,25 +14756,7 @@
           <w:sz w:val="24"/>
           <w:szCs w:val="24"/>
         </w:rPr>
-        <w:t xml:space="preserve">Informasi yang datang pada si penerima tidak boleh terlambat. Informasi yang sudah usung tidak </w:t>
-      </w:r>
-      <w:proofErr w:type="gramStart"/>
-      <w:r>
-        <w:rPr>
-          <w:rFonts w:ascii="Times New Roman" w:hAnsi="Times New Roman" w:cs="Times New Roman"/>
-          <w:sz w:val="24"/>
-          <w:szCs w:val="24"/>
-        </w:rPr>
-        <w:t>akan</w:t>
-      </w:r>
-      <w:proofErr w:type="gramEnd"/>
-      <w:r>
-        <w:rPr>
-          <w:rFonts w:ascii="Times New Roman" w:hAnsi="Times New Roman" w:cs="Times New Roman"/>
-          <w:sz w:val="24"/>
-          <w:szCs w:val="24"/>
-        </w:rPr>
-        <w:t xml:space="preserve"> mempunyai nilai lagi karena informasi merupakan suatu landasan dalam pengambilan keputusan. Bila pengambilan keputusan terlambat maka dapat berakibat fatal bagi organisasi.</w:t>
+        <w:t>Informasi yang datang pada si penerima tidak boleh terlambat. Informasi yang sudah usung tidak akan mempunyai nilai lagi karena informasi merupakan suatu landasan dalam pengambilan keputusan. Bila pengambilan keputusan terlambat maka dapat berakibat fatal bagi organisasi.</w:t>
       </w:r>
     </w:p>
     <w:p>
@@ -15003,33 +14910,15 @@
           <w:sz w:val="24"/>
           <w:szCs w:val="24"/>
         </w:rPr>
-        <w:t xml:space="preserve"> (Tata Sutabri</w:t>
-      </w:r>
-      <w:proofErr w:type="gramStart"/>
-      <w:r>
-        <w:rPr>
-          <w:rFonts w:ascii="Times New Roman" w:hAnsi="Times New Roman" w:cs="Times New Roman"/>
-          <w:sz w:val="24"/>
-          <w:szCs w:val="24"/>
-        </w:rPr>
-        <w:t>,</w:t>
-      </w:r>
-      <w:r>
-        <w:rPr>
-          <w:rFonts w:ascii="Times New Roman" w:hAnsi="Times New Roman" w:cs="Times New Roman"/>
-          <w:sz w:val="24"/>
-          <w:szCs w:val="24"/>
-        </w:rPr>
-        <w:t>2012:43</w:t>
-      </w:r>
-      <w:proofErr w:type="gramEnd"/>
-      <w:r>
-        <w:rPr>
-          <w:rFonts w:ascii="Times New Roman" w:hAnsi="Times New Roman" w:cs="Times New Roman"/>
-          <w:sz w:val="24"/>
-          <w:szCs w:val="24"/>
-        </w:rPr>
-        <w:t>):</w:t>
+        <w:t xml:space="preserve"> (Tata Sutabri,</w:t>
+      </w:r>
+      <w:r>
+        <w:rPr>
+          <w:rFonts w:ascii="Times New Roman" w:hAnsi="Times New Roman" w:cs="Times New Roman"/>
+          <w:sz w:val="24"/>
+          <w:szCs w:val="24"/>
+        </w:rPr>
+        <w:t>2012:43):</w:t>
       </w:r>
     </w:p>
     <w:p>
@@ -15397,25 +15286,7 @@
           <w:sz w:val="24"/>
           <w:szCs w:val="24"/>
         </w:rPr>
-        <w:t xml:space="preserve">anto, </w:t>
-      </w:r>
-      <w:proofErr w:type="gramStart"/>
-      <w:r>
-        <w:rPr>
-          <w:rFonts w:ascii="Times New Roman" w:hAnsi="Times New Roman" w:cs="Times New Roman"/>
-          <w:sz w:val="24"/>
-          <w:szCs w:val="24"/>
-        </w:rPr>
-        <w:t>HM.,</w:t>
-      </w:r>
-      <w:proofErr w:type="gramEnd"/>
-      <w:r>
-        <w:rPr>
-          <w:rFonts w:ascii="Times New Roman" w:hAnsi="Times New Roman" w:cs="Times New Roman"/>
-          <w:sz w:val="24"/>
-          <w:szCs w:val="24"/>
-        </w:rPr>
-        <w:t xml:space="preserve"> 2009:42-52)</w:t>
+        <w:t>anto, HM., 2009:42-52)</w:t>
       </w:r>
     </w:p>
     <w:p>
@@ -15547,25 +15418,7 @@
           <w:sz w:val="24"/>
           <w:szCs w:val="24"/>
         </w:rPr>
-        <w:t xml:space="preserve">anto, </w:t>
-      </w:r>
-      <w:proofErr w:type="gramStart"/>
-      <w:r>
-        <w:rPr>
-          <w:rFonts w:ascii="Times New Roman" w:hAnsi="Times New Roman" w:cs="Times New Roman"/>
-          <w:sz w:val="24"/>
-          <w:szCs w:val="24"/>
-        </w:rPr>
-        <w:t>HM.,</w:t>
-      </w:r>
-      <w:proofErr w:type="gramEnd"/>
-      <w:r>
-        <w:rPr>
-          <w:rFonts w:ascii="Times New Roman" w:hAnsi="Times New Roman" w:cs="Times New Roman"/>
-          <w:sz w:val="24"/>
-          <w:szCs w:val="24"/>
-        </w:rPr>
-        <w:t xml:space="preserve"> 2009:42-52)</w:t>
+        <w:t>anto, HM., 2009:42-52)</w:t>
       </w:r>
     </w:p>
     <w:p>
@@ -15597,25 +15450,7 @@
           <w:sz w:val="24"/>
           <w:szCs w:val="24"/>
         </w:rPr>
-        <w:t xml:space="preserve">Berikut adalah penjelasan dari Gambar 2.2. </w:t>
-      </w:r>
-      <w:proofErr w:type="gramStart"/>
-      <w:r>
-        <w:rPr>
-          <w:rFonts w:ascii="Times New Roman" w:hAnsi="Times New Roman" w:cs="Times New Roman"/>
-          <w:sz w:val="24"/>
-          <w:szCs w:val="24"/>
-        </w:rPr>
-        <w:t>komponen</w:t>
-      </w:r>
-      <w:proofErr w:type="gramEnd"/>
-      <w:r>
-        <w:rPr>
-          <w:rFonts w:ascii="Times New Roman" w:hAnsi="Times New Roman" w:cs="Times New Roman"/>
-          <w:sz w:val="24"/>
-          <w:szCs w:val="24"/>
-        </w:rPr>
-        <w:t xml:space="preserve"> sistem informasi,diantaranya yaitu :</w:t>
+        <w:t>Berikut adalah penjelasan dari Gambar 2.2. komponen sistem informasi,diantaranya yaitu :</w:t>
       </w:r>
     </w:p>
     <w:p>
@@ -15829,25 +15664,7 @@
           <w:sz w:val="24"/>
           <w:szCs w:val="24"/>
         </w:rPr>
-        <w:t xml:space="preserve">Teknologi merupakan komponen sistem yang penting di sistem informasi. Tanpa adanya teknologi yang mendukung, maka sistem informasi tidak </w:t>
-      </w:r>
-      <w:proofErr w:type="gramStart"/>
-      <w:r>
-        <w:rPr>
-          <w:rFonts w:ascii="Times New Roman" w:hAnsi="Times New Roman" w:cs="Times New Roman"/>
-          <w:sz w:val="24"/>
-          <w:szCs w:val="24"/>
-        </w:rPr>
-        <w:t>akan</w:t>
-      </w:r>
-      <w:proofErr w:type="gramEnd"/>
-      <w:r>
-        <w:rPr>
-          <w:rFonts w:ascii="Times New Roman" w:hAnsi="Times New Roman" w:cs="Times New Roman"/>
-          <w:sz w:val="24"/>
-          <w:szCs w:val="24"/>
-        </w:rPr>
-        <w:t xml:space="preserve"> dapat menghasilkan informasi tepat pada waktunya</w:t>
+        <w:t>Teknologi merupakan komponen sistem yang penting di sistem informasi. Tanpa adanya teknologi yang mendukung, maka sistem informasi tidak akan dapat menghasilkan informasi tepat pada waktunya</w:t>
       </w:r>
       <w:r>
         <w:rPr>
@@ -16223,25 +16040,7 @@
           <w:sz w:val="24"/>
           <w:szCs w:val="24"/>
         </w:rPr>
-        <w:t xml:space="preserve">, sistem informasi manajemen sebagai suatu sistem berbasis komputer yang menyediakan informasi bagi beberapa pemakai dengan kebutuhan yang serupa. Para pemakai membentuk suatu entitas organisasi formal perusahaan atau sub unit dibawahnya. Informasi menjelaskan perusahaan mengenai </w:t>
-      </w:r>
-      <w:proofErr w:type="gramStart"/>
-      <w:r>
-        <w:rPr>
-          <w:rFonts w:ascii="Times New Roman" w:hAnsi="Times New Roman" w:cs="Times New Roman"/>
-          <w:sz w:val="24"/>
-          <w:szCs w:val="24"/>
-        </w:rPr>
-        <w:t>apa</w:t>
-      </w:r>
-      <w:proofErr w:type="gramEnd"/>
-      <w:r>
-        <w:rPr>
-          <w:rFonts w:ascii="Times New Roman" w:hAnsi="Times New Roman" w:cs="Times New Roman"/>
-          <w:sz w:val="24"/>
-          <w:szCs w:val="24"/>
-        </w:rPr>
-        <w:t xml:space="preserve"> yang telah terjadi dimasa lalu, apa yang sedang terjadi sekarang dan apa yang mungkin terjadi dimasa datang. Informasi tersedia dalam bentuk laporan periodik, laporan khusus, dan output dari model matematika. Informasi digunakan oleh manajer atau non manajer dalam perusahaan saat mereka membuat keputusan untuk memecahkan masalah. Sehingga dapat disimpulkan bahwa Sis</w:t>
+        <w:t>, sistem informasi manajemen sebagai suatu sistem berbasis komputer yang menyediakan informasi bagi beberapa pemakai dengan kebutuhan yang serupa. Para pemakai membentuk suatu entitas organisasi formal perusahaan atau sub unit dibawahnya. Informasi menjelaskan perusahaan mengenai apa yang telah terjadi dimasa lalu, apa yang sedang terjadi sekarang dan apa yang mungkin terjadi dimasa datang. Informasi tersedia dalam bentuk laporan periodik, laporan khusus, dan output dari model matematika. Informasi digunakan oleh manajer atau non manajer dalam perusahaan saat mereka membuat keputusan untuk memecahkan masalah. Sehingga dapat disimpulkan bahwa Sis</w:t>
       </w:r>
       <w:r>
         <w:rPr>
@@ -17093,25 +16892,7 @@
           <w:sz w:val="24"/>
           <w:szCs w:val="24"/>
         </w:rPr>
-        <w:t xml:space="preserve">Mendapat fasilitas dan pelayanan memuaskan dari pihak sekolah dan </w:t>
-      </w:r>
-      <w:proofErr w:type="gramStart"/>
-      <w:r>
-        <w:rPr>
-          <w:rFonts w:ascii="Times New Roman" w:hAnsi="Times New Roman" w:cs="Times New Roman"/>
-          <w:sz w:val="24"/>
-          <w:szCs w:val="24"/>
-        </w:rPr>
-        <w:t>dinas</w:t>
-      </w:r>
-      <w:proofErr w:type="gramEnd"/>
-      <w:r>
-        <w:rPr>
-          <w:rFonts w:ascii="Times New Roman" w:hAnsi="Times New Roman" w:cs="Times New Roman"/>
-          <w:sz w:val="24"/>
-          <w:szCs w:val="24"/>
-        </w:rPr>
-        <w:t xml:space="preserve"> pendidikan.</w:t>
+        <w:t>Mendapat fasilitas dan pelayanan memuaskan dari pihak sekolah dan dinas pendidikan.</w:t>
       </w:r>
     </w:p>
     <w:p>
@@ -18205,15 +17986,7 @@
         <w:t>waterfall</w:t>
       </w:r>
       <w:r>
-        <w:t xml:space="preserve">, yang terdiri atas tahap studi literatur, analisis data, perancangan, implementasi, evaluasi, dan pemeliharaan. Pada </w:t>
-      </w:r>
-      <w:proofErr w:type="gramStart"/>
-      <w:r>
-        <w:t>bab</w:t>
-      </w:r>
-      <w:proofErr w:type="gramEnd"/>
-      <w:r>
-        <w:t xml:space="preserve"> ini akan dijelaskan secara rinci dua tahapan pengembangan, yaitu analisis dan perancangan. </w:t>
+        <w:t xml:space="preserve">, yang terdiri atas tahap studi literatur, analisis data, perancangan, implementasi, evaluasi, dan pemeliharaan. Pada bab ini akan dijelaskan secara rinci dua tahapan pengembangan, yaitu analisis dan perancangan. </w:t>
       </w:r>
     </w:p>
     <w:p>
@@ -18258,15 +18031,7 @@
         <w:jc w:val="both"/>
       </w:pPr>
       <w:r>
-        <w:t xml:space="preserve">Pada subbab ini </w:t>
-      </w:r>
-      <w:proofErr w:type="gramStart"/>
-      <w:r>
-        <w:t>akan</w:t>
-      </w:r>
-      <w:proofErr w:type="gramEnd"/>
-      <w:r>
-        <w:t xml:space="preserve"> dijelaskan tahapan analisis yaitu analisis kebutuhan yang berupa analisis kebutuhan fungsional dengan menggunakan </w:t>
+        <w:t xml:space="preserve">Pada subbab ini akan dijelaskan tahapan analisis yaitu analisis kebutuhan yang berupa analisis kebutuhan fungsional dengan menggunakan </w:t>
       </w:r>
       <w:r>
         <w:rPr>
@@ -18329,15 +18094,7 @@
         <w:jc w:val="both"/>
       </w:pPr>
       <w:r>
-        <w:t xml:space="preserve">Analisis kebutuhan merupakan tahapan penting dalam pengembangan sistem untuk mengetahui secara detail sistem yang ingin dikembangkan. Kebutuhan sistem </w:t>
-      </w:r>
-      <w:proofErr w:type="gramStart"/>
-      <w:r>
-        <w:t>akan</w:t>
-      </w:r>
-      <w:proofErr w:type="gramEnd"/>
-      <w:r>
-        <w:t xml:space="preserve"> ditentukan oleh pemilik dan pengguna sistem. Analis</w:t>
+        <w:t>Analisis kebutuhan merupakan tahapan penting dalam pengembangan sistem untuk mengetahui secara detail sistem yang ingin dikembangkan. Kebutuhan sistem akan ditentukan oleh pemilik dan pengguna sistem. Analis</w:t>
       </w:r>
       <w:r>
         <w:t>is kebutuhan dibagi menjadi dua</w:t>
@@ -29420,27 +29177,7 @@
           <w:sz w:val="24"/>
           <w:szCs w:val="24"/>
         </w:rPr>
-        <w:t xml:space="preserve">Tahapan perancangan </w:t>
-      </w:r>
-      <w:proofErr w:type="gramStart"/>
-      <w:r>
-        <w:rPr>
-          <w:rFonts w:ascii="Times New Roman" w:hAnsi="Times New Roman" w:cs="Times New Roman"/>
-          <w:color w:val="000000"/>
-          <w:sz w:val="24"/>
-          <w:szCs w:val="24"/>
-        </w:rPr>
-        <w:t>akan</w:t>
-      </w:r>
-      <w:proofErr w:type="gramEnd"/>
-      <w:r>
-        <w:rPr>
-          <w:rFonts w:ascii="Times New Roman" w:hAnsi="Times New Roman" w:cs="Times New Roman"/>
-          <w:color w:val="000000"/>
-          <w:sz w:val="24"/>
-          <w:szCs w:val="24"/>
-        </w:rPr>
-        <w:t xml:space="preserve"> merincikan gambaran sistem sebelum memasuki tahap implementasi. </w:t>
+        <w:t xml:space="preserve">Tahapan perancangan akan merincikan gambaran sistem sebelum memasuki tahap implementasi. </w:t>
       </w:r>
       <w:r>
         <w:rPr>
@@ -29816,25 +29553,7 @@
           <w:sz w:val="24"/>
           <w:szCs w:val="24"/>
         </w:rPr>
-        <w:t xml:space="preserve">, sistem </w:t>
-      </w:r>
-      <w:proofErr w:type="gramStart"/>
-      <w:r>
-        <w:rPr>
-          <w:rFonts w:ascii="Times New Roman" w:hAnsi="Times New Roman" w:cs="Times New Roman"/>
-          <w:sz w:val="24"/>
-          <w:szCs w:val="24"/>
-        </w:rPr>
-        <w:t>akan</w:t>
-      </w:r>
-      <w:proofErr w:type="gramEnd"/>
-      <w:r>
-        <w:rPr>
-          <w:rFonts w:ascii="Times New Roman" w:hAnsi="Times New Roman" w:cs="Times New Roman"/>
-          <w:sz w:val="24"/>
-          <w:szCs w:val="24"/>
-        </w:rPr>
-        <w:t xml:space="preserve"> meminta calon siswa untuk mengisi ulang sedangkan apabila </w:t>
+        <w:t xml:space="preserve">, sistem akan meminta calon siswa untuk mengisi ulang sedangkan apabila </w:t>
       </w:r>
       <w:r>
         <w:rPr>
@@ -30186,25 +29905,7 @@
           <w:sz w:val="24"/>
           <w:szCs w:val="24"/>
         </w:rPr>
-        <w:t xml:space="preserve">, sistem </w:t>
-      </w:r>
-      <w:proofErr w:type="gramStart"/>
-      <w:r>
-        <w:rPr>
-          <w:rFonts w:ascii="Times New Roman" w:hAnsi="Times New Roman" w:cs="Times New Roman"/>
-          <w:sz w:val="24"/>
-          <w:szCs w:val="24"/>
-        </w:rPr>
-        <w:t>akan</w:t>
-      </w:r>
-      <w:proofErr w:type="gramEnd"/>
-      <w:r>
-        <w:rPr>
-          <w:rFonts w:ascii="Times New Roman" w:hAnsi="Times New Roman" w:cs="Times New Roman"/>
-          <w:sz w:val="24"/>
-          <w:szCs w:val="24"/>
-        </w:rPr>
-        <w:t xml:space="preserve"> meminta calon siswa untuk mengisi ulang sedangkan apabila </w:t>
+        <w:t xml:space="preserve">, sistem akan meminta calon siswa untuk mengisi ulang sedangkan apabila </w:t>
       </w:r>
       <w:r>
         <w:rPr>
@@ -30454,25 +30155,7 @@
           <w:sz w:val="24"/>
           <w:szCs w:val="24"/>
         </w:rPr>
-        <w:t xml:space="preserve">Profil (data diri). Apabila semua informasi wajib belum diisi lengkap, sistem </w:t>
-      </w:r>
-      <w:proofErr w:type="gramStart"/>
-      <w:r>
-        <w:rPr>
-          <w:rFonts w:ascii="Times New Roman" w:hAnsi="Times New Roman" w:cs="Times New Roman"/>
-          <w:sz w:val="24"/>
-          <w:szCs w:val="24"/>
-        </w:rPr>
-        <w:t>akan</w:t>
-      </w:r>
-      <w:proofErr w:type="gramEnd"/>
-      <w:r>
-        <w:rPr>
-          <w:rFonts w:ascii="Times New Roman" w:hAnsi="Times New Roman" w:cs="Times New Roman"/>
-          <w:sz w:val="24"/>
-          <w:szCs w:val="24"/>
-        </w:rPr>
-        <w:t xml:space="preserve"> meminta calon siswa untuk melengkapinya sedangkan apabila telah lengkap, tahap ini pun telah selesai.</w:t>
+        <w:t>Profil (data diri). Apabila semua informasi wajib belum diisi lengkap, sistem akan meminta calon siswa untuk melengkapinya sedangkan apabila telah lengkap, tahap ini pun telah selesai.</w:t>
       </w:r>
     </w:p>
     <w:p>
@@ -30767,25 +30450,7 @@
           <w:sz w:val="24"/>
           <w:szCs w:val="24"/>
         </w:rPr>
-        <w:t xml:space="preserve"> sekolah). Apabila semua informasi wajib belum diisi lengkap, sistem </w:t>
-      </w:r>
-      <w:proofErr w:type="gramStart"/>
-      <w:r>
-        <w:rPr>
-          <w:rFonts w:ascii="Times New Roman" w:hAnsi="Times New Roman" w:cs="Times New Roman"/>
-          <w:sz w:val="24"/>
-          <w:szCs w:val="24"/>
-        </w:rPr>
-        <w:t>akan</w:t>
-      </w:r>
-      <w:proofErr w:type="gramEnd"/>
-      <w:r>
-        <w:rPr>
-          <w:rFonts w:ascii="Times New Roman" w:hAnsi="Times New Roman" w:cs="Times New Roman"/>
-          <w:sz w:val="24"/>
-          <w:szCs w:val="24"/>
-        </w:rPr>
-        <w:t xml:space="preserve"> meminta calon siswa untuk melengkapinya sedangkan apabila telah lengkap, tahap ini pun telah selesai.</w:t>
+        <w:t xml:space="preserve"> sekolah). Apabila semua informasi wajib belum diisi lengkap, sistem akan meminta calon siswa untuk melengkapinya sedangkan apabila telah lengkap, tahap ini pun telah selesai.</w:t>
       </w:r>
     </w:p>
     <w:p>
@@ -31121,25 +30786,7 @@
           <w:sz w:val="24"/>
           <w:szCs w:val="24"/>
         </w:rPr>
-        <w:t xml:space="preserve">, sistem </w:t>
-      </w:r>
-      <w:proofErr w:type="gramStart"/>
-      <w:r>
-        <w:rPr>
-          <w:rFonts w:ascii="Times New Roman" w:hAnsi="Times New Roman" w:cs="Times New Roman"/>
-          <w:sz w:val="24"/>
-          <w:szCs w:val="24"/>
-        </w:rPr>
-        <w:t>akan</w:t>
-      </w:r>
-      <w:proofErr w:type="gramEnd"/>
-      <w:r>
-        <w:rPr>
-          <w:rFonts w:ascii="Times New Roman" w:hAnsi="Times New Roman" w:cs="Times New Roman"/>
-          <w:sz w:val="24"/>
-          <w:szCs w:val="24"/>
-        </w:rPr>
-        <w:t xml:space="preserve"> meminta calon siswa untuk melengkapinya sedangkan apabila telah lengkap, tahap ini pun telah selesai.</w:t>
+        <w:t>, sistem akan meminta calon siswa untuk melengkapinya sedangkan apabila telah lengkap, tahap ini pun telah selesai.</w:t>
       </w:r>
     </w:p>
     <w:p>
@@ -31384,25 +31031,7 @@
           <w:sz w:val="24"/>
           <w:szCs w:val="24"/>
         </w:rPr>
-        <w:t xml:space="preserve"> Pendaftaran pada setiap tab baik itu profil, tingkatan maupun dokumen, pada bagian bawah </w:t>
-      </w:r>
-      <w:proofErr w:type="gramStart"/>
-      <w:r>
-        <w:rPr>
-          <w:rFonts w:ascii="Times New Roman" w:hAnsi="Times New Roman" w:cs="Times New Roman"/>
-          <w:sz w:val="24"/>
-          <w:szCs w:val="24"/>
-        </w:rPr>
-        <w:t>akan</w:t>
-      </w:r>
-      <w:proofErr w:type="gramEnd"/>
-      <w:r>
-        <w:rPr>
-          <w:rFonts w:ascii="Times New Roman" w:hAnsi="Times New Roman" w:cs="Times New Roman"/>
-          <w:sz w:val="24"/>
-          <w:szCs w:val="24"/>
-        </w:rPr>
-        <w:t xml:space="preserve"> terdapat status pendaftaran calon siswa.</w:t>
+        <w:t xml:space="preserve"> Pendaftaran pada setiap tab baik itu profil, tingkatan maupun dokumen, pada bagian bawah akan terdapat status pendaftaran calon siswa.</w:t>
       </w:r>
     </w:p>
     <w:p>
@@ -31634,25 +31263,7 @@
           <w:sz w:val="24"/>
           <w:szCs w:val="24"/>
         </w:rPr>
-        <w:t xml:space="preserve"> USM. Di dalam form USM, </w:t>
-      </w:r>
-      <w:proofErr w:type="gramStart"/>
-      <w:r>
-        <w:rPr>
-          <w:rFonts w:ascii="Times New Roman" w:hAnsi="Times New Roman" w:cs="Times New Roman"/>
-          <w:sz w:val="24"/>
-          <w:szCs w:val="24"/>
-        </w:rPr>
-        <w:t>akan</w:t>
-      </w:r>
-      <w:proofErr w:type="gramEnd"/>
-      <w:r>
-        <w:rPr>
-          <w:rFonts w:ascii="Times New Roman" w:hAnsi="Times New Roman" w:cs="Times New Roman"/>
-          <w:sz w:val="24"/>
-          <w:szCs w:val="24"/>
-        </w:rPr>
-        <w:t xml:space="preserve"> ditampilkan jadwal lengkap ujian saringan masuk</w:t>
+        <w:t xml:space="preserve"> USM. Di dalam form USM, akan ditampilkan jadwal lengkap ujian saringan masuk</w:t>
       </w:r>
     </w:p>
     <w:p>
@@ -32100,25 +31711,7 @@
           <w:sz w:val="24"/>
           <w:szCs w:val="24"/>
         </w:rPr>
-        <w:t xml:space="preserve"> Buka/Tutup Pendaftaran. Di dalam form ini </w:t>
-      </w:r>
-      <w:proofErr w:type="gramStart"/>
-      <w:r>
-        <w:rPr>
-          <w:rFonts w:ascii="Times New Roman" w:hAnsi="Times New Roman" w:cs="Times New Roman"/>
-          <w:sz w:val="24"/>
-          <w:szCs w:val="24"/>
-        </w:rPr>
-        <w:t>akan</w:t>
-      </w:r>
-      <w:proofErr w:type="gramEnd"/>
-      <w:r>
-        <w:rPr>
-          <w:rFonts w:ascii="Times New Roman" w:hAnsi="Times New Roman" w:cs="Times New Roman"/>
-          <w:sz w:val="24"/>
-          <w:szCs w:val="24"/>
-        </w:rPr>
-        <w:t xml:space="preserve"> tersedia fitur kalender untuk menetapkan tanggal buka dan tanggal tutup pendaftaran.</w:t>
+        <w:t xml:space="preserve"> Buka/Tutup Pendaftaran. Di dalam form ini akan tersedia fitur kalender untuk menetapkan tanggal buka dan tanggal tutup pendaftaran.</w:t>
       </w:r>
     </w:p>
     <w:p>
@@ -32334,25 +31927,7 @@
           <w:sz w:val="24"/>
           <w:szCs w:val="24"/>
         </w:rPr>
-        <w:t xml:space="preserve"> Verifikasi Pendaftar. Di dalam form ini terdapat tabel daftar calon siswa dan admin dapat memverifikasi status pendaftaran dengan mengklik </w:t>
-      </w:r>
-      <w:proofErr w:type="gramStart"/>
-      <w:r>
-        <w:rPr>
-          <w:rFonts w:ascii="Times New Roman" w:hAnsi="Times New Roman" w:cs="Times New Roman"/>
-          <w:sz w:val="24"/>
-          <w:szCs w:val="24"/>
-        </w:rPr>
-        <w:t>nama</w:t>
-      </w:r>
-      <w:proofErr w:type="gramEnd"/>
-      <w:r>
-        <w:rPr>
-          <w:rFonts w:ascii="Times New Roman" w:hAnsi="Times New Roman" w:cs="Times New Roman"/>
-          <w:sz w:val="24"/>
-          <w:szCs w:val="24"/>
-        </w:rPr>
-        <w:t xml:space="preserve"> calon siswa yang akan diarahkan ke dalam form informasi calon siswa.</w:t>
+        <w:t xml:space="preserve"> Verifikasi Pendaftar. Di dalam form ini terdapat tabel daftar calon siswa dan admin dapat memverifikasi status pendaftaran dengan mengklik nama calon siswa yang akan diarahkan ke dalam form informasi calon siswa.</w:t>
       </w:r>
     </w:p>
     <w:p>
@@ -32833,25 +32408,7 @@
           <w:sz w:val="24"/>
           <w:szCs w:val="24"/>
         </w:rPr>
-        <w:t xml:space="preserve">. Di dalam form ini </w:t>
-      </w:r>
-      <w:proofErr w:type="gramStart"/>
-      <w:r>
-        <w:rPr>
-          <w:rFonts w:ascii="Times New Roman" w:hAnsi="Times New Roman" w:cs="Times New Roman"/>
-          <w:sz w:val="24"/>
-          <w:szCs w:val="24"/>
-        </w:rPr>
-        <w:t>akan</w:t>
-      </w:r>
-      <w:proofErr w:type="gramEnd"/>
-      <w:r>
-        <w:rPr>
-          <w:rFonts w:ascii="Times New Roman" w:hAnsi="Times New Roman" w:cs="Times New Roman"/>
-          <w:sz w:val="24"/>
-          <w:szCs w:val="24"/>
-        </w:rPr>
-        <w:t xml:space="preserve"> tersedia fitur kalender untuk menetapkan tanggal buka ujian masuk.</w:t>
+        <w:t>. Di dalam form ini akan tersedia fitur kalender untuk menetapkan tanggal buka ujian masuk.</w:t>
       </w:r>
     </w:p>
     <w:p>
@@ -33011,25 +32568,7 @@
           <w:szCs w:val="24"/>
         </w:rPr>
         <w:tab/>
-        <w:t xml:space="preserve">Tampilan aplikasi TEMANIS BARU yang </w:t>
-      </w:r>
-      <w:proofErr w:type="gramStart"/>
-      <w:r>
-        <w:rPr>
-          <w:rFonts w:ascii="Times New Roman" w:hAnsi="Times New Roman" w:cs="Times New Roman"/>
-          <w:sz w:val="24"/>
-          <w:szCs w:val="24"/>
-        </w:rPr>
-        <w:t>akan</w:t>
-      </w:r>
-      <w:proofErr w:type="gramEnd"/>
-      <w:r>
-        <w:rPr>
-          <w:rFonts w:ascii="Times New Roman" w:hAnsi="Times New Roman" w:cs="Times New Roman"/>
-          <w:sz w:val="24"/>
-          <w:szCs w:val="24"/>
-        </w:rPr>
-        <w:t xml:space="preserve"> dikembangkan terdiri dari dua bagian perancangan yaitu Perancangan Tampilan Calon Siswa dan Perancangan Tampilan Admin.</w:t>
+        <w:t>Tampilan aplikasi TEMANIS BARU yang akan dikembangkan terdiri dari dua bagian perancangan yaitu Perancangan Tampilan Calon Siswa dan Perancangan Tampilan Admin.</w:t>
       </w:r>
     </w:p>
     <w:p>
@@ -33522,25 +33061,7 @@
           <w:sz w:val="24"/>
           <w:szCs w:val="24"/>
         </w:rPr>
-        <w:t xml:space="preserve">dari sistem yang </w:t>
-      </w:r>
-      <w:proofErr w:type="gramStart"/>
-      <w:r>
-        <w:rPr>
-          <w:rFonts w:ascii="Times New Roman" w:hAnsi="Times New Roman" w:cs="Times New Roman"/>
-          <w:sz w:val="24"/>
-          <w:szCs w:val="24"/>
-        </w:rPr>
-        <w:t>akan</w:t>
-      </w:r>
-      <w:proofErr w:type="gramEnd"/>
-      <w:r>
-        <w:rPr>
-          <w:rFonts w:ascii="Times New Roman" w:hAnsi="Times New Roman" w:cs="Times New Roman"/>
-          <w:sz w:val="24"/>
-          <w:szCs w:val="24"/>
-        </w:rPr>
-        <w:t xml:space="preserve"> dibuat. Rancangan tampilan yang dibuat meliputi rancangan struktur </w:t>
+        <w:t xml:space="preserve">dari sistem yang akan dibuat. Rancangan tampilan yang dibuat meliputi rancangan struktur </w:t>
       </w:r>
       <w:r>
         <w:rPr>
@@ -33591,25 +33112,7 @@
           <w:sz w:val="24"/>
           <w:szCs w:val="24"/>
         </w:rPr>
-        <w:t xml:space="preserve"> dari sistem yang </w:t>
-      </w:r>
-      <w:proofErr w:type="gramStart"/>
-      <w:r>
-        <w:rPr>
-          <w:rFonts w:ascii="Times New Roman" w:hAnsi="Times New Roman" w:cs="Times New Roman"/>
-          <w:sz w:val="24"/>
-          <w:szCs w:val="24"/>
-        </w:rPr>
-        <w:t>akan</w:t>
-      </w:r>
-      <w:proofErr w:type="gramEnd"/>
-      <w:r>
-        <w:rPr>
-          <w:rFonts w:ascii="Times New Roman" w:hAnsi="Times New Roman" w:cs="Times New Roman"/>
-          <w:sz w:val="24"/>
-          <w:szCs w:val="24"/>
-        </w:rPr>
-        <w:t xml:space="preserve"> dibuat.</w:t>
+        <w:t xml:space="preserve"> dari sistem yang akan dibuat.</w:t>
       </w:r>
     </w:p>
     <w:p>
@@ -34745,25 +34248,7 @@
           <w:sz w:val="24"/>
           <w:szCs w:val="24"/>
         </w:rPr>
-        <w:t xml:space="preserve"> tingkatan (SMP 1 – SMA 3) yang bisa dipilih calon siswa serta informasi </w:t>
-      </w:r>
-      <w:proofErr w:type="gramStart"/>
-      <w:r>
-        <w:rPr>
-          <w:rFonts w:ascii="Times New Roman" w:hAnsi="Times New Roman" w:cs="Times New Roman"/>
-          <w:sz w:val="24"/>
-          <w:szCs w:val="24"/>
-        </w:rPr>
-        <w:t>nama</w:t>
-      </w:r>
-      <w:proofErr w:type="gramEnd"/>
-      <w:r>
-        <w:rPr>
-          <w:rFonts w:ascii="Times New Roman" w:hAnsi="Times New Roman" w:cs="Times New Roman"/>
-          <w:sz w:val="24"/>
-          <w:szCs w:val="24"/>
-        </w:rPr>
-        <w:t xml:space="preserve"> sekolah sebelumnya.</w:t>
+        <w:t xml:space="preserve"> tingkatan (SMP 1 – SMA 3) yang bisa dipilih calon siswa serta informasi nama sekolah sebelumnya.</w:t>
       </w:r>
     </w:p>
     <w:p>
@@ -35164,25 +34649,7 @@
           <w:sz w:val="24"/>
           <w:szCs w:val="24"/>
         </w:rPr>
-        <w:t xml:space="preserve"> USM yang diakses calon siswa </w:t>
-      </w:r>
-      <w:proofErr w:type="gramStart"/>
-      <w:r>
-        <w:rPr>
-          <w:rFonts w:ascii="Times New Roman" w:hAnsi="Times New Roman" w:cs="Times New Roman"/>
-          <w:sz w:val="24"/>
-          <w:szCs w:val="24"/>
-        </w:rPr>
-        <w:t>akan</w:t>
-      </w:r>
-      <w:proofErr w:type="gramEnd"/>
-      <w:r>
-        <w:rPr>
-          <w:rFonts w:ascii="Times New Roman" w:hAnsi="Times New Roman" w:cs="Times New Roman"/>
-          <w:sz w:val="24"/>
-          <w:szCs w:val="24"/>
-        </w:rPr>
-        <w:t xml:space="preserve"> menampilkan informasi tentang tanggal USM, peralatan yang perlu disiapkan pada saat USM serta calon siswa dapat mencetak kartu ujian.</w:t>
+        <w:t xml:space="preserve"> USM yang diakses calon siswa akan menampilkan informasi tentang tanggal USM, peralatan yang perlu disiapkan pada saat USM serta calon siswa dapat mencetak kartu ujian.</w:t>
       </w:r>
     </w:p>
     <w:p>
@@ -37776,25 +37243,7 @@
           <w:szCs w:val="24"/>
         </w:rPr>
         <w:tab/>
-        <w:t xml:space="preserve">Dari kuesioner tersebut, hasil yang diterima didapatkan dari 10 responden. Hasil kuesioner dibagi per pertanyaan dengan 5 kriteria jawaban yang </w:t>
-      </w:r>
-      <w:proofErr w:type="gramStart"/>
-      <w:r>
-        <w:rPr>
-          <w:rFonts w:ascii="Times New Roman" w:hAnsi="Times New Roman" w:cs="Times New Roman"/>
-          <w:sz w:val="24"/>
-          <w:szCs w:val="24"/>
-        </w:rPr>
-        <w:t>sama</w:t>
-      </w:r>
-      <w:proofErr w:type="gramEnd"/>
-      <w:r>
-        <w:rPr>
-          <w:rFonts w:ascii="Times New Roman" w:hAnsi="Times New Roman" w:cs="Times New Roman"/>
-          <w:sz w:val="24"/>
-          <w:szCs w:val="24"/>
-        </w:rPr>
-        <w:t xml:space="preserve"> antara lain:</w:t>
+        <w:t>Dari kuesioner tersebut, hasil yang diterima didapatkan dari 10 responden. Hasil kuesioner dibagi per pertanyaan dengan 5 kriteria jawaban yang sama antara lain:</w:t>
       </w:r>
     </w:p>
     <w:p>
@@ -37887,25 +37336,7 @@
           <w:sz w:val="24"/>
           <w:szCs w:val="24"/>
         </w:rPr>
-        <w:t xml:space="preserve">Pernyataan ini membahas tampilan aplikasi secara keseluruhan. Tampilan aplikasi yang bagus dan menarik tentunya </w:t>
-      </w:r>
-      <w:proofErr w:type="gramStart"/>
-      <w:r>
-        <w:rPr>
-          <w:rFonts w:ascii="Times New Roman" w:hAnsi="Times New Roman" w:cs="Times New Roman"/>
-          <w:sz w:val="24"/>
-          <w:szCs w:val="24"/>
-        </w:rPr>
-        <w:t>akan</w:t>
-      </w:r>
-      <w:proofErr w:type="gramEnd"/>
-      <w:r>
-        <w:rPr>
-          <w:rFonts w:ascii="Times New Roman" w:hAnsi="Times New Roman" w:cs="Times New Roman"/>
-          <w:sz w:val="24"/>
-          <w:szCs w:val="24"/>
-        </w:rPr>
-        <w:t xml:space="preserve"> menarik minat pengguna untuk memakainya. Hasil dapat dilihat pada gambar 4.*.</w:t>
+        <w:t>Pernyataan ini membahas tampilan aplikasi secara keseluruhan. Tampilan aplikasi yang bagus dan menarik tentunya akan menarik minat pengguna untuk memakainya. Hasil dapat dilihat pada gambar 4.*.</w:t>
       </w:r>
     </w:p>
     <w:p>
@@ -38001,25 +37432,7 @@
           <w:sz w:val="24"/>
           <w:szCs w:val="24"/>
         </w:rPr>
-        <w:t xml:space="preserve">Jumlah fitur yang tersedia dalam aplikasi haruslah cukup untuk mendukung proses pemakaian aplikasi tersebut. Fitur yang terlalu banyak pun hanya </w:t>
-      </w:r>
-      <w:proofErr w:type="gramStart"/>
-      <w:r>
-        <w:rPr>
-          <w:rFonts w:ascii="Times New Roman" w:hAnsi="Times New Roman" w:cs="Times New Roman"/>
-          <w:sz w:val="24"/>
-          <w:szCs w:val="24"/>
-        </w:rPr>
-        <w:t>akan</w:t>
-      </w:r>
-      <w:proofErr w:type="gramEnd"/>
-      <w:r>
-        <w:rPr>
-          <w:rFonts w:ascii="Times New Roman" w:hAnsi="Times New Roman" w:cs="Times New Roman"/>
-          <w:sz w:val="24"/>
-          <w:szCs w:val="24"/>
-        </w:rPr>
-        <w:t xml:space="preserve"> membuat pengguna kebingungan dalam memakai aplikasi tersebut.</w:t>
+        <w:t>Jumlah fitur yang tersedia dalam aplikasi haruslah cukup untuk mendukung proses pemakaian aplikasi tersebut. Fitur yang terlalu banyak pun hanya akan membuat pengguna kebingungan dalam memakai aplikasi tersebut.</w:t>
       </w:r>
     </w:p>
     <w:p>
@@ -38509,8 +37922,6 @@
           <w:szCs w:val="28"/>
         </w:rPr>
       </w:pPr>
-      <w:bookmarkStart w:id="0" w:name="_GoBack"/>
-      <w:bookmarkEnd w:id="0"/>
       <w:r>
         <w:rPr>
           <w:rFonts w:ascii="Times New Roman" w:hAnsi="Times New Roman" w:cs="Times New Roman"/>
@@ -39000,25 +38411,7 @@
           <w:sz w:val="24"/>
           <w:szCs w:val="24"/>
         </w:rPr>
-        <w:t xml:space="preserve">Stoner, </w:t>
-      </w:r>
-      <w:proofErr w:type="gramStart"/>
-      <w:r>
-        <w:rPr>
-          <w:rFonts w:ascii="Times New Roman" w:hAnsi="Times New Roman" w:cs="Times New Roman"/>
-          <w:sz w:val="24"/>
-          <w:szCs w:val="24"/>
-        </w:rPr>
-        <w:t>JAF.,</w:t>
-      </w:r>
-      <w:proofErr w:type="gramEnd"/>
-      <w:r>
-        <w:rPr>
-          <w:rFonts w:ascii="Times New Roman" w:hAnsi="Times New Roman" w:cs="Times New Roman"/>
-          <w:sz w:val="24"/>
-          <w:szCs w:val="24"/>
-        </w:rPr>
-        <w:t xml:space="preserve"> 1991. Perencanaan dan Pengambilan Keputusan dalam Manajemen Jilid I. Erlangga: Jakarta.</w:t>
+        <w:t>Stoner, JAF., 1991. Perencanaan dan Pengambilan Keputusan dalam Manajemen Jilid I. Erlangga: Jakarta.</w:t>
       </w:r>
     </w:p>
     <w:p>
@@ -39346,7 +38739,7 @@
             <w:sz w:val="24"/>
             <w:szCs w:val="24"/>
           </w:rPr>
-          <w:t>64</w:t>
+          <w:t>24</w:t>
         </w:r>
         <w:r>
           <w:rPr>
@@ -44805,7 +44198,7 @@
 </file>
 
 <file path=customXml/itemProps1.xml><?xml version="1.0" encoding="utf-8"?>
-<ds:datastoreItem xmlns:ds="http://schemas.openxmlformats.org/officeDocument/2006/customXml" ds:itemID="{32F03FA6-99C0-4538-B29F-C56A25807996}">
+<ds:datastoreItem xmlns:ds="http://schemas.openxmlformats.org/officeDocument/2006/customXml" ds:itemID="{43685A08-1449-4C3D-9361-D9BF5B8094E3}">
   <ds:schemaRefs>
     <ds:schemaRef ds:uri="http://schemas.openxmlformats.org/officeDocument/2006/bibliography"/>
   </ds:schemaRefs>

</xml_diff>